<commit_message>
created English auto correct project
</commit_message>
<xml_diff>
--- a/English language auto correct/Documentation_diary.docx
+++ b/English language auto correct/Documentation_diary.docx
@@ -35,7 +35,7 @@
             <mc:AlternateContent>
               <mc:Choice Requires="wps">
                 <w:drawing>
-                  <wp:anchor distT="0" distB="0" distL="114300" distR="114300" simplePos="0" relativeHeight="251659264" behindDoc="0" locked="0" layoutInCell="1" allowOverlap="1" wp14:anchorId="1ABBA1BF" wp14:editId="388F8CE6">
+                  <wp:anchor distT="0" distB="0" distL="114300" distR="114300" simplePos="0" relativeHeight="251657216" behindDoc="0" locked="0" layoutInCell="1" allowOverlap="1" wp14:anchorId="1ABBA1BF" wp14:editId="1E54060C">
                     <wp:simplePos x="0" y="0"/>
                     <wp:positionH relativeFrom="column">
                       <wp:posOffset>-558800</wp:posOffset>
@@ -128,7 +128,7 @@
                     <v:stroke joinstyle="miter"/>
                     <v:path gradientshapeok="t" o:connecttype="rect"/>
                   </v:shapetype>
-                  <v:shape id="Text Box 1" o:spid="_x0000_s1026" type="#_x0000_t202" style="position:absolute;margin-left:-44pt;margin-top:112.15pt;width:556pt;height:70.65pt;z-index:251659264;visibility:visible;mso-wrap-style:square;mso-width-percent:0;mso-height-percent:0;mso-wrap-distance-left:9pt;mso-wrap-distance-top:0;mso-wrap-distance-right:9pt;mso-wrap-distance-bottom:0;mso-position-horizontal:absolute;mso-position-horizontal-relative:text;mso-position-vertical:absolute;mso-position-vertical-relative:text;mso-width-percent:0;mso-height-percent:0;mso-width-relative:margin;mso-height-relative:margin;v-text-anchor:top" o:gfxdata="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" filled="f" stroked="f">
+                  <v:shape id="Text Box 1" o:spid="_x0000_s1026" type="#_x0000_t202" style="position:absolute;margin-left:-44pt;margin-top:112.15pt;width:556pt;height:70.65pt;z-index:251657216;visibility:visible;mso-wrap-style:square;mso-width-percent:0;mso-height-percent:0;mso-wrap-distance-left:9pt;mso-wrap-distance-top:0;mso-wrap-distance-right:9pt;mso-wrap-distance-bottom:0;mso-position-horizontal:absolute;mso-position-horizontal-relative:text;mso-position-vertical:absolute;mso-position-vertical-relative:text;mso-width-percent:0;mso-height-percent:0;mso-width-relative:margin;mso-height-relative:margin;v-text-anchor:top" o:gfxdata="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" filled="f" stroked="f">
                     <v:textbox>
                       <w:txbxContent>
                         <w:p>
@@ -262,9 +262,12 @@
           <w:numId w:val="1"/>
         </w:numPr>
         <w:rPr>
-          <w:rFonts w:ascii="Times New Roman" w:hAnsi="Times New Roman" w:cs="Times New Roman"/>
-          <w:sz w:val="24"/>
-          <w:szCs w:val="24"/>
+          <w:rStyle w:val="Hyperlink"/>
+          <w:rFonts w:ascii="Times New Roman" w:hAnsi="Times New Roman" w:cs="Times New Roman"/>
+          <w:color w:val="auto"/>
+          <w:sz w:val="24"/>
+          <w:szCs w:val="24"/>
+          <w:u w:val="none"/>
         </w:rPr>
       </w:pPr>
       <w:hyperlink r:id="rId6" w:history="1">
@@ -281,16 +284,76 @@
     </w:p>
     <w:p>
       <w:pPr>
-        <w:ind w:left="720"/>
-        <w:rPr>
-          <w:rFonts w:ascii="Times New Roman" w:hAnsi="Times New Roman" w:cs="Times New Roman"/>
-          <w:sz w:val="24"/>
-          <w:szCs w:val="24"/>
-        </w:rPr>
-      </w:pPr>
-    </w:p>
-    <w:p>
-      <w:pPr>
+        <w:pStyle w:val="ListParagraph"/>
+        <w:numPr>
+          <w:ilvl w:val="0"/>
+          <w:numId w:val="3"/>
+        </w:numPr>
+        <w:rPr>
+          <w:rFonts w:ascii="Times New Roman" w:hAnsi="Times New Roman" w:cs="Times New Roman"/>
+          <w:sz w:val="24"/>
+          <w:szCs w:val="24"/>
+        </w:rPr>
+      </w:pPr>
+      <w:r>
+        <w:rPr>
+          <w:rFonts w:ascii="Times New Roman" w:hAnsi="Times New Roman" w:cs="Times New Roman"/>
+          <w:sz w:val="24"/>
+          <w:szCs w:val="24"/>
+        </w:rPr>
+        <w:t>In this repository it calculates the given word with all the other words vocabulary and calculate the minimum edit distance.</w:t>
+      </w:r>
+    </w:p>
+    <w:p>
+      <w:pPr>
+        <w:pStyle w:val="ListParagraph"/>
+        <w:numPr>
+          <w:ilvl w:val="0"/>
+          <w:numId w:val="3"/>
+        </w:numPr>
+        <w:rPr>
+          <w:rFonts w:ascii="Times New Roman" w:hAnsi="Times New Roman" w:cs="Times New Roman"/>
+          <w:sz w:val="24"/>
+          <w:szCs w:val="24"/>
+        </w:rPr>
+      </w:pPr>
+      <w:r>
+        <w:rPr>
+          <w:rFonts w:ascii="Times New Roman" w:hAnsi="Times New Roman" w:cs="Times New Roman"/>
+          <w:sz w:val="24"/>
+          <w:szCs w:val="24"/>
+        </w:rPr>
+        <w:t>Print only the words that are smaller than edit distance of one or smaller.</w:t>
+      </w:r>
+    </w:p>
+    <w:p>
+      <w:pPr>
+        <w:pStyle w:val="ListParagraph"/>
+        <w:numPr>
+          <w:ilvl w:val="0"/>
+          <w:numId w:val="1"/>
+        </w:numPr>
+        <w:rPr>
+          <w:rFonts w:ascii="Times New Roman" w:hAnsi="Times New Roman" w:cs="Times New Roman"/>
+          <w:sz w:val="24"/>
+          <w:szCs w:val="24"/>
+        </w:rPr>
+      </w:pPr>
+      <w:hyperlink r:id="rId7" w:history="1">
+        <w:r>
+          <w:rPr>
+            <w:rStyle w:val="Hyperlink"/>
+            <w:rFonts w:ascii="Times New Roman" w:hAnsi="Times New Roman" w:cs="Times New Roman"/>
+            <w:sz w:val="24"/>
+            <w:szCs w:val="24"/>
+          </w:rPr>
+          <w:t>https://github.com/filyp/autocorrect/tree/master</w:t>
+        </w:r>
+      </w:hyperlink>
+    </w:p>
+    <w:p>
+      <w:pPr>
+        <w:pStyle w:val="ListParagraph"/>
         <w:rPr>
           <w:rFonts w:ascii="Times New Roman" w:hAnsi="Times New Roman" w:cs="Times New Roman"/>
           <w:sz w:val="24"/>
@@ -323,15 +386,6 @@
         </w:rPr>
         <w:t xml:space="preserve"> </w:t>
       </w:r>
-    </w:p>
-    <w:p>
-      <w:pPr>
-        <w:rPr>
-          <w:rFonts w:ascii="Times New Roman" w:hAnsi="Times New Roman" w:cs="Times New Roman"/>
-          <w:sz w:val="24"/>
-          <w:szCs w:val="24"/>
-        </w:rPr>
-      </w:pPr>
     </w:p>
     <w:p>
       <w:pPr>
@@ -517,7 +571,39 @@
           <w:sz w:val="24"/>
           <w:szCs w:val="24"/>
         </w:rPr>
-        <w:t xml:space="preserve">Given two string s1 and s2 this algorithm </w:t>
+        <w:t>Given two string s1</w:t>
+      </w:r>
+      <w:r>
+        <w:rPr>
+          <w:rFonts w:ascii="Times New Roman" w:hAnsi="Times New Roman" w:cs="Times New Roman"/>
+          <w:sz w:val="24"/>
+          <w:szCs w:val="24"/>
+        </w:rPr>
+        <w:t>(target)</w:t>
+      </w:r>
+      <w:r>
+        <w:rPr>
+          <w:rFonts w:ascii="Times New Roman" w:hAnsi="Times New Roman" w:cs="Times New Roman"/>
+          <w:sz w:val="24"/>
+          <w:szCs w:val="24"/>
+        </w:rPr>
+        <w:t xml:space="preserve"> and s2</w:t>
+      </w:r>
+      <w:r>
+        <w:rPr>
+          <w:rFonts w:ascii="Times New Roman" w:hAnsi="Times New Roman" w:cs="Times New Roman"/>
+          <w:sz w:val="24"/>
+          <w:szCs w:val="24"/>
+        </w:rPr>
+        <w:t>(source)</w:t>
+      </w:r>
+      <w:r>
+        <w:rPr>
+          <w:rFonts w:ascii="Times New Roman" w:hAnsi="Times New Roman" w:cs="Times New Roman"/>
+          <w:sz w:val="24"/>
+          <w:szCs w:val="24"/>
+        </w:rPr>
+        <w:t xml:space="preserve"> this algorithm </w:t>
       </w:r>
       <w:r>
         <w:rPr>
@@ -535,6 +621,2900 @@
         </w:rPr>
         <w:t xml:space="preserve"> the </w:t>
       </w:r>
+      <w:r>
+        <w:rPr>
+          <w:rFonts w:ascii="Times New Roman" w:hAnsi="Times New Roman" w:cs="Times New Roman"/>
+          <w:sz w:val="24"/>
+          <w:szCs w:val="24"/>
+        </w:rPr>
+        <w:t>minimum edit distance to convert source to target</w:t>
+      </w:r>
+    </w:p>
+    <w:p>
+      <w:pPr>
+        <w:pStyle w:val="ListParagraph"/>
+        <w:numPr>
+          <w:ilvl w:val="0"/>
+          <w:numId w:val="2"/>
+        </w:numPr>
+        <w:rPr>
+          <w:rFonts w:ascii="Times New Roman" w:hAnsi="Times New Roman" w:cs="Times New Roman"/>
+          <w:sz w:val="24"/>
+          <w:szCs w:val="24"/>
+        </w:rPr>
+      </w:pPr>
+      <w:r>
+        <w:rPr>
+          <w:rFonts w:ascii="Times New Roman" w:hAnsi="Times New Roman" w:cs="Times New Roman"/>
+          <w:sz w:val="24"/>
+          <w:szCs w:val="24"/>
+        </w:rPr>
+        <w:t>Recursion approach</w:t>
+      </w:r>
+    </w:p>
+    <w:p>
+      <w:pPr>
+        <w:pStyle w:val="ListParagraph"/>
+        <w:rPr>
+          <w:rFonts w:ascii="Times New Roman" w:hAnsi="Times New Roman" w:cs="Times New Roman"/>
+          <w:sz w:val="24"/>
+          <w:szCs w:val="24"/>
+        </w:rPr>
+      </w:pPr>
+    </w:p>
+    <w:p>
+      <w:pPr>
+        <w:pStyle w:val="ListParagraph"/>
+        <w:rPr>
+          <w:rFonts w:ascii="Times New Roman" w:hAnsi="Times New Roman" w:cs="Times New Roman"/>
+          <w:sz w:val="24"/>
+          <w:szCs w:val="24"/>
+        </w:rPr>
+      </w:pPr>
+      <w:r>
+        <w:rPr>
+          <w:rFonts w:ascii="Times New Roman" w:hAnsi="Times New Roman" w:cs="Times New Roman"/>
+          <w:noProof/>
+          <w:sz w:val="24"/>
+          <w:szCs w:val="24"/>
+        </w:rPr>
+        <mc:AlternateContent>
+          <mc:Choice Requires="wpg">
+            <w:drawing>
+              <wp:anchor distT="0" distB="0" distL="114300" distR="114300" simplePos="0" relativeHeight="251676672" behindDoc="0" locked="0" layoutInCell="1" allowOverlap="1" wp14:anchorId="3A88DD3B" wp14:editId="3B30E998">
+                <wp:simplePos x="0" y="0"/>
+                <wp:positionH relativeFrom="column">
+                  <wp:posOffset>449580</wp:posOffset>
+                </wp:positionH>
+                <wp:positionV relativeFrom="paragraph">
+                  <wp:posOffset>38100</wp:posOffset>
+                </wp:positionV>
+                <wp:extent cx="5394960" cy="1143000"/>
+                <wp:effectExtent l="0" t="0" r="15240" b="19050"/>
+                <wp:wrapNone/>
+                <wp:docPr id="2032287505" name="Group 6"/>
+                <wp:cNvGraphicFramePr/>
+                <a:graphic xmlns:a="http://schemas.openxmlformats.org/drawingml/2006/main">
+                  <a:graphicData uri="http://schemas.microsoft.com/office/word/2010/wordprocessingGroup">
+                    <wpg:wgp>
+                      <wpg:cNvGrpSpPr/>
+                      <wpg:grpSpPr>
+                        <a:xfrm>
+                          <a:off x="0" y="0"/>
+                          <a:ext cx="5394960" cy="1143000"/>
+                          <a:chOff x="0" y="0"/>
+                          <a:chExt cx="5394960" cy="1143000"/>
+                        </a:xfrm>
+                      </wpg:grpSpPr>
+                      <wps:wsp>
+                        <wps:cNvPr id="1898517556" name="Straight Arrow Connector 3"/>
+                        <wps:cNvCnPr/>
+                        <wps:spPr>
+                          <a:xfrm flipH="1">
+                            <a:off x="1211580" y="320040"/>
+                            <a:ext cx="1310640" cy="419100"/>
+                          </a:xfrm>
+                          <a:prstGeom prst="straightConnector1">
+                            <a:avLst/>
+                          </a:prstGeom>
+                          <a:ln>
+                            <a:tailEnd type="triangle"/>
+                          </a:ln>
+                        </wps:spPr>
+                        <wps:style>
+                          <a:lnRef idx="1">
+                            <a:schemeClr val="dk1"/>
+                          </a:lnRef>
+                          <a:fillRef idx="0">
+                            <a:schemeClr val="dk1"/>
+                          </a:fillRef>
+                          <a:effectRef idx="0">
+                            <a:schemeClr val="dk1"/>
+                          </a:effectRef>
+                          <a:fontRef idx="minor">
+                            <a:schemeClr val="tx1"/>
+                          </a:fontRef>
+                        </wps:style>
+                        <wps:bodyPr/>
+                      </wps:wsp>
+                      <wpg:grpSp>
+                        <wpg:cNvPr id="1141229713" name="Group 5"/>
+                        <wpg:cNvGrpSpPr/>
+                        <wpg:grpSpPr>
+                          <a:xfrm>
+                            <a:off x="0" y="0"/>
+                            <a:ext cx="5394960" cy="1143000"/>
+                            <a:chOff x="0" y="0"/>
+                            <a:chExt cx="5394960" cy="1143000"/>
+                          </a:xfrm>
+                        </wpg:grpSpPr>
+                        <wps:wsp>
+                          <wps:cNvPr id="171882497" name="Rectangle 2"/>
+                          <wps:cNvSpPr/>
+                          <wps:spPr>
+                            <a:xfrm>
+                              <a:off x="1752600" y="0"/>
+                              <a:ext cx="1524000" cy="320040"/>
+                            </a:xfrm>
+                            <a:prstGeom prst="rect">
+                              <a:avLst/>
+                            </a:prstGeom>
+                          </wps:spPr>
+                          <wps:style>
+                            <a:lnRef idx="2">
+                              <a:schemeClr val="dk1"/>
+                            </a:lnRef>
+                            <a:fillRef idx="1">
+                              <a:schemeClr val="lt1"/>
+                            </a:fillRef>
+                            <a:effectRef idx="0">
+                              <a:schemeClr val="dk1"/>
+                            </a:effectRef>
+                            <a:fontRef idx="minor">
+                              <a:schemeClr val="dk1"/>
+                            </a:fontRef>
+                          </wps:style>
+                          <wps:txbx>
+                            <w:txbxContent>
+                              <w:p>
+                                <w:pPr>
+                                  <w:jc w:val="center"/>
+                                  <w:rPr>
+                                    <w:rFonts w:ascii="Times New Roman" w:hAnsi="Times New Roman" w:cs="Times New Roman"/>
+                                  </w:rPr>
+                                </w:pPr>
+                                <w:proofErr w:type="spellStart"/>
+                                <w:r>
+                                  <w:rPr>
+                                    <w:rFonts w:ascii="Times New Roman" w:hAnsi="Times New Roman" w:cs="Times New Roman"/>
+                                  </w:rPr>
+                                  <w:t>min_edit</w:t>
+                                </w:r>
+                                <w:proofErr w:type="spellEnd"/>
+                                <w:r>
+                                  <w:rPr>
+                                    <w:rFonts w:ascii="Times New Roman" w:hAnsi="Times New Roman" w:cs="Times New Roman"/>
+                                  </w:rPr>
+                                  <w:t>(</w:t>
+                                </w:r>
+                                <w:proofErr w:type="spellStart"/>
+                                <w:proofErr w:type="gramStart"/>
+                                <w:r>
+                                  <w:rPr>
+                                    <w:rFonts w:ascii="Times New Roman" w:hAnsi="Times New Roman" w:cs="Times New Roman"/>
+                                  </w:rPr>
+                                  <w:t>stay,play</w:t>
+                                </w:r>
+                                <w:proofErr w:type="spellEnd"/>
+                                <w:proofErr w:type="gramEnd"/>
+                                <w:r>
+                                  <w:rPr>
+                                    <w:rFonts w:ascii="Times New Roman" w:hAnsi="Times New Roman" w:cs="Times New Roman"/>
+                                  </w:rPr>
+                                  <w:t>)</w:t>
+                                </w:r>
+                              </w:p>
+                            </w:txbxContent>
+                          </wps:txbx>
+                          <wps:bodyPr rot="0" spcFirstLastPara="0" vertOverflow="overflow" horzOverflow="overflow" vert="horz" wrap="square" lIns="91440" tIns="45720" rIns="91440" bIns="45720" numCol="1" spcCol="0" rtlCol="0" fromWordArt="0" anchor="ctr" anchorCtr="0" forceAA="0" compatLnSpc="1">
+                            <a:prstTxWarp prst="textNoShape">
+                              <a:avLst/>
+                            </a:prstTxWarp>
+                            <a:noAutofit/>
+                          </wps:bodyPr>
+                        </wps:wsp>
+                        <wps:wsp>
+                          <wps:cNvPr id="227601597" name="Straight Arrow Connector 3"/>
+                          <wps:cNvCnPr/>
+                          <wps:spPr>
+                            <a:xfrm>
+                              <a:off x="2533650" y="320040"/>
+                              <a:ext cx="64721" cy="419100"/>
+                            </a:xfrm>
+                            <a:prstGeom prst="straightConnector1">
+                              <a:avLst/>
+                            </a:prstGeom>
+                            <a:ln>
+                              <a:tailEnd type="triangle"/>
+                            </a:ln>
+                          </wps:spPr>
+                          <wps:style>
+                            <a:lnRef idx="1">
+                              <a:schemeClr val="dk1"/>
+                            </a:lnRef>
+                            <a:fillRef idx="0">
+                              <a:schemeClr val="dk1"/>
+                            </a:fillRef>
+                            <a:effectRef idx="0">
+                              <a:schemeClr val="dk1"/>
+                            </a:effectRef>
+                            <a:fontRef idx="minor">
+                              <a:schemeClr val="tx1"/>
+                            </a:fontRef>
+                          </wps:style>
+                          <wps:bodyPr/>
+                        </wps:wsp>
+                        <wps:wsp>
+                          <wps:cNvPr id="1129835577" name="Straight Arrow Connector 3"/>
+                          <wps:cNvCnPr/>
+                          <wps:spPr>
+                            <a:xfrm>
+                              <a:off x="2529840" y="320040"/>
+                              <a:ext cx="1348740" cy="372208"/>
+                            </a:xfrm>
+                            <a:prstGeom prst="straightConnector1">
+                              <a:avLst/>
+                            </a:prstGeom>
+                            <a:ln>
+                              <a:tailEnd type="triangle"/>
+                            </a:ln>
+                          </wps:spPr>
+                          <wps:style>
+                            <a:lnRef idx="1">
+                              <a:schemeClr val="dk1"/>
+                            </a:lnRef>
+                            <a:fillRef idx="0">
+                              <a:schemeClr val="dk1"/>
+                            </a:fillRef>
+                            <a:effectRef idx="0">
+                              <a:schemeClr val="dk1"/>
+                            </a:effectRef>
+                            <a:fontRef idx="minor">
+                              <a:schemeClr val="tx1"/>
+                            </a:fontRef>
+                          </wps:style>
+                          <wps:bodyPr/>
+                        </wps:wsp>
+                        <wps:wsp>
+                          <wps:cNvPr id="2078383327" name="Text Box 4"/>
+                          <wps:cNvSpPr txBox="1"/>
+                          <wps:spPr>
+                            <a:xfrm>
+                              <a:off x="1211580" y="358140"/>
+                              <a:ext cx="698500" cy="285750"/>
+                            </a:xfrm>
+                            <a:prstGeom prst="rect">
+                              <a:avLst/>
+                            </a:prstGeom>
+                            <a:noFill/>
+                            <a:ln>
+                              <a:noFill/>
+                            </a:ln>
+                          </wps:spPr>
+                          <wps:style>
+                            <a:lnRef idx="0">
+                              <a:scrgbClr r="0" g="0" b="0"/>
+                            </a:lnRef>
+                            <a:fillRef idx="0">
+                              <a:scrgbClr r="0" g="0" b="0"/>
+                            </a:fillRef>
+                            <a:effectRef idx="0">
+                              <a:scrgbClr r="0" g="0" b="0"/>
+                            </a:effectRef>
+                            <a:fontRef idx="minor">
+                              <a:schemeClr val="dk1"/>
+                            </a:fontRef>
+                          </wps:style>
+                          <wps:txbx>
+                            <w:txbxContent>
+                              <w:p>
+                                <w:r>
+                                  <w:t>In</w:t>
+                                </w:r>
+                                <w:r>
+                                  <w:t>sert(p)</w:t>
+                                </w:r>
+                                <w:r>
+                                  <w:t>`</w:t>
+                                </w:r>
+                              </w:p>
+                            </w:txbxContent>
+                          </wps:txbx>
+                          <wps:bodyPr rot="0" spcFirstLastPara="0" vertOverflow="overflow" horzOverflow="overflow" vert="horz" wrap="square" lIns="91440" tIns="45720" rIns="91440" bIns="45720" numCol="1" spcCol="0" rtlCol="0" fromWordArt="0" anchor="t" anchorCtr="0" forceAA="0" compatLnSpc="1">
+                            <a:prstTxWarp prst="textNoShape">
+                              <a:avLst/>
+                            </a:prstTxWarp>
+                            <a:noAutofit/>
+                          </wps:bodyPr>
+                        </wps:wsp>
+                        <wps:wsp>
+                          <wps:cNvPr id="592498970" name="Text Box 4"/>
+                          <wps:cNvSpPr txBox="1"/>
+                          <wps:spPr>
+                            <a:xfrm>
+                              <a:off x="1927860" y="419100"/>
+                              <a:ext cx="749300" cy="292100"/>
+                            </a:xfrm>
+                            <a:prstGeom prst="rect">
+                              <a:avLst/>
+                            </a:prstGeom>
+                            <a:noFill/>
+                            <a:ln>
+                              <a:noFill/>
+                            </a:ln>
+                          </wps:spPr>
+                          <wps:style>
+                            <a:lnRef idx="0">
+                              <a:scrgbClr r="0" g="0" b="0"/>
+                            </a:lnRef>
+                            <a:fillRef idx="0">
+                              <a:scrgbClr r="0" g="0" b="0"/>
+                            </a:fillRef>
+                            <a:effectRef idx="0">
+                              <a:scrgbClr r="0" g="0" b="0"/>
+                            </a:effectRef>
+                            <a:fontRef idx="minor">
+                              <a:schemeClr val="dk1"/>
+                            </a:fontRef>
+                          </wps:style>
+                          <wps:txbx>
+                            <w:txbxContent>
+                              <w:p>
+                                <w:r>
+                                  <w:t>Delete</w:t>
+                                </w:r>
+                                <w:r>
+                                  <w:t>(p)</w:t>
+                                </w:r>
+                              </w:p>
+                            </w:txbxContent>
+                          </wps:txbx>
+                          <wps:bodyPr rot="0" spcFirstLastPara="0" vertOverflow="overflow" horzOverflow="overflow" vert="horz" wrap="square" lIns="91440" tIns="45720" rIns="91440" bIns="45720" numCol="1" spcCol="0" rtlCol="0" fromWordArt="0" anchor="t" anchorCtr="0" forceAA="0" compatLnSpc="1">
+                            <a:prstTxWarp prst="textNoShape">
+                              <a:avLst/>
+                            </a:prstTxWarp>
+                            <a:noAutofit/>
+                          </wps:bodyPr>
+                        </wps:wsp>
+                        <wps:wsp>
+                          <wps:cNvPr id="832685944" name="Text Box 4"/>
+                          <wps:cNvSpPr txBox="1"/>
+                          <wps:spPr>
+                            <a:xfrm>
+                              <a:off x="3383280" y="358140"/>
+                              <a:ext cx="768350" cy="266700"/>
+                            </a:xfrm>
+                            <a:prstGeom prst="rect">
+                              <a:avLst/>
+                            </a:prstGeom>
+                            <a:noFill/>
+                            <a:ln>
+                              <a:noFill/>
+                            </a:ln>
+                          </wps:spPr>
+                          <wps:style>
+                            <a:lnRef idx="0">
+                              <a:scrgbClr r="0" g="0" b="0"/>
+                            </a:lnRef>
+                            <a:fillRef idx="0">
+                              <a:scrgbClr r="0" g="0" b="0"/>
+                            </a:fillRef>
+                            <a:effectRef idx="0">
+                              <a:scrgbClr r="0" g="0" b="0"/>
+                            </a:effectRef>
+                            <a:fontRef idx="minor">
+                              <a:schemeClr val="dk1"/>
+                            </a:fontRef>
+                          </wps:style>
+                          <wps:txbx>
+                            <w:txbxContent>
+                              <w:p>
+                                <w:r>
+                                  <w:t>replace</w:t>
+                                </w:r>
+                                <w:r>
+                                  <w:t>(p)</w:t>
+                                </w:r>
+                              </w:p>
+                            </w:txbxContent>
+                          </wps:txbx>
+                          <wps:bodyPr rot="0" spcFirstLastPara="0" vertOverflow="overflow" horzOverflow="overflow" vert="horz" wrap="square" lIns="91440" tIns="45720" rIns="91440" bIns="45720" numCol="1" spcCol="0" rtlCol="0" fromWordArt="0" anchor="t" anchorCtr="0" forceAA="0" compatLnSpc="1">
+                            <a:prstTxWarp prst="textNoShape">
+                              <a:avLst/>
+                            </a:prstTxWarp>
+                            <a:noAutofit/>
+                          </wps:bodyPr>
+                        </wps:wsp>
+                        <wps:wsp>
+                          <wps:cNvPr id="524432506" name="Rectangle 2"/>
+                          <wps:cNvSpPr/>
+                          <wps:spPr>
+                            <a:xfrm>
+                              <a:off x="0" y="822960"/>
+                              <a:ext cx="1524000" cy="320040"/>
+                            </a:xfrm>
+                            <a:prstGeom prst="rect">
+                              <a:avLst/>
+                            </a:prstGeom>
+                          </wps:spPr>
+                          <wps:style>
+                            <a:lnRef idx="2">
+                              <a:schemeClr val="dk1"/>
+                            </a:lnRef>
+                            <a:fillRef idx="1">
+                              <a:schemeClr val="lt1"/>
+                            </a:fillRef>
+                            <a:effectRef idx="0">
+                              <a:schemeClr val="dk1"/>
+                            </a:effectRef>
+                            <a:fontRef idx="minor">
+                              <a:schemeClr val="dk1"/>
+                            </a:fontRef>
+                          </wps:style>
+                          <wps:txbx>
+                            <w:txbxContent>
+                              <w:p>
+                                <w:pPr>
+                                  <w:jc w:val="center"/>
+                                  <w:rPr>
+                                    <w:rFonts w:ascii="Times New Roman" w:hAnsi="Times New Roman" w:cs="Times New Roman"/>
+                                  </w:rPr>
+                                </w:pPr>
+                                <w:proofErr w:type="spellStart"/>
+                                <w:r>
+                                  <w:rPr>
+                                    <w:rFonts w:ascii="Times New Roman" w:hAnsi="Times New Roman" w:cs="Times New Roman"/>
+                                  </w:rPr>
+                                  <w:t>min_edit</w:t>
+                                </w:r>
+                                <w:proofErr w:type="spellEnd"/>
+                                <w:r>
+                                  <w:rPr>
+                                    <w:rFonts w:ascii="Times New Roman" w:hAnsi="Times New Roman" w:cs="Times New Roman"/>
+                                  </w:rPr>
+                                  <w:t>(</w:t>
+                                </w:r>
+                                <w:proofErr w:type="spellStart"/>
+                                <w:proofErr w:type="gramStart"/>
+                                <w:r>
+                                  <w:rPr>
+                                    <w:rFonts w:ascii="Times New Roman" w:hAnsi="Times New Roman" w:cs="Times New Roman"/>
+                                  </w:rPr>
+                                  <w:t>p</w:t>
+                                </w:r>
+                                <w:r>
+                                  <w:rPr>
+                                    <w:rFonts w:ascii="Times New Roman" w:hAnsi="Times New Roman" w:cs="Times New Roman"/>
+                                  </w:rPr>
+                                  <w:t>stay,play</w:t>
+                                </w:r>
+                                <w:proofErr w:type="spellEnd"/>
+                                <w:proofErr w:type="gramEnd"/>
+                                <w:r>
+                                  <w:rPr>
+                                    <w:rFonts w:ascii="Times New Roman" w:hAnsi="Times New Roman" w:cs="Times New Roman"/>
+                                  </w:rPr>
+                                  <w:t>)</w:t>
+                                </w:r>
+                                <w:r>
+                                  <w:rPr>
+                                    <w:rFonts w:ascii="Times New Roman" w:hAnsi="Times New Roman" w:cs="Times New Roman"/>
+                                  </w:rPr>
+                                  <w:t>+1</w:t>
+                                </w:r>
+                              </w:p>
+                            </w:txbxContent>
+                          </wps:txbx>
+                          <wps:bodyPr rot="0" spcFirstLastPara="0" vertOverflow="overflow" horzOverflow="overflow" vert="horz" wrap="square" lIns="91440" tIns="45720" rIns="91440" bIns="45720" numCol="1" spcCol="0" rtlCol="0" fromWordArt="0" anchor="ctr" anchorCtr="0" forceAA="0" compatLnSpc="1">
+                            <a:prstTxWarp prst="textNoShape">
+                              <a:avLst/>
+                            </a:prstTxWarp>
+                            <a:noAutofit/>
+                          </wps:bodyPr>
+                        </wps:wsp>
+                        <wps:wsp>
+                          <wps:cNvPr id="267872779" name="Rectangle 2"/>
+                          <wps:cNvSpPr/>
+                          <wps:spPr>
+                            <a:xfrm>
+                              <a:off x="2057400" y="800100"/>
+                              <a:ext cx="1524000" cy="320040"/>
+                            </a:xfrm>
+                            <a:prstGeom prst="rect">
+                              <a:avLst/>
+                            </a:prstGeom>
+                          </wps:spPr>
+                          <wps:style>
+                            <a:lnRef idx="2">
+                              <a:schemeClr val="dk1"/>
+                            </a:lnRef>
+                            <a:fillRef idx="1">
+                              <a:schemeClr val="lt1"/>
+                            </a:fillRef>
+                            <a:effectRef idx="0">
+                              <a:schemeClr val="dk1"/>
+                            </a:effectRef>
+                            <a:fontRef idx="minor">
+                              <a:schemeClr val="dk1"/>
+                            </a:fontRef>
+                          </wps:style>
+                          <wps:txbx>
+                            <w:txbxContent>
+                              <w:p>
+                                <w:pPr>
+                                  <w:jc w:val="center"/>
+                                  <w:rPr>
+                                    <w:rFonts w:ascii="Times New Roman" w:hAnsi="Times New Roman" w:cs="Times New Roman"/>
+                                  </w:rPr>
+                                </w:pPr>
+                                <w:proofErr w:type="spellStart"/>
+                                <w:r>
+                                  <w:rPr>
+                                    <w:rFonts w:ascii="Times New Roman" w:hAnsi="Times New Roman" w:cs="Times New Roman"/>
+                                  </w:rPr>
+                                  <w:t>min_edit</w:t>
+                                </w:r>
+                                <w:proofErr w:type="spellEnd"/>
+                                <w:r>
+                                  <w:rPr>
+                                    <w:rFonts w:ascii="Times New Roman" w:hAnsi="Times New Roman" w:cs="Times New Roman"/>
+                                  </w:rPr>
+                                  <w:t>(</w:t>
+                                </w:r>
+                                <w:proofErr w:type="spellStart"/>
+                                <w:proofErr w:type="gramStart"/>
+                                <w:r>
+                                  <w:rPr>
+                                    <w:rFonts w:ascii="Times New Roman" w:hAnsi="Times New Roman" w:cs="Times New Roman"/>
+                                  </w:rPr>
+                                  <w:t>tay,play</w:t>
+                                </w:r>
+                                <w:proofErr w:type="spellEnd"/>
+                                <w:proofErr w:type="gramEnd"/>
+                                <w:r>
+                                  <w:rPr>
+                                    <w:rFonts w:ascii="Times New Roman" w:hAnsi="Times New Roman" w:cs="Times New Roman"/>
+                                  </w:rPr>
+                                  <w:t>)</w:t>
+                                </w:r>
+                                <w:r>
+                                  <w:rPr>
+                                    <w:rFonts w:ascii="Times New Roman" w:hAnsi="Times New Roman" w:cs="Times New Roman"/>
+                                  </w:rPr>
+                                  <w:t>+1</w:t>
+                                </w:r>
+                              </w:p>
+                            </w:txbxContent>
+                          </wps:txbx>
+                          <wps:bodyPr rot="0" spcFirstLastPara="0" vertOverflow="overflow" horzOverflow="overflow" vert="horz" wrap="square" lIns="91440" tIns="45720" rIns="91440" bIns="45720" numCol="1" spcCol="0" rtlCol="0" fromWordArt="0" anchor="ctr" anchorCtr="0" forceAA="0" compatLnSpc="1">
+                            <a:prstTxWarp prst="textNoShape">
+                              <a:avLst/>
+                            </a:prstTxWarp>
+                            <a:noAutofit/>
+                          </wps:bodyPr>
+                        </wps:wsp>
+                        <wps:wsp>
+                          <wps:cNvPr id="1605220711" name="Rectangle 2"/>
+                          <wps:cNvSpPr/>
+                          <wps:spPr>
+                            <a:xfrm>
+                              <a:off x="3870960" y="792480"/>
+                              <a:ext cx="1524000" cy="320040"/>
+                            </a:xfrm>
+                            <a:prstGeom prst="rect">
+                              <a:avLst/>
+                            </a:prstGeom>
+                          </wps:spPr>
+                          <wps:style>
+                            <a:lnRef idx="2">
+                              <a:schemeClr val="dk1"/>
+                            </a:lnRef>
+                            <a:fillRef idx="1">
+                              <a:schemeClr val="lt1"/>
+                            </a:fillRef>
+                            <a:effectRef idx="0">
+                              <a:schemeClr val="dk1"/>
+                            </a:effectRef>
+                            <a:fontRef idx="minor">
+                              <a:schemeClr val="dk1"/>
+                            </a:fontRef>
+                          </wps:style>
+                          <wps:txbx>
+                            <w:txbxContent>
+                              <w:p>
+                                <w:pPr>
+                                  <w:jc w:val="center"/>
+                                  <w:rPr>
+                                    <w:rFonts w:ascii="Times New Roman" w:hAnsi="Times New Roman" w:cs="Times New Roman"/>
+                                  </w:rPr>
+                                </w:pPr>
+                                <w:proofErr w:type="spellStart"/>
+                                <w:r>
+                                  <w:rPr>
+                                    <w:rFonts w:ascii="Times New Roman" w:hAnsi="Times New Roman" w:cs="Times New Roman"/>
+                                  </w:rPr>
+                                  <w:t>min_edit</w:t>
+                                </w:r>
+                                <w:proofErr w:type="spellEnd"/>
+                                <w:r>
+                                  <w:rPr>
+                                    <w:rFonts w:ascii="Times New Roman" w:hAnsi="Times New Roman" w:cs="Times New Roman"/>
+                                  </w:rPr>
+                                  <w:t>(</w:t>
+                                </w:r>
+                                <w:proofErr w:type="spellStart"/>
+                                <w:proofErr w:type="gramStart"/>
+                                <w:r>
+                                  <w:rPr>
+                                    <w:rFonts w:ascii="Times New Roman" w:hAnsi="Times New Roman" w:cs="Times New Roman"/>
+                                  </w:rPr>
+                                  <w:t>p</w:t>
+                                </w:r>
+                                <w:r>
+                                  <w:rPr>
+                                    <w:rFonts w:ascii="Times New Roman" w:hAnsi="Times New Roman" w:cs="Times New Roman"/>
+                                  </w:rPr>
+                                  <w:t>tay,play</w:t>
+                                </w:r>
+                                <w:proofErr w:type="spellEnd"/>
+                                <w:proofErr w:type="gramEnd"/>
+                                <w:r>
+                                  <w:rPr>
+                                    <w:rFonts w:ascii="Times New Roman" w:hAnsi="Times New Roman" w:cs="Times New Roman"/>
+                                  </w:rPr>
+                                  <w:t>)</w:t>
+                                </w:r>
+                                <w:r>
+                                  <w:rPr>
+                                    <w:rFonts w:ascii="Times New Roman" w:hAnsi="Times New Roman" w:cs="Times New Roman"/>
+                                  </w:rPr>
+                                  <w:t>+2</w:t>
+                                </w:r>
+                              </w:p>
+                            </w:txbxContent>
+                          </wps:txbx>
+                          <wps:bodyPr rot="0" spcFirstLastPara="0" vertOverflow="overflow" horzOverflow="overflow" vert="horz" wrap="square" lIns="91440" tIns="45720" rIns="91440" bIns="45720" numCol="1" spcCol="0" rtlCol="0" fromWordArt="0" anchor="ctr" anchorCtr="0" forceAA="0" compatLnSpc="1">
+                            <a:prstTxWarp prst="textNoShape">
+                              <a:avLst/>
+                            </a:prstTxWarp>
+                            <a:noAutofit/>
+                          </wps:bodyPr>
+                        </wps:wsp>
+                      </wpg:grpSp>
+                    </wpg:wgp>
+                  </a:graphicData>
+                </a:graphic>
+              </wp:anchor>
+            </w:drawing>
+          </mc:Choice>
+          <mc:Fallback>
+            <w:pict>
+              <v:group w14:anchorId="3A88DD3B" id="Group 6" o:spid="_x0000_s1027" style="position:absolute;left:0;text-align:left;margin-left:35.4pt;margin-top:3pt;width:424.8pt;height:90pt;z-index:251676672" coordsize="53949,11430" o:gfxdata="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">
+                <v:shapetype id="_x0000_t32" coordsize="21600,21600" o:spt="32" o:oned="t" path="m,l21600,21600e" filled="f">
+                  <v:path arrowok="t" fillok="f" o:connecttype="none"/>
+                  <o:lock v:ext="edit" shapetype="t"/>
+                </v:shapetype>
+                <v:shape id="Straight Arrow Connector 3" o:spid="_x0000_s1028" type="#_x0000_t32" style="position:absolute;left:12115;top:3200;width:13107;height:4191;flip:x;visibility:visible;mso-wrap-style:square" o:connectortype="straight" o:gfxdata="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" strokecolor="black [3200]" strokeweight=".5pt">
+                  <v:stroke endarrow="block" joinstyle="miter"/>
+                </v:shape>
+                <v:group id="Group 5" o:spid="_x0000_s1029" style="position:absolute;width:53949;height:11430" coordsize="53949,11430" o:gfxdata="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">
+                  <v:rect id="Rectangle 2" o:spid="_x0000_s1030" style="position:absolute;left:17526;width:15240;height:3200;visibility:visible;mso-wrap-style:square;v-text-anchor:middle" o:gfxdata="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" fillcolor="white [3201]" strokecolor="black [3200]" strokeweight="1pt">
+                    <v:textbox>
+                      <w:txbxContent>
+                        <w:p>
+                          <w:pPr>
+                            <w:jc w:val="center"/>
+                            <w:rPr>
+                              <w:rFonts w:ascii="Times New Roman" w:hAnsi="Times New Roman" w:cs="Times New Roman"/>
+                            </w:rPr>
+                          </w:pPr>
+                          <w:proofErr w:type="spellStart"/>
+                          <w:r>
+                            <w:rPr>
+                              <w:rFonts w:ascii="Times New Roman" w:hAnsi="Times New Roman" w:cs="Times New Roman"/>
+                            </w:rPr>
+                            <w:t>min_edit</w:t>
+                          </w:r>
+                          <w:proofErr w:type="spellEnd"/>
+                          <w:r>
+                            <w:rPr>
+                              <w:rFonts w:ascii="Times New Roman" w:hAnsi="Times New Roman" w:cs="Times New Roman"/>
+                            </w:rPr>
+                            <w:t>(</w:t>
+                          </w:r>
+                          <w:proofErr w:type="spellStart"/>
+                          <w:proofErr w:type="gramStart"/>
+                          <w:r>
+                            <w:rPr>
+                              <w:rFonts w:ascii="Times New Roman" w:hAnsi="Times New Roman" w:cs="Times New Roman"/>
+                            </w:rPr>
+                            <w:t>stay,play</w:t>
+                          </w:r>
+                          <w:proofErr w:type="spellEnd"/>
+                          <w:proofErr w:type="gramEnd"/>
+                          <w:r>
+                            <w:rPr>
+                              <w:rFonts w:ascii="Times New Roman" w:hAnsi="Times New Roman" w:cs="Times New Roman"/>
+                            </w:rPr>
+                            <w:t>)</w:t>
+                          </w:r>
+                        </w:p>
+                      </w:txbxContent>
+                    </v:textbox>
+                  </v:rect>
+                  <v:shape id="Straight Arrow Connector 3" o:spid="_x0000_s1031" type="#_x0000_t32" style="position:absolute;left:25336;top:3200;width:647;height:4191;visibility:visible;mso-wrap-style:square" o:connectortype="straight" o:gfxdata="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" strokecolor="black [3200]" strokeweight=".5pt">
+                    <v:stroke endarrow="block" joinstyle="miter"/>
+                  </v:shape>
+                  <v:shape id="Straight Arrow Connector 3" o:spid="_x0000_s1032" type="#_x0000_t32" style="position:absolute;left:25298;top:3200;width:13487;height:3722;visibility:visible;mso-wrap-style:square" o:connectortype="straight" o:gfxdata="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" strokecolor="black [3200]" strokeweight=".5pt">
+                    <v:stroke endarrow="block" joinstyle="miter"/>
+                  </v:shape>
+                  <v:shape id="Text Box 4" o:spid="_x0000_s1033" type="#_x0000_t202" style="position:absolute;left:12115;top:3581;width:6985;height:2857;visibility:visible;mso-wrap-style:square;v-text-anchor:top" o:gfxdata="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" filled="f" stroked="f">
+                    <v:textbox>
+                      <w:txbxContent>
+                        <w:p>
+                          <w:r>
+                            <w:t>In</w:t>
+                          </w:r>
+                          <w:r>
+                            <w:t>sert(p)</w:t>
+                          </w:r>
+                          <w:r>
+                            <w:t>`</w:t>
+                          </w:r>
+                        </w:p>
+                      </w:txbxContent>
+                    </v:textbox>
+                  </v:shape>
+                  <v:shape id="Text Box 4" o:spid="_x0000_s1034" type="#_x0000_t202" style="position:absolute;left:19278;top:4191;width:7493;height:2921;visibility:visible;mso-wrap-style:square;v-text-anchor:top" o:gfxdata="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" filled="f" stroked="f">
+                    <v:textbox>
+                      <w:txbxContent>
+                        <w:p>
+                          <w:r>
+                            <w:t>Delete</w:t>
+                          </w:r>
+                          <w:r>
+                            <w:t>(p)</w:t>
+                          </w:r>
+                        </w:p>
+                      </w:txbxContent>
+                    </v:textbox>
+                  </v:shape>
+                  <v:shape id="Text Box 4" o:spid="_x0000_s1035" type="#_x0000_t202" style="position:absolute;left:33832;top:3581;width:7684;height:2667;visibility:visible;mso-wrap-style:square;v-text-anchor:top" o:gfxdata="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" filled="f" stroked="f">
+                    <v:textbox>
+                      <w:txbxContent>
+                        <w:p>
+                          <w:r>
+                            <w:t>replace</w:t>
+                          </w:r>
+                          <w:r>
+                            <w:t>(p)</w:t>
+                          </w:r>
+                        </w:p>
+                      </w:txbxContent>
+                    </v:textbox>
+                  </v:shape>
+                  <v:rect id="Rectangle 2" o:spid="_x0000_s1036" style="position:absolute;top:8229;width:15240;height:3201;visibility:visible;mso-wrap-style:square;v-text-anchor:middle" o:gfxdata="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" fillcolor="white [3201]" strokecolor="black [3200]" strokeweight="1pt">
+                    <v:textbox>
+                      <w:txbxContent>
+                        <w:p>
+                          <w:pPr>
+                            <w:jc w:val="center"/>
+                            <w:rPr>
+                              <w:rFonts w:ascii="Times New Roman" w:hAnsi="Times New Roman" w:cs="Times New Roman"/>
+                            </w:rPr>
+                          </w:pPr>
+                          <w:proofErr w:type="spellStart"/>
+                          <w:r>
+                            <w:rPr>
+                              <w:rFonts w:ascii="Times New Roman" w:hAnsi="Times New Roman" w:cs="Times New Roman"/>
+                            </w:rPr>
+                            <w:t>min_edit</w:t>
+                          </w:r>
+                          <w:proofErr w:type="spellEnd"/>
+                          <w:r>
+                            <w:rPr>
+                              <w:rFonts w:ascii="Times New Roman" w:hAnsi="Times New Roman" w:cs="Times New Roman"/>
+                            </w:rPr>
+                            <w:t>(</w:t>
+                          </w:r>
+                          <w:proofErr w:type="spellStart"/>
+                          <w:proofErr w:type="gramStart"/>
+                          <w:r>
+                            <w:rPr>
+                              <w:rFonts w:ascii="Times New Roman" w:hAnsi="Times New Roman" w:cs="Times New Roman"/>
+                            </w:rPr>
+                            <w:t>p</w:t>
+                          </w:r>
+                          <w:r>
+                            <w:rPr>
+                              <w:rFonts w:ascii="Times New Roman" w:hAnsi="Times New Roman" w:cs="Times New Roman"/>
+                            </w:rPr>
+                            <w:t>stay,play</w:t>
+                          </w:r>
+                          <w:proofErr w:type="spellEnd"/>
+                          <w:proofErr w:type="gramEnd"/>
+                          <w:r>
+                            <w:rPr>
+                              <w:rFonts w:ascii="Times New Roman" w:hAnsi="Times New Roman" w:cs="Times New Roman"/>
+                            </w:rPr>
+                            <w:t>)</w:t>
+                          </w:r>
+                          <w:r>
+                            <w:rPr>
+                              <w:rFonts w:ascii="Times New Roman" w:hAnsi="Times New Roman" w:cs="Times New Roman"/>
+                            </w:rPr>
+                            <w:t>+1</w:t>
+                          </w:r>
+                        </w:p>
+                      </w:txbxContent>
+                    </v:textbox>
+                  </v:rect>
+                  <v:rect id="Rectangle 2" o:spid="_x0000_s1037" style="position:absolute;left:20574;top:8001;width:15240;height:3200;visibility:visible;mso-wrap-style:square;v-text-anchor:middle" o:gfxdata="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" fillcolor="white [3201]" strokecolor="black [3200]" strokeweight="1pt">
+                    <v:textbox>
+                      <w:txbxContent>
+                        <w:p>
+                          <w:pPr>
+                            <w:jc w:val="center"/>
+                            <w:rPr>
+                              <w:rFonts w:ascii="Times New Roman" w:hAnsi="Times New Roman" w:cs="Times New Roman"/>
+                            </w:rPr>
+                          </w:pPr>
+                          <w:proofErr w:type="spellStart"/>
+                          <w:r>
+                            <w:rPr>
+                              <w:rFonts w:ascii="Times New Roman" w:hAnsi="Times New Roman" w:cs="Times New Roman"/>
+                            </w:rPr>
+                            <w:t>min_edit</w:t>
+                          </w:r>
+                          <w:proofErr w:type="spellEnd"/>
+                          <w:r>
+                            <w:rPr>
+                              <w:rFonts w:ascii="Times New Roman" w:hAnsi="Times New Roman" w:cs="Times New Roman"/>
+                            </w:rPr>
+                            <w:t>(</w:t>
+                          </w:r>
+                          <w:proofErr w:type="spellStart"/>
+                          <w:proofErr w:type="gramStart"/>
+                          <w:r>
+                            <w:rPr>
+                              <w:rFonts w:ascii="Times New Roman" w:hAnsi="Times New Roman" w:cs="Times New Roman"/>
+                            </w:rPr>
+                            <w:t>tay,play</w:t>
+                          </w:r>
+                          <w:proofErr w:type="spellEnd"/>
+                          <w:proofErr w:type="gramEnd"/>
+                          <w:r>
+                            <w:rPr>
+                              <w:rFonts w:ascii="Times New Roman" w:hAnsi="Times New Roman" w:cs="Times New Roman"/>
+                            </w:rPr>
+                            <w:t>)</w:t>
+                          </w:r>
+                          <w:r>
+                            <w:rPr>
+                              <w:rFonts w:ascii="Times New Roman" w:hAnsi="Times New Roman" w:cs="Times New Roman"/>
+                            </w:rPr>
+                            <w:t>+1</w:t>
+                          </w:r>
+                        </w:p>
+                      </w:txbxContent>
+                    </v:textbox>
+                  </v:rect>
+                  <v:rect id="Rectangle 2" o:spid="_x0000_s1038" style="position:absolute;left:38709;top:7924;width:15240;height:3201;visibility:visible;mso-wrap-style:square;v-text-anchor:middle" o:gfxdata="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" fillcolor="white [3201]" strokecolor="black [3200]" strokeweight="1pt">
+                    <v:textbox>
+                      <w:txbxContent>
+                        <w:p>
+                          <w:pPr>
+                            <w:jc w:val="center"/>
+                            <w:rPr>
+                              <w:rFonts w:ascii="Times New Roman" w:hAnsi="Times New Roman" w:cs="Times New Roman"/>
+                            </w:rPr>
+                          </w:pPr>
+                          <w:proofErr w:type="spellStart"/>
+                          <w:r>
+                            <w:rPr>
+                              <w:rFonts w:ascii="Times New Roman" w:hAnsi="Times New Roman" w:cs="Times New Roman"/>
+                            </w:rPr>
+                            <w:t>min_edit</w:t>
+                          </w:r>
+                          <w:proofErr w:type="spellEnd"/>
+                          <w:r>
+                            <w:rPr>
+                              <w:rFonts w:ascii="Times New Roman" w:hAnsi="Times New Roman" w:cs="Times New Roman"/>
+                            </w:rPr>
+                            <w:t>(</w:t>
+                          </w:r>
+                          <w:proofErr w:type="spellStart"/>
+                          <w:proofErr w:type="gramStart"/>
+                          <w:r>
+                            <w:rPr>
+                              <w:rFonts w:ascii="Times New Roman" w:hAnsi="Times New Roman" w:cs="Times New Roman"/>
+                            </w:rPr>
+                            <w:t>p</w:t>
+                          </w:r>
+                          <w:r>
+                            <w:rPr>
+                              <w:rFonts w:ascii="Times New Roman" w:hAnsi="Times New Roman" w:cs="Times New Roman"/>
+                            </w:rPr>
+                            <w:t>tay,play</w:t>
+                          </w:r>
+                          <w:proofErr w:type="spellEnd"/>
+                          <w:proofErr w:type="gramEnd"/>
+                          <w:r>
+                            <w:rPr>
+                              <w:rFonts w:ascii="Times New Roman" w:hAnsi="Times New Roman" w:cs="Times New Roman"/>
+                            </w:rPr>
+                            <w:t>)</w:t>
+                          </w:r>
+                          <w:r>
+                            <w:rPr>
+                              <w:rFonts w:ascii="Times New Roman" w:hAnsi="Times New Roman" w:cs="Times New Roman"/>
+                            </w:rPr>
+                            <w:t>+2</w:t>
+                          </w:r>
+                        </w:p>
+                      </w:txbxContent>
+                    </v:textbox>
+                  </v:rect>
+                </v:group>
+              </v:group>
+            </w:pict>
+          </mc:Fallback>
+        </mc:AlternateContent>
+      </w:r>
+    </w:p>
+    <w:p>
+      <w:pPr>
+        <w:rPr>
+          <w:rFonts w:ascii="Times New Roman" w:hAnsi="Times New Roman" w:cs="Times New Roman"/>
+          <w:sz w:val="24"/>
+          <w:szCs w:val="24"/>
+        </w:rPr>
+      </w:pPr>
+      <w:r>
+        <w:rPr>
+          <w:rFonts w:ascii="Times New Roman" w:hAnsi="Times New Roman" w:cs="Times New Roman"/>
+          <w:noProof/>
+          <w:sz w:val="24"/>
+          <w:szCs w:val="24"/>
+        </w:rPr>
+        <mc:AlternateContent>
+          <mc:Choice Requires="wpg">
+            <w:drawing>
+              <wp:anchor distT="0" distB="0" distL="114300" distR="114300" simplePos="0" relativeHeight="251678720" behindDoc="0" locked="0" layoutInCell="1" allowOverlap="1" wp14:anchorId="43F52043" wp14:editId="69BF5F50">
+                <wp:simplePos x="0" y="0"/>
+                <wp:positionH relativeFrom="column">
+                  <wp:posOffset>-548640</wp:posOffset>
+                </wp:positionH>
+                <wp:positionV relativeFrom="paragraph">
+                  <wp:posOffset>958850</wp:posOffset>
+                </wp:positionV>
+                <wp:extent cx="5074919" cy="762804"/>
+                <wp:effectExtent l="0" t="0" r="12065" b="18415"/>
+                <wp:wrapNone/>
+                <wp:docPr id="1752300880" name="Group 6"/>
+                <wp:cNvGraphicFramePr/>
+                <a:graphic xmlns:a="http://schemas.openxmlformats.org/drawingml/2006/main">
+                  <a:graphicData uri="http://schemas.microsoft.com/office/word/2010/wordprocessingGroup">
+                    <wpg:wgp>
+                      <wpg:cNvGrpSpPr/>
+                      <wpg:grpSpPr>
+                        <a:xfrm>
+                          <a:off x="0" y="0"/>
+                          <a:ext cx="5074919" cy="762804"/>
+                          <a:chOff x="0" y="320040"/>
+                          <a:chExt cx="5544819" cy="799834"/>
+                        </a:xfrm>
+                      </wpg:grpSpPr>
+                      <wps:wsp>
+                        <wps:cNvPr id="1167624192" name="Straight Arrow Connector 3"/>
+                        <wps:cNvCnPr/>
+                        <wps:spPr>
+                          <a:xfrm flipH="1">
+                            <a:off x="1211580" y="320040"/>
+                            <a:ext cx="1310640" cy="419100"/>
+                          </a:xfrm>
+                          <a:prstGeom prst="straightConnector1">
+                            <a:avLst/>
+                          </a:prstGeom>
+                          <a:ln>
+                            <a:tailEnd type="triangle"/>
+                          </a:ln>
+                        </wps:spPr>
+                        <wps:style>
+                          <a:lnRef idx="1">
+                            <a:schemeClr val="dk1"/>
+                          </a:lnRef>
+                          <a:fillRef idx="0">
+                            <a:schemeClr val="dk1"/>
+                          </a:fillRef>
+                          <a:effectRef idx="0">
+                            <a:schemeClr val="dk1"/>
+                          </a:effectRef>
+                          <a:fontRef idx="minor">
+                            <a:schemeClr val="tx1"/>
+                          </a:fontRef>
+                        </wps:style>
+                        <wps:bodyPr/>
+                      </wps:wsp>
+                      <wpg:grpSp>
+                        <wpg:cNvPr id="2053477106" name="Group 5"/>
+                        <wpg:cNvGrpSpPr/>
+                        <wpg:grpSpPr>
+                          <a:xfrm>
+                            <a:off x="0" y="320040"/>
+                            <a:ext cx="5544819" cy="799834"/>
+                            <a:chOff x="0" y="320040"/>
+                            <a:chExt cx="5544819" cy="799834"/>
+                          </a:xfrm>
+                        </wpg:grpSpPr>
+                        <wps:wsp>
+                          <wps:cNvPr id="1635130795" name="Straight Arrow Connector 3"/>
+                          <wps:cNvCnPr/>
+                          <wps:spPr>
+                            <a:xfrm>
+                              <a:off x="2533650" y="320040"/>
+                              <a:ext cx="64721" cy="419100"/>
+                            </a:xfrm>
+                            <a:prstGeom prst="straightConnector1">
+                              <a:avLst/>
+                            </a:prstGeom>
+                            <a:ln>
+                              <a:tailEnd type="triangle"/>
+                            </a:ln>
+                          </wps:spPr>
+                          <wps:style>
+                            <a:lnRef idx="1">
+                              <a:schemeClr val="dk1"/>
+                            </a:lnRef>
+                            <a:fillRef idx="0">
+                              <a:schemeClr val="dk1"/>
+                            </a:fillRef>
+                            <a:effectRef idx="0">
+                              <a:schemeClr val="dk1"/>
+                            </a:effectRef>
+                            <a:fontRef idx="minor">
+                              <a:schemeClr val="tx1"/>
+                            </a:fontRef>
+                          </wps:style>
+                          <wps:bodyPr/>
+                        </wps:wsp>
+                        <wps:wsp>
+                          <wps:cNvPr id="953299862" name="Straight Arrow Connector 3"/>
+                          <wps:cNvCnPr/>
+                          <wps:spPr>
+                            <a:xfrm>
+                              <a:off x="2529840" y="320040"/>
+                              <a:ext cx="1348740" cy="372208"/>
+                            </a:xfrm>
+                            <a:prstGeom prst="straightConnector1">
+                              <a:avLst/>
+                            </a:prstGeom>
+                            <a:ln>
+                              <a:tailEnd type="triangle"/>
+                            </a:ln>
+                          </wps:spPr>
+                          <wps:style>
+                            <a:lnRef idx="1">
+                              <a:schemeClr val="dk1"/>
+                            </a:lnRef>
+                            <a:fillRef idx="0">
+                              <a:schemeClr val="dk1"/>
+                            </a:fillRef>
+                            <a:effectRef idx="0">
+                              <a:schemeClr val="dk1"/>
+                            </a:effectRef>
+                            <a:fontRef idx="minor">
+                              <a:schemeClr val="tx1"/>
+                            </a:fontRef>
+                          </wps:style>
+                          <wps:bodyPr/>
+                        </wps:wsp>
+                        <wps:wsp>
+                          <wps:cNvPr id="644589214" name="Text Box 4"/>
+                          <wps:cNvSpPr txBox="1"/>
+                          <wps:spPr>
+                            <a:xfrm>
+                              <a:off x="1211580" y="358140"/>
+                              <a:ext cx="761576" cy="297476"/>
+                            </a:xfrm>
+                            <a:prstGeom prst="rect">
+                              <a:avLst/>
+                            </a:prstGeom>
+                            <a:noFill/>
+                            <a:ln>
+                              <a:noFill/>
+                            </a:ln>
+                          </wps:spPr>
+                          <wps:style>
+                            <a:lnRef idx="0">
+                              <a:scrgbClr r="0" g="0" b="0"/>
+                            </a:lnRef>
+                            <a:fillRef idx="0">
+                              <a:scrgbClr r="0" g="0" b="0"/>
+                            </a:fillRef>
+                            <a:effectRef idx="0">
+                              <a:scrgbClr r="0" g="0" b="0"/>
+                            </a:effectRef>
+                            <a:fontRef idx="minor">
+                              <a:schemeClr val="dk1"/>
+                            </a:fontRef>
+                          </wps:style>
+                          <wps:txbx>
+                            <w:txbxContent>
+                              <w:p>
+                                <w:r>
+                                  <w:t>In</w:t>
+                                </w:r>
+                                <w:r>
+                                  <w:t>sert(</w:t>
+                                </w:r>
+                                <w:r>
+                                  <w:t>l</w:t>
+                                </w:r>
+                                <w:r>
+                                  <w:t>)`</w:t>
+                                </w:r>
+                              </w:p>
+                            </w:txbxContent>
+                          </wps:txbx>
+                          <wps:bodyPr rot="0" spcFirstLastPara="0" vertOverflow="overflow" horzOverflow="overflow" vert="horz" wrap="square" lIns="91440" tIns="45720" rIns="91440" bIns="45720" numCol="1" spcCol="0" rtlCol="0" fromWordArt="0" anchor="t" anchorCtr="0" forceAA="0" compatLnSpc="1">
+                            <a:prstTxWarp prst="textNoShape">
+                              <a:avLst/>
+                            </a:prstTxWarp>
+                            <a:noAutofit/>
+                          </wps:bodyPr>
+                        </wps:wsp>
+                        <wps:wsp>
+                          <wps:cNvPr id="1062630279" name="Text Box 4"/>
+                          <wps:cNvSpPr txBox="1"/>
+                          <wps:spPr>
+                            <a:xfrm>
+                              <a:off x="1927860" y="419100"/>
+                              <a:ext cx="952782" cy="320040"/>
+                            </a:xfrm>
+                            <a:prstGeom prst="rect">
+                              <a:avLst/>
+                            </a:prstGeom>
+                            <a:noFill/>
+                            <a:ln>
+                              <a:noFill/>
+                            </a:ln>
+                          </wps:spPr>
+                          <wps:style>
+                            <a:lnRef idx="0">
+                              <a:scrgbClr r="0" g="0" b="0"/>
+                            </a:lnRef>
+                            <a:fillRef idx="0">
+                              <a:scrgbClr r="0" g="0" b="0"/>
+                            </a:fillRef>
+                            <a:effectRef idx="0">
+                              <a:scrgbClr r="0" g="0" b="0"/>
+                            </a:effectRef>
+                            <a:fontRef idx="minor">
+                              <a:schemeClr val="dk1"/>
+                            </a:fontRef>
+                          </wps:style>
+                          <wps:txbx>
+                            <w:txbxContent>
+                              <w:p>
+                                <w:r>
+                                  <w:t>Delete(</w:t>
+                                </w:r>
+                                <w:r>
+                                  <w:t>s</w:t>
+                                </w:r>
+                                <w:r>
+                                  <w:t>)</w:t>
+                                </w:r>
+                              </w:p>
+                            </w:txbxContent>
+                          </wps:txbx>
+                          <wps:bodyPr rot="0" spcFirstLastPara="0" vertOverflow="overflow" horzOverflow="overflow" vert="horz" wrap="square" lIns="91440" tIns="45720" rIns="91440" bIns="45720" numCol="1" spcCol="0" rtlCol="0" fromWordArt="0" anchor="t" anchorCtr="0" forceAA="0" compatLnSpc="1">
+                            <a:prstTxWarp prst="textNoShape">
+                              <a:avLst/>
+                            </a:prstTxWarp>
+                            <a:noAutofit/>
+                          </wps:bodyPr>
+                        </wps:wsp>
+                        <wps:wsp>
+                          <wps:cNvPr id="589017810" name="Text Box 4"/>
+                          <wps:cNvSpPr txBox="1"/>
+                          <wps:spPr>
+                            <a:xfrm>
+                              <a:off x="3383279" y="358140"/>
+                              <a:ext cx="962660" cy="305466"/>
+                            </a:xfrm>
+                            <a:prstGeom prst="rect">
+                              <a:avLst/>
+                            </a:prstGeom>
+                            <a:noFill/>
+                            <a:ln>
+                              <a:noFill/>
+                            </a:ln>
+                          </wps:spPr>
+                          <wps:style>
+                            <a:lnRef idx="0">
+                              <a:scrgbClr r="0" g="0" b="0"/>
+                            </a:lnRef>
+                            <a:fillRef idx="0">
+                              <a:scrgbClr r="0" g="0" b="0"/>
+                            </a:fillRef>
+                            <a:effectRef idx="0">
+                              <a:scrgbClr r="0" g="0" b="0"/>
+                            </a:effectRef>
+                            <a:fontRef idx="minor">
+                              <a:schemeClr val="dk1"/>
+                            </a:fontRef>
+                          </wps:style>
+                          <wps:txbx>
+                            <w:txbxContent>
+                              <w:p>
+                                <w:r>
+                                  <w:t>replace(</w:t>
+                                </w:r>
+                                <w:r>
+                                  <w:t>s</w:t>
+                                </w:r>
+                                <w:r>
+                                  <w:t>)</w:t>
+                                </w:r>
+                              </w:p>
+                            </w:txbxContent>
+                          </wps:txbx>
+                          <wps:bodyPr rot="0" spcFirstLastPara="0" vertOverflow="overflow" horzOverflow="overflow" vert="horz" wrap="square" lIns="91440" tIns="45720" rIns="91440" bIns="45720" numCol="1" spcCol="0" rtlCol="0" fromWordArt="0" anchor="t" anchorCtr="0" forceAA="0" compatLnSpc="1">
+                            <a:prstTxWarp prst="textNoShape">
+                              <a:avLst/>
+                            </a:prstTxWarp>
+                            <a:noAutofit/>
+                          </wps:bodyPr>
+                        </wps:wsp>
+                        <wps:wsp>
+                          <wps:cNvPr id="471763386" name="Rectangle 2"/>
+                          <wps:cNvSpPr/>
+                          <wps:spPr>
+                            <a:xfrm>
+                              <a:off x="0" y="822960"/>
+                              <a:ext cx="1798320" cy="280090"/>
+                            </a:xfrm>
+                            <a:prstGeom prst="rect">
+                              <a:avLst/>
+                            </a:prstGeom>
+                          </wps:spPr>
+                          <wps:style>
+                            <a:lnRef idx="2">
+                              <a:schemeClr val="dk1"/>
+                            </a:lnRef>
+                            <a:fillRef idx="1">
+                              <a:schemeClr val="lt1"/>
+                            </a:fillRef>
+                            <a:effectRef idx="0">
+                              <a:schemeClr val="dk1"/>
+                            </a:effectRef>
+                            <a:fontRef idx="minor">
+                              <a:schemeClr val="dk1"/>
+                            </a:fontRef>
+                          </wps:style>
+                          <wps:txbx>
+                            <w:txbxContent>
+                              <w:p>
+                                <w:pPr>
+                                  <w:jc w:val="center"/>
+                                  <w:rPr>
+                                    <w:rFonts w:ascii="Times New Roman" w:hAnsi="Times New Roman" w:cs="Times New Roman"/>
+                                  </w:rPr>
+                                </w:pPr>
+                                <w:proofErr w:type="spellStart"/>
+                                <w:r>
+                                  <w:rPr>
+                                    <w:rFonts w:ascii="Times New Roman" w:hAnsi="Times New Roman" w:cs="Times New Roman"/>
+                                  </w:rPr>
+                                  <w:t>min_edit</w:t>
+                                </w:r>
+                                <w:proofErr w:type="spellEnd"/>
+                                <w:r>
+                                  <w:rPr>
+                                    <w:rFonts w:ascii="Times New Roman" w:hAnsi="Times New Roman" w:cs="Times New Roman"/>
+                                  </w:rPr>
+                                  <w:t>(</w:t>
+                                </w:r>
+                                <w:proofErr w:type="spellStart"/>
+                                <w:proofErr w:type="gramStart"/>
+                                <w:r>
+                                  <w:rPr>
+                                    <w:rFonts w:ascii="Times New Roman" w:hAnsi="Times New Roman" w:cs="Times New Roman"/>
+                                  </w:rPr>
+                                  <w:t>p</w:t>
+                                </w:r>
+                                <w:r>
+                                  <w:rPr>
+                                    <w:rFonts w:ascii="Times New Roman" w:hAnsi="Times New Roman" w:cs="Times New Roman"/>
+                                  </w:rPr>
+                                  <w:t>l</w:t>
+                                </w:r>
+                                <w:r>
+                                  <w:rPr>
+                                    <w:rFonts w:ascii="Times New Roman" w:hAnsi="Times New Roman" w:cs="Times New Roman"/>
+                                  </w:rPr>
+                                  <w:t>stay,play</w:t>
+                                </w:r>
+                                <w:proofErr w:type="spellEnd"/>
+                                <w:proofErr w:type="gramEnd"/>
+                                <w:r>
+                                  <w:rPr>
+                                    <w:rFonts w:ascii="Times New Roman" w:hAnsi="Times New Roman" w:cs="Times New Roman"/>
+                                  </w:rPr>
+                                  <w:t>)+1</w:t>
+                                </w:r>
+                              </w:p>
+                            </w:txbxContent>
+                          </wps:txbx>
+                          <wps:bodyPr rot="0" spcFirstLastPara="0" vertOverflow="overflow" horzOverflow="overflow" vert="horz" wrap="square" lIns="91440" tIns="45720" rIns="91440" bIns="45720" numCol="1" spcCol="0" rtlCol="0" fromWordArt="0" anchor="ctr" anchorCtr="0" forceAA="0" compatLnSpc="1">
+                            <a:prstTxWarp prst="textNoShape">
+                              <a:avLst/>
+                            </a:prstTxWarp>
+                            <a:noAutofit/>
+                          </wps:bodyPr>
+                        </wps:wsp>
+                        <wps:wsp>
+                          <wps:cNvPr id="1286501631" name="Rectangle 2"/>
+                          <wps:cNvSpPr/>
+                          <wps:spPr>
+                            <a:xfrm>
+                              <a:off x="2057400" y="799834"/>
+                              <a:ext cx="1664123" cy="320040"/>
+                            </a:xfrm>
+                            <a:prstGeom prst="rect">
+                              <a:avLst/>
+                            </a:prstGeom>
+                          </wps:spPr>
+                          <wps:style>
+                            <a:lnRef idx="2">
+                              <a:schemeClr val="dk1"/>
+                            </a:lnRef>
+                            <a:fillRef idx="1">
+                              <a:schemeClr val="lt1"/>
+                            </a:fillRef>
+                            <a:effectRef idx="0">
+                              <a:schemeClr val="dk1"/>
+                            </a:effectRef>
+                            <a:fontRef idx="minor">
+                              <a:schemeClr val="dk1"/>
+                            </a:fontRef>
+                          </wps:style>
+                          <wps:txbx>
+                            <w:txbxContent>
+                              <w:p>
+                                <w:pPr>
+                                  <w:jc w:val="center"/>
+                                  <w:rPr>
+                                    <w:rFonts w:ascii="Times New Roman" w:hAnsi="Times New Roman" w:cs="Times New Roman"/>
+                                  </w:rPr>
+                                </w:pPr>
+                                <w:proofErr w:type="spellStart"/>
+                                <w:r>
+                                  <w:rPr>
+                                    <w:rFonts w:ascii="Times New Roman" w:hAnsi="Times New Roman" w:cs="Times New Roman"/>
+                                  </w:rPr>
+                                  <w:t>min_edit</w:t>
+                                </w:r>
+                                <w:proofErr w:type="spellEnd"/>
+                                <w:r>
+                                  <w:rPr>
+                                    <w:rFonts w:ascii="Times New Roman" w:hAnsi="Times New Roman" w:cs="Times New Roman"/>
+                                  </w:rPr>
+                                  <w:t>(</w:t>
+                                </w:r>
+                                <w:proofErr w:type="spellStart"/>
+                                <w:proofErr w:type="gramStart"/>
+                                <w:r>
+                                  <w:rPr>
+                                    <w:rFonts w:ascii="Times New Roman" w:hAnsi="Times New Roman" w:cs="Times New Roman"/>
+                                  </w:rPr>
+                                  <w:t>p</w:t>
+                                </w:r>
+                                <w:r>
+                                  <w:rPr>
+                                    <w:rFonts w:ascii="Times New Roman" w:hAnsi="Times New Roman" w:cs="Times New Roman"/>
+                                  </w:rPr>
+                                  <w:t>tay,play</w:t>
+                                </w:r>
+                                <w:proofErr w:type="spellEnd"/>
+                                <w:proofErr w:type="gramEnd"/>
+                                <w:r>
+                                  <w:rPr>
+                                    <w:rFonts w:ascii="Times New Roman" w:hAnsi="Times New Roman" w:cs="Times New Roman"/>
+                                  </w:rPr>
+                                  <w:t>)+1</w:t>
+                                </w:r>
+                              </w:p>
+                            </w:txbxContent>
+                          </wps:txbx>
+                          <wps:bodyPr rot="0" spcFirstLastPara="0" vertOverflow="overflow" horzOverflow="overflow" vert="horz" wrap="square" lIns="91440" tIns="45720" rIns="91440" bIns="45720" numCol="1" spcCol="0" rtlCol="0" fromWordArt="0" anchor="ctr" anchorCtr="0" forceAA="0" compatLnSpc="1">
+                            <a:prstTxWarp prst="textNoShape">
+                              <a:avLst/>
+                            </a:prstTxWarp>
+                            <a:noAutofit/>
+                          </wps:bodyPr>
+                        </wps:wsp>
+                        <wps:wsp>
+                          <wps:cNvPr id="1594952569" name="Rectangle 2"/>
+                          <wps:cNvSpPr/>
+                          <wps:spPr>
+                            <a:xfrm>
+                              <a:off x="3870960" y="792375"/>
+                              <a:ext cx="1673859" cy="286707"/>
+                            </a:xfrm>
+                            <a:prstGeom prst="rect">
+                              <a:avLst/>
+                            </a:prstGeom>
+                          </wps:spPr>
+                          <wps:style>
+                            <a:lnRef idx="2">
+                              <a:schemeClr val="dk1"/>
+                            </a:lnRef>
+                            <a:fillRef idx="1">
+                              <a:schemeClr val="lt1"/>
+                            </a:fillRef>
+                            <a:effectRef idx="0">
+                              <a:schemeClr val="dk1"/>
+                            </a:effectRef>
+                            <a:fontRef idx="minor">
+                              <a:schemeClr val="dk1"/>
+                            </a:fontRef>
+                          </wps:style>
+                          <wps:txbx>
+                            <w:txbxContent>
+                              <w:p>
+                                <w:pPr>
+                                  <w:jc w:val="center"/>
+                                  <w:rPr>
+                                    <w:rFonts w:ascii="Times New Roman" w:hAnsi="Times New Roman" w:cs="Times New Roman"/>
+                                  </w:rPr>
+                                </w:pPr>
+                                <w:proofErr w:type="spellStart"/>
+                                <w:r>
+                                  <w:rPr>
+                                    <w:rFonts w:ascii="Times New Roman" w:hAnsi="Times New Roman" w:cs="Times New Roman"/>
+                                  </w:rPr>
+                                  <w:t>min_edit</w:t>
+                                </w:r>
+                                <w:proofErr w:type="spellEnd"/>
+                                <w:r>
+                                  <w:rPr>
+                                    <w:rFonts w:ascii="Times New Roman" w:hAnsi="Times New Roman" w:cs="Times New Roman"/>
+                                  </w:rPr>
+                                  <w:t>(</w:t>
+                                </w:r>
+                                <w:proofErr w:type="spellStart"/>
+                                <w:proofErr w:type="gramStart"/>
+                                <w:r>
+                                  <w:rPr>
+                                    <w:rFonts w:ascii="Times New Roman" w:hAnsi="Times New Roman" w:cs="Times New Roman"/>
+                                  </w:rPr>
+                                  <w:t>p</w:t>
+                                </w:r>
+                                <w:r>
+                                  <w:rPr>
+                                    <w:rFonts w:ascii="Times New Roman" w:hAnsi="Times New Roman" w:cs="Times New Roman"/>
+                                  </w:rPr>
+                                  <w:t>l</w:t>
+                                </w:r>
+                                <w:r>
+                                  <w:rPr>
+                                    <w:rFonts w:ascii="Times New Roman" w:hAnsi="Times New Roman" w:cs="Times New Roman"/>
+                                  </w:rPr>
+                                  <w:t>tay,play</w:t>
+                                </w:r>
+                                <w:proofErr w:type="spellEnd"/>
+                                <w:proofErr w:type="gramEnd"/>
+                                <w:r>
+                                  <w:rPr>
+                                    <w:rFonts w:ascii="Times New Roman" w:hAnsi="Times New Roman" w:cs="Times New Roman"/>
+                                  </w:rPr>
+                                  <w:t>)+2</w:t>
+                                </w:r>
+                              </w:p>
+                            </w:txbxContent>
+                          </wps:txbx>
+                          <wps:bodyPr rot="0" spcFirstLastPara="0" vertOverflow="overflow" horzOverflow="overflow" vert="horz" wrap="square" lIns="91440" tIns="45720" rIns="91440" bIns="45720" numCol="1" spcCol="0" rtlCol="0" fromWordArt="0" anchor="ctr" anchorCtr="0" forceAA="0" compatLnSpc="1">
+                            <a:prstTxWarp prst="textNoShape">
+                              <a:avLst/>
+                            </a:prstTxWarp>
+                            <a:noAutofit/>
+                          </wps:bodyPr>
+                        </wps:wsp>
+                      </wpg:grpSp>
+                    </wpg:wgp>
+                  </a:graphicData>
+                </a:graphic>
+                <wp14:sizeRelH relativeFrom="margin">
+                  <wp14:pctWidth>0</wp14:pctWidth>
+                </wp14:sizeRelH>
+                <wp14:sizeRelV relativeFrom="margin">
+                  <wp14:pctHeight>0</wp14:pctHeight>
+                </wp14:sizeRelV>
+              </wp:anchor>
+            </w:drawing>
+          </mc:Choice>
+          <mc:Fallback>
+            <w:pict>
+              <v:group w14:anchorId="43F52043" id="_x0000_s1039" style="position:absolute;margin-left:-43.2pt;margin-top:75.5pt;width:399.6pt;height:60.05pt;z-index:251678720;mso-width-relative:margin;mso-height-relative:margin" coordorigin=",3200" coordsize="55448,7998" o:gfxdata="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">
+                <v:shape id="Straight Arrow Connector 3" o:spid="_x0000_s1040" type="#_x0000_t32" style="position:absolute;left:12115;top:3200;width:13107;height:4191;flip:x;visibility:visible;mso-wrap-style:square" o:connectortype="straight" o:gfxdata="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" strokecolor="black [3200]" strokeweight=".5pt">
+                  <v:stroke endarrow="block" joinstyle="miter"/>
+                </v:shape>
+                <v:group id="Group 5" o:spid="_x0000_s1041" style="position:absolute;top:3200;width:55448;height:7998" coordorigin=",3200" coordsize="55448,7998" o:gfxdata="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">
+                  <v:shape id="Straight Arrow Connector 3" o:spid="_x0000_s1042" type="#_x0000_t32" style="position:absolute;left:25336;top:3200;width:647;height:4191;visibility:visible;mso-wrap-style:square" o:connectortype="straight" o:gfxdata="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" strokecolor="black [3200]" strokeweight=".5pt">
+                    <v:stroke endarrow="block" joinstyle="miter"/>
+                  </v:shape>
+                  <v:shape id="Straight Arrow Connector 3" o:spid="_x0000_s1043" type="#_x0000_t32" style="position:absolute;left:25298;top:3200;width:13487;height:3722;visibility:visible;mso-wrap-style:square" o:connectortype="straight" o:gfxdata="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" strokecolor="black [3200]" strokeweight=".5pt">
+                    <v:stroke endarrow="block" joinstyle="miter"/>
+                  </v:shape>
+                  <v:shape id="Text Box 4" o:spid="_x0000_s1044" type="#_x0000_t202" style="position:absolute;left:12115;top:3581;width:7616;height:2975;visibility:visible;mso-wrap-style:square;v-text-anchor:top" o:gfxdata="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" filled="f" stroked="f">
+                    <v:textbox>
+                      <w:txbxContent>
+                        <w:p>
+                          <w:r>
+                            <w:t>In</w:t>
+                          </w:r>
+                          <w:r>
+                            <w:t>sert(</w:t>
+                          </w:r>
+                          <w:r>
+                            <w:t>l</w:t>
+                          </w:r>
+                          <w:r>
+                            <w:t>)`</w:t>
+                          </w:r>
+                        </w:p>
+                      </w:txbxContent>
+                    </v:textbox>
+                  </v:shape>
+                  <v:shape id="Text Box 4" o:spid="_x0000_s1045" type="#_x0000_t202" style="position:absolute;left:19278;top:4191;width:9528;height:3200;visibility:visible;mso-wrap-style:square;v-text-anchor:top" o:gfxdata="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" filled="f" stroked="f">
+                    <v:textbox>
+                      <w:txbxContent>
+                        <w:p>
+                          <w:r>
+                            <w:t>Delete(</w:t>
+                          </w:r>
+                          <w:r>
+                            <w:t>s</w:t>
+                          </w:r>
+                          <w:r>
+                            <w:t>)</w:t>
+                          </w:r>
+                        </w:p>
+                      </w:txbxContent>
+                    </v:textbox>
+                  </v:shape>
+                  <v:shape id="Text Box 4" o:spid="_x0000_s1046" type="#_x0000_t202" style="position:absolute;left:33832;top:3581;width:9627;height:3055;visibility:visible;mso-wrap-style:square;v-text-anchor:top" o:gfxdata="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" filled="f" stroked="f">
+                    <v:textbox>
+                      <w:txbxContent>
+                        <w:p>
+                          <w:r>
+                            <w:t>replace(</w:t>
+                          </w:r>
+                          <w:r>
+                            <w:t>s</w:t>
+                          </w:r>
+                          <w:r>
+                            <w:t>)</w:t>
+                          </w:r>
+                        </w:p>
+                      </w:txbxContent>
+                    </v:textbox>
+                  </v:shape>
+                  <v:rect id="Rectangle 2" o:spid="_x0000_s1047" style="position:absolute;top:8229;width:17983;height:2801;visibility:visible;mso-wrap-style:square;v-text-anchor:middle" o:gfxdata="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" fillcolor="white [3201]" strokecolor="black [3200]" strokeweight="1pt">
+                    <v:textbox>
+                      <w:txbxContent>
+                        <w:p>
+                          <w:pPr>
+                            <w:jc w:val="center"/>
+                            <w:rPr>
+                              <w:rFonts w:ascii="Times New Roman" w:hAnsi="Times New Roman" w:cs="Times New Roman"/>
+                            </w:rPr>
+                          </w:pPr>
+                          <w:proofErr w:type="spellStart"/>
+                          <w:r>
+                            <w:rPr>
+                              <w:rFonts w:ascii="Times New Roman" w:hAnsi="Times New Roman" w:cs="Times New Roman"/>
+                            </w:rPr>
+                            <w:t>min_edit</w:t>
+                          </w:r>
+                          <w:proofErr w:type="spellEnd"/>
+                          <w:r>
+                            <w:rPr>
+                              <w:rFonts w:ascii="Times New Roman" w:hAnsi="Times New Roman" w:cs="Times New Roman"/>
+                            </w:rPr>
+                            <w:t>(</w:t>
+                          </w:r>
+                          <w:proofErr w:type="spellStart"/>
+                          <w:proofErr w:type="gramStart"/>
+                          <w:r>
+                            <w:rPr>
+                              <w:rFonts w:ascii="Times New Roman" w:hAnsi="Times New Roman" w:cs="Times New Roman"/>
+                            </w:rPr>
+                            <w:t>p</w:t>
+                          </w:r>
+                          <w:r>
+                            <w:rPr>
+                              <w:rFonts w:ascii="Times New Roman" w:hAnsi="Times New Roman" w:cs="Times New Roman"/>
+                            </w:rPr>
+                            <w:t>l</w:t>
+                          </w:r>
+                          <w:r>
+                            <w:rPr>
+                              <w:rFonts w:ascii="Times New Roman" w:hAnsi="Times New Roman" w:cs="Times New Roman"/>
+                            </w:rPr>
+                            <w:t>stay,play</w:t>
+                          </w:r>
+                          <w:proofErr w:type="spellEnd"/>
+                          <w:proofErr w:type="gramEnd"/>
+                          <w:r>
+                            <w:rPr>
+                              <w:rFonts w:ascii="Times New Roman" w:hAnsi="Times New Roman" w:cs="Times New Roman"/>
+                            </w:rPr>
+                            <w:t>)+1</w:t>
+                          </w:r>
+                        </w:p>
+                      </w:txbxContent>
+                    </v:textbox>
+                  </v:rect>
+                  <v:rect id="Rectangle 2" o:spid="_x0000_s1048" style="position:absolute;left:20574;top:7998;width:16641;height:3200;visibility:visible;mso-wrap-style:square;v-text-anchor:middle" o:gfxdata="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" fillcolor="white [3201]" strokecolor="black [3200]" strokeweight="1pt">
+                    <v:textbox>
+                      <w:txbxContent>
+                        <w:p>
+                          <w:pPr>
+                            <w:jc w:val="center"/>
+                            <w:rPr>
+                              <w:rFonts w:ascii="Times New Roman" w:hAnsi="Times New Roman" w:cs="Times New Roman"/>
+                            </w:rPr>
+                          </w:pPr>
+                          <w:proofErr w:type="spellStart"/>
+                          <w:r>
+                            <w:rPr>
+                              <w:rFonts w:ascii="Times New Roman" w:hAnsi="Times New Roman" w:cs="Times New Roman"/>
+                            </w:rPr>
+                            <w:t>min_edit</w:t>
+                          </w:r>
+                          <w:proofErr w:type="spellEnd"/>
+                          <w:r>
+                            <w:rPr>
+                              <w:rFonts w:ascii="Times New Roman" w:hAnsi="Times New Roman" w:cs="Times New Roman"/>
+                            </w:rPr>
+                            <w:t>(</w:t>
+                          </w:r>
+                          <w:proofErr w:type="spellStart"/>
+                          <w:proofErr w:type="gramStart"/>
+                          <w:r>
+                            <w:rPr>
+                              <w:rFonts w:ascii="Times New Roman" w:hAnsi="Times New Roman" w:cs="Times New Roman"/>
+                            </w:rPr>
+                            <w:t>p</w:t>
+                          </w:r>
+                          <w:r>
+                            <w:rPr>
+                              <w:rFonts w:ascii="Times New Roman" w:hAnsi="Times New Roman" w:cs="Times New Roman"/>
+                            </w:rPr>
+                            <w:t>tay,play</w:t>
+                          </w:r>
+                          <w:proofErr w:type="spellEnd"/>
+                          <w:proofErr w:type="gramEnd"/>
+                          <w:r>
+                            <w:rPr>
+                              <w:rFonts w:ascii="Times New Roman" w:hAnsi="Times New Roman" w:cs="Times New Roman"/>
+                            </w:rPr>
+                            <w:t>)+1</w:t>
+                          </w:r>
+                        </w:p>
+                      </w:txbxContent>
+                    </v:textbox>
+                  </v:rect>
+                  <v:rect id="Rectangle 2" o:spid="_x0000_s1049" style="position:absolute;left:38709;top:7923;width:16739;height:2867;visibility:visible;mso-wrap-style:square;v-text-anchor:middle" o:gfxdata="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" fillcolor="white [3201]" strokecolor="black [3200]" strokeweight="1pt">
+                    <v:textbox>
+                      <w:txbxContent>
+                        <w:p>
+                          <w:pPr>
+                            <w:jc w:val="center"/>
+                            <w:rPr>
+                              <w:rFonts w:ascii="Times New Roman" w:hAnsi="Times New Roman" w:cs="Times New Roman"/>
+                            </w:rPr>
+                          </w:pPr>
+                          <w:proofErr w:type="spellStart"/>
+                          <w:r>
+                            <w:rPr>
+                              <w:rFonts w:ascii="Times New Roman" w:hAnsi="Times New Roman" w:cs="Times New Roman"/>
+                            </w:rPr>
+                            <w:t>min_edit</w:t>
+                          </w:r>
+                          <w:proofErr w:type="spellEnd"/>
+                          <w:r>
+                            <w:rPr>
+                              <w:rFonts w:ascii="Times New Roman" w:hAnsi="Times New Roman" w:cs="Times New Roman"/>
+                            </w:rPr>
+                            <w:t>(</w:t>
+                          </w:r>
+                          <w:proofErr w:type="spellStart"/>
+                          <w:proofErr w:type="gramStart"/>
+                          <w:r>
+                            <w:rPr>
+                              <w:rFonts w:ascii="Times New Roman" w:hAnsi="Times New Roman" w:cs="Times New Roman"/>
+                            </w:rPr>
+                            <w:t>p</w:t>
+                          </w:r>
+                          <w:r>
+                            <w:rPr>
+                              <w:rFonts w:ascii="Times New Roman" w:hAnsi="Times New Roman" w:cs="Times New Roman"/>
+                            </w:rPr>
+                            <w:t>l</w:t>
+                          </w:r>
+                          <w:r>
+                            <w:rPr>
+                              <w:rFonts w:ascii="Times New Roman" w:hAnsi="Times New Roman" w:cs="Times New Roman"/>
+                            </w:rPr>
+                            <w:t>tay,play</w:t>
+                          </w:r>
+                          <w:proofErr w:type="spellEnd"/>
+                          <w:proofErr w:type="gramEnd"/>
+                          <w:r>
+                            <w:rPr>
+                              <w:rFonts w:ascii="Times New Roman" w:hAnsi="Times New Roman" w:cs="Times New Roman"/>
+                            </w:rPr>
+                            <w:t>)+2</w:t>
+                          </w:r>
+                        </w:p>
+                      </w:txbxContent>
+                    </v:textbox>
+                  </v:rect>
+                </v:group>
+              </v:group>
+            </w:pict>
+          </mc:Fallback>
+        </mc:AlternateContent>
+      </w:r>
+    </w:p>
+    <w:p>
+      <w:pPr>
+        <w:rPr>
+          <w:rFonts w:ascii="Times New Roman" w:hAnsi="Times New Roman" w:cs="Times New Roman"/>
+          <w:sz w:val="24"/>
+          <w:szCs w:val="24"/>
+        </w:rPr>
+      </w:pPr>
+    </w:p>
+    <w:p>
+      <w:pPr>
+        <w:rPr>
+          <w:rFonts w:ascii="Times New Roman" w:hAnsi="Times New Roman" w:cs="Times New Roman"/>
+          <w:sz w:val="24"/>
+          <w:szCs w:val="24"/>
+        </w:rPr>
+      </w:pPr>
+    </w:p>
+    <w:p>
+      <w:pPr>
+        <w:rPr>
+          <w:rFonts w:ascii="Times New Roman" w:hAnsi="Times New Roman" w:cs="Times New Roman"/>
+          <w:sz w:val="24"/>
+          <w:szCs w:val="24"/>
+        </w:rPr>
+      </w:pPr>
+    </w:p>
+    <w:p>
+      <w:pPr>
+        <w:tabs>
+          <w:tab w:val="left" w:pos="7452"/>
+        </w:tabs>
+        <w:rPr>
+          <w:rFonts w:ascii="Times New Roman" w:hAnsi="Times New Roman" w:cs="Times New Roman"/>
+          <w:sz w:val="24"/>
+          <w:szCs w:val="24"/>
+        </w:rPr>
+      </w:pPr>
+      <w:r>
+        <w:rPr>
+          <w:rFonts w:ascii="Times New Roman" w:hAnsi="Times New Roman" w:cs="Times New Roman"/>
+          <w:sz w:val="24"/>
+          <w:szCs w:val="24"/>
+        </w:rPr>
+        <w:tab/>
+        <w:t>…</w:t>
+      </w:r>
+    </w:p>
+    <w:p>
+      <w:pPr>
+        <w:rPr>
+          <w:rFonts w:ascii="Times New Roman" w:hAnsi="Times New Roman" w:cs="Times New Roman"/>
+          <w:sz w:val="24"/>
+          <w:szCs w:val="24"/>
+        </w:rPr>
+      </w:pPr>
+    </w:p>
+    <w:p>
+      <w:pPr>
+        <w:rPr>
+          <w:rFonts w:ascii="Times New Roman" w:hAnsi="Times New Roman" w:cs="Times New Roman"/>
+          <w:sz w:val="24"/>
+          <w:szCs w:val="24"/>
+        </w:rPr>
+      </w:pPr>
+    </w:p>
+    <w:p>
+      <w:pPr>
+        <w:tabs>
+          <w:tab w:val="left" w:pos="4020"/>
+          <w:tab w:val="left" w:pos="6396"/>
+        </w:tabs>
+        <w:ind w:firstLine="720"/>
+        <w:rPr>
+          <w:rFonts w:ascii="Times New Roman" w:hAnsi="Times New Roman" w:cs="Times New Roman"/>
+          <w:sz w:val="24"/>
+          <w:szCs w:val="24"/>
+        </w:rPr>
+      </w:pPr>
+      <w:r>
+        <w:rPr>
+          <w:rFonts w:ascii="Times New Roman" w:hAnsi="Times New Roman" w:cs="Times New Roman"/>
+          <w:sz w:val="24"/>
+          <w:szCs w:val="24"/>
+        </w:rPr>
+        <w:t>…</w:t>
+      </w:r>
+      <w:r>
+        <w:rPr>
+          <w:rFonts w:ascii="Times New Roman" w:hAnsi="Times New Roman" w:cs="Times New Roman"/>
+          <w:sz w:val="24"/>
+          <w:szCs w:val="24"/>
+        </w:rPr>
+        <w:tab/>
+        <w:t>…</w:t>
+      </w:r>
+      <w:r>
+        <w:rPr>
+          <w:rFonts w:ascii="Times New Roman" w:hAnsi="Times New Roman" w:cs="Times New Roman"/>
+          <w:sz w:val="24"/>
+          <w:szCs w:val="24"/>
+        </w:rPr>
+        <w:tab/>
+        <w:t>…</w:t>
+      </w:r>
+    </w:p>
+    <w:p>
+      <w:pPr>
+        <w:ind w:firstLine="720"/>
+        <w:rPr>
+          <w:rFonts w:ascii="Times New Roman" w:hAnsi="Times New Roman" w:cs="Times New Roman"/>
+          <w:sz w:val="24"/>
+          <w:szCs w:val="24"/>
+        </w:rPr>
+      </w:pPr>
+    </w:p>
+    <w:p>
+      <w:pPr>
+        <w:pStyle w:val="ListParagraph"/>
+        <w:numPr>
+          <w:ilvl w:val="0"/>
+          <w:numId w:val="2"/>
+        </w:numPr>
+        <w:rPr>
+          <w:rFonts w:ascii="Times New Roman" w:hAnsi="Times New Roman" w:cs="Times New Roman"/>
+          <w:sz w:val="24"/>
+          <w:szCs w:val="24"/>
+        </w:rPr>
+      </w:pPr>
+      <w:r>
+        <w:rPr>
+          <w:rFonts w:ascii="Times New Roman" w:hAnsi="Times New Roman" w:cs="Times New Roman"/>
+          <w:sz w:val="24"/>
+          <w:szCs w:val="24"/>
+        </w:rPr>
+        <w:t>DP table approach</w:t>
+      </w:r>
+    </w:p>
+    <w:p>
+      <w:pPr>
+        <w:pStyle w:val="ListParagraph"/>
+        <w:rPr>
+          <w:rFonts w:ascii="Times New Roman" w:hAnsi="Times New Roman" w:cs="Times New Roman"/>
+          <w:sz w:val="24"/>
+          <w:szCs w:val="24"/>
+        </w:rPr>
+      </w:pPr>
+    </w:p>
+    <w:p>
+      <w:pPr>
+        <w:pStyle w:val="ListParagraph"/>
+        <w:rPr>
+          <w:rFonts w:ascii="Times New Roman" w:hAnsi="Times New Roman" w:cs="Times New Roman"/>
+          <w:sz w:val="24"/>
+          <w:szCs w:val="24"/>
+        </w:rPr>
+      </w:pPr>
+    </w:p>
+    <w:tbl>
+      <w:tblPr>
+        <w:tblStyle w:val="TableGrid"/>
+        <w:tblW w:w="0" w:type="auto"/>
+        <w:jc w:val="center"/>
+        <w:tblLook w:val="04A0" w:firstRow="1" w:lastRow="0" w:firstColumn="1" w:lastColumn="0" w:noHBand="0" w:noVBand="1"/>
+      </w:tblPr>
+      <w:tblGrid>
+        <w:gridCol w:w="1438"/>
+        <w:gridCol w:w="1438"/>
+        <w:gridCol w:w="1438"/>
+        <w:gridCol w:w="1438"/>
+        <w:gridCol w:w="1439"/>
+        <w:gridCol w:w="1439"/>
+      </w:tblGrid>
+      <w:tr>
+        <w:trPr>
+          <w:jc w:val="center"/>
+        </w:trPr>
+        <w:tc>
+          <w:tcPr>
+            <w:tcW w:w="1438" w:type="dxa"/>
+          </w:tcPr>
+          <w:p>
+            <w:pPr>
+              <w:pStyle w:val="ListParagraph"/>
+              <w:ind w:left="0"/>
+              <w:jc w:val="center"/>
+              <w:rPr>
+                <w:rFonts w:ascii="Times New Roman" w:hAnsi="Times New Roman" w:cs="Times New Roman"/>
+                <w:sz w:val="24"/>
+                <w:szCs w:val="24"/>
+              </w:rPr>
+            </w:pPr>
+            <w:r>
+              <w:rPr>
+                <w:rFonts w:ascii="Times New Roman" w:hAnsi="Times New Roman" w:cs="Times New Roman"/>
+                <w:sz w:val="24"/>
+                <w:szCs w:val="24"/>
+              </w:rPr>
+              <w:t>#</w:t>
+            </w:r>
+          </w:p>
+        </w:tc>
+        <w:tc>
+          <w:tcPr>
+            <w:tcW w:w="1438" w:type="dxa"/>
+          </w:tcPr>
+          <w:p>
+            <w:pPr>
+              <w:pStyle w:val="ListParagraph"/>
+              <w:ind w:left="0"/>
+              <w:jc w:val="center"/>
+              <w:rPr>
+                <w:rFonts w:ascii="Times New Roman" w:hAnsi="Times New Roman" w:cs="Times New Roman"/>
+                <w:sz w:val="24"/>
+                <w:szCs w:val="24"/>
+              </w:rPr>
+            </w:pPr>
+            <w:r>
+              <w:rPr>
+                <w:rFonts w:ascii="Times New Roman" w:hAnsi="Times New Roman" w:cs="Times New Roman"/>
+                <w:sz w:val="24"/>
+                <w:szCs w:val="24"/>
+              </w:rPr>
+              <w:t>0</w:t>
+            </w:r>
+          </w:p>
+        </w:tc>
+        <w:tc>
+          <w:tcPr>
+            <w:tcW w:w="1438" w:type="dxa"/>
+          </w:tcPr>
+          <w:p>
+            <w:pPr>
+              <w:pStyle w:val="ListParagraph"/>
+              <w:ind w:left="0"/>
+              <w:jc w:val="center"/>
+              <w:rPr>
+                <w:rFonts w:ascii="Times New Roman" w:hAnsi="Times New Roman" w:cs="Times New Roman"/>
+                <w:sz w:val="24"/>
+                <w:szCs w:val="24"/>
+              </w:rPr>
+            </w:pPr>
+            <w:r>
+              <w:rPr>
+                <w:rFonts w:ascii="Times New Roman" w:hAnsi="Times New Roman" w:cs="Times New Roman"/>
+                <w:sz w:val="24"/>
+                <w:szCs w:val="24"/>
+              </w:rPr>
+              <w:t>p</w:t>
+            </w:r>
+          </w:p>
+        </w:tc>
+        <w:tc>
+          <w:tcPr>
+            <w:tcW w:w="1438" w:type="dxa"/>
+          </w:tcPr>
+          <w:p>
+            <w:pPr>
+              <w:pStyle w:val="ListParagraph"/>
+              <w:ind w:left="0"/>
+              <w:jc w:val="center"/>
+              <w:rPr>
+                <w:rFonts w:ascii="Times New Roman" w:hAnsi="Times New Roman" w:cs="Times New Roman"/>
+                <w:sz w:val="24"/>
+                <w:szCs w:val="24"/>
+              </w:rPr>
+            </w:pPr>
+            <w:r>
+              <w:rPr>
+                <w:rFonts w:ascii="Times New Roman" w:hAnsi="Times New Roman" w:cs="Times New Roman"/>
+                <w:sz w:val="24"/>
+                <w:szCs w:val="24"/>
+              </w:rPr>
+              <w:t>l</w:t>
+            </w:r>
+          </w:p>
+        </w:tc>
+        <w:tc>
+          <w:tcPr>
+            <w:tcW w:w="1439" w:type="dxa"/>
+          </w:tcPr>
+          <w:p>
+            <w:pPr>
+              <w:pStyle w:val="ListParagraph"/>
+              <w:ind w:left="0"/>
+              <w:jc w:val="center"/>
+              <w:rPr>
+                <w:rFonts w:ascii="Times New Roman" w:hAnsi="Times New Roman" w:cs="Times New Roman"/>
+                <w:sz w:val="24"/>
+                <w:szCs w:val="24"/>
+              </w:rPr>
+            </w:pPr>
+            <w:r>
+              <w:rPr>
+                <w:rFonts w:ascii="Times New Roman" w:hAnsi="Times New Roman" w:cs="Times New Roman"/>
+                <w:sz w:val="24"/>
+                <w:szCs w:val="24"/>
+              </w:rPr>
+              <w:t>a</w:t>
+            </w:r>
+          </w:p>
+        </w:tc>
+        <w:tc>
+          <w:tcPr>
+            <w:tcW w:w="1439" w:type="dxa"/>
+          </w:tcPr>
+          <w:p>
+            <w:pPr>
+              <w:pStyle w:val="ListParagraph"/>
+              <w:ind w:left="0"/>
+              <w:jc w:val="center"/>
+              <w:rPr>
+                <w:rFonts w:ascii="Times New Roman" w:hAnsi="Times New Roman" w:cs="Times New Roman"/>
+                <w:sz w:val="24"/>
+                <w:szCs w:val="24"/>
+              </w:rPr>
+            </w:pPr>
+            <w:r>
+              <w:rPr>
+                <w:rFonts w:ascii="Times New Roman" w:hAnsi="Times New Roman" w:cs="Times New Roman"/>
+                <w:sz w:val="24"/>
+                <w:szCs w:val="24"/>
+              </w:rPr>
+              <w:t>y</w:t>
+            </w:r>
+          </w:p>
+        </w:tc>
+      </w:tr>
+      <w:tr>
+        <w:trPr>
+          <w:jc w:val="center"/>
+        </w:trPr>
+        <w:tc>
+          <w:tcPr>
+            <w:tcW w:w="1438" w:type="dxa"/>
+          </w:tcPr>
+          <w:p>
+            <w:pPr>
+              <w:pStyle w:val="ListParagraph"/>
+              <w:ind w:left="0"/>
+              <w:jc w:val="center"/>
+              <w:rPr>
+                <w:rFonts w:ascii="Times New Roman" w:hAnsi="Times New Roman" w:cs="Times New Roman"/>
+                <w:sz w:val="24"/>
+                <w:szCs w:val="24"/>
+              </w:rPr>
+            </w:pPr>
+            <w:r>
+              <w:rPr>
+                <w:rFonts w:ascii="Times New Roman" w:hAnsi="Times New Roman" w:cs="Times New Roman"/>
+                <w:sz w:val="24"/>
+                <w:szCs w:val="24"/>
+              </w:rPr>
+              <w:t>0</w:t>
+            </w:r>
+          </w:p>
+        </w:tc>
+        <w:tc>
+          <w:tcPr>
+            <w:tcW w:w="1438" w:type="dxa"/>
+          </w:tcPr>
+          <w:p>
+            <w:pPr>
+              <w:pStyle w:val="ListParagraph"/>
+              <w:ind w:left="0"/>
+              <w:jc w:val="center"/>
+              <w:rPr>
+                <w:rFonts w:ascii="Times New Roman" w:hAnsi="Times New Roman" w:cs="Times New Roman"/>
+                <w:sz w:val="24"/>
+                <w:szCs w:val="24"/>
+              </w:rPr>
+            </w:pPr>
+            <w:r>
+              <w:rPr>
+                <w:rFonts w:ascii="Times New Roman" w:hAnsi="Times New Roman" w:cs="Times New Roman"/>
+                <w:sz w:val="24"/>
+                <w:szCs w:val="24"/>
+              </w:rPr>
+              <w:t>0</w:t>
+            </w:r>
+          </w:p>
+        </w:tc>
+        <w:tc>
+          <w:tcPr>
+            <w:tcW w:w="1438" w:type="dxa"/>
+          </w:tcPr>
+          <w:p>
+            <w:pPr>
+              <w:pStyle w:val="ListParagraph"/>
+              <w:ind w:left="0"/>
+              <w:jc w:val="center"/>
+              <w:rPr>
+                <w:rFonts w:ascii="Times New Roman" w:hAnsi="Times New Roman" w:cs="Times New Roman"/>
+                <w:sz w:val="24"/>
+                <w:szCs w:val="24"/>
+              </w:rPr>
+            </w:pPr>
+            <w:r>
+              <w:rPr>
+                <w:rFonts w:ascii="Times New Roman" w:hAnsi="Times New Roman" w:cs="Times New Roman"/>
+                <w:sz w:val="24"/>
+                <w:szCs w:val="24"/>
+              </w:rPr>
+              <w:t>1</w:t>
+            </w:r>
+          </w:p>
+        </w:tc>
+        <w:tc>
+          <w:tcPr>
+            <w:tcW w:w="1438" w:type="dxa"/>
+          </w:tcPr>
+          <w:p>
+            <w:pPr>
+              <w:pStyle w:val="ListParagraph"/>
+              <w:ind w:left="0"/>
+              <w:jc w:val="center"/>
+              <w:rPr>
+                <w:rFonts w:ascii="Times New Roman" w:hAnsi="Times New Roman" w:cs="Times New Roman"/>
+                <w:sz w:val="24"/>
+                <w:szCs w:val="24"/>
+              </w:rPr>
+            </w:pPr>
+            <w:r>
+              <w:rPr>
+                <w:rFonts w:ascii="Times New Roman" w:hAnsi="Times New Roman" w:cs="Times New Roman"/>
+                <w:sz w:val="24"/>
+                <w:szCs w:val="24"/>
+              </w:rPr>
+              <w:t>2</w:t>
+            </w:r>
+          </w:p>
+        </w:tc>
+        <w:tc>
+          <w:tcPr>
+            <w:tcW w:w="1439" w:type="dxa"/>
+          </w:tcPr>
+          <w:p>
+            <w:pPr>
+              <w:pStyle w:val="ListParagraph"/>
+              <w:ind w:left="0"/>
+              <w:jc w:val="center"/>
+              <w:rPr>
+                <w:rFonts w:ascii="Times New Roman" w:hAnsi="Times New Roman" w:cs="Times New Roman"/>
+                <w:sz w:val="24"/>
+                <w:szCs w:val="24"/>
+              </w:rPr>
+            </w:pPr>
+            <w:r>
+              <w:rPr>
+                <w:rFonts w:ascii="Times New Roman" w:hAnsi="Times New Roman" w:cs="Times New Roman"/>
+                <w:sz w:val="24"/>
+                <w:szCs w:val="24"/>
+              </w:rPr>
+              <w:t>3</w:t>
+            </w:r>
+          </w:p>
+        </w:tc>
+        <w:tc>
+          <w:tcPr>
+            <w:tcW w:w="1439" w:type="dxa"/>
+          </w:tcPr>
+          <w:p>
+            <w:pPr>
+              <w:pStyle w:val="ListParagraph"/>
+              <w:ind w:left="0"/>
+              <w:jc w:val="center"/>
+              <w:rPr>
+                <w:rFonts w:ascii="Times New Roman" w:hAnsi="Times New Roman" w:cs="Times New Roman"/>
+                <w:sz w:val="24"/>
+                <w:szCs w:val="24"/>
+              </w:rPr>
+            </w:pPr>
+            <w:r>
+              <w:rPr>
+                <w:rFonts w:ascii="Times New Roman" w:hAnsi="Times New Roman" w:cs="Times New Roman"/>
+                <w:sz w:val="24"/>
+                <w:szCs w:val="24"/>
+              </w:rPr>
+              <w:t>4</w:t>
+            </w:r>
+          </w:p>
+        </w:tc>
+      </w:tr>
+      <w:tr>
+        <w:trPr>
+          <w:jc w:val="center"/>
+        </w:trPr>
+        <w:tc>
+          <w:tcPr>
+            <w:tcW w:w="1438" w:type="dxa"/>
+          </w:tcPr>
+          <w:p>
+            <w:pPr>
+              <w:pStyle w:val="ListParagraph"/>
+              <w:ind w:left="0"/>
+              <w:jc w:val="center"/>
+              <w:rPr>
+                <w:rFonts w:ascii="Times New Roman" w:hAnsi="Times New Roman" w:cs="Times New Roman"/>
+                <w:sz w:val="24"/>
+                <w:szCs w:val="24"/>
+              </w:rPr>
+            </w:pPr>
+            <w:r>
+              <w:rPr>
+                <w:rFonts w:ascii="Times New Roman" w:hAnsi="Times New Roman" w:cs="Times New Roman"/>
+                <w:sz w:val="24"/>
+                <w:szCs w:val="24"/>
+              </w:rPr>
+              <w:t>s</w:t>
+            </w:r>
+          </w:p>
+        </w:tc>
+        <w:tc>
+          <w:tcPr>
+            <w:tcW w:w="1438" w:type="dxa"/>
+          </w:tcPr>
+          <w:p>
+            <w:pPr>
+              <w:pStyle w:val="ListParagraph"/>
+              <w:ind w:left="0"/>
+              <w:jc w:val="center"/>
+              <w:rPr>
+                <w:rFonts w:ascii="Times New Roman" w:hAnsi="Times New Roman" w:cs="Times New Roman"/>
+                <w:sz w:val="24"/>
+                <w:szCs w:val="24"/>
+              </w:rPr>
+            </w:pPr>
+            <w:r>
+              <w:rPr>
+                <w:rFonts w:ascii="Times New Roman" w:hAnsi="Times New Roman" w:cs="Times New Roman"/>
+                <w:sz w:val="24"/>
+                <w:szCs w:val="24"/>
+              </w:rPr>
+              <w:t>1</w:t>
+            </w:r>
+          </w:p>
+        </w:tc>
+        <w:tc>
+          <w:tcPr>
+            <w:tcW w:w="1438" w:type="dxa"/>
+          </w:tcPr>
+          <w:p>
+            <w:pPr>
+              <w:pStyle w:val="ListParagraph"/>
+              <w:ind w:left="0"/>
+              <w:jc w:val="center"/>
+              <w:rPr>
+                <w:rFonts w:ascii="Times New Roman" w:hAnsi="Times New Roman" w:cs="Times New Roman"/>
+                <w:sz w:val="24"/>
+                <w:szCs w:val="24"/>
+              </w:rPr>
+            </w:pPr>
+            <w:r>
+              <w:rPr>
+                <w:rFonts w:ascii="Times New Roman" w:hAnsi="Times New Roman" w:cs="Times New Roman"/>
+                <w:sz w:val="24"/>
+                <w:szCs w:val="24"/>
+              </w:rPr>
+              <w:t>2</w:t>
+            </w:r>
+          </w:p>
+        </w:tc>
+        <w:tc>
+          <w:tcPr>
+            <w:tcW w:w="1438" w:type="dxa"/>
+          </w:tcPr>
+          <w:p>
+            <w:pPr>
+              <w:pStyle w:val="ListParagraph"/>
+              <w:ind w:left="0"/>
+              <w:jc w:val="center"/>
+              <w:rPr>
+                <w:rFonts w:ascii="Times New Roman" w:hAnsi="Times New Roman" w:cs="Times New Roman"/>
+                <w:sz w:val="24"/>
+                <w:szCs w:val="24"/>
+              </w:rPr>
+            </w:pPr>
+            <w:r>
+              <w:rPr>
+                <w:rFonts w:ascii="Times New Roman" w:hAnsi="Times New Roman" w:cs="Times New Roman"/>
+                <w:sz w:val="24"/>
+                <w:szCs w:val="24"/>
+              </w:rPr>
+              <w:t>3</w:t>
+            </w:r>
+          </w:p>
+        </w:tc>
+        <w:tc>
+          <w:tcPr>
+            <w:tcW w:w="1439" w:type="dxa"/>
+          </w:tcPr>
+          <w:p>
+            <w:pPr>
+              <w:pStyle w:val="ListParagraph"/>
+              <w:ind w:left="0"/>
+              <w:jc w:val="center"/>
+              <w:rPr>
+                <w:rFonts w:ascii="Times New Roman" w:hAnsi="Times New Roman" w:cs="Times New Roman"/>
+                <w:sz w:val="24"/>
+                <w:szCs w:val="24"/>
+              </w:rPr>
+            </w:pPr>
+            <w:r>
+              <w:rPr>
+                <w:rFonts w:ascii="Times New Roman" w:hAnsi="Times New Roman" w:cs="Times New Roman"/>
+                <w:sz w:val="24"/>
+                <w:szCs w:val="24"/>
+              </w:rPr>
+              <w:t>4</w:t>
+            </w:r>
+          </w:p>
+        </w:tc>
+        <w:tc>
+          <w:tcPr>
+            <w:tcW w:w="1439" w:type="dxa"/>
+          </w:tcPr>
+          <w:p>
+            <w:pPr>
+              <w:pStyle w:val="ListParagraph"/>
+              <w:ind w:left="0"/>
+              <w:jc w:val="center"/>
+              <w:rPr>
+                <w:rFonts w:ascii="Times New Roman" w:hAnsi="Times New Roman" w:cs="Times New Roman"/>
+                <w:sz w:val="24"/>
+                <w:szCs w:val="24"/>
+              </w:rPr>
+            </w:pPr>
+            <w:r>
+              <w:rPr>
+                <w:rFonts w:ascii="Times New Roman" w:hAnsi="Times New Roman" w:cs="Times New Roman"/>
+                <w:sz w:val="24"/>
+                <w:szCs w:val="24"/>
+              </w:rPr>
+              <w:t>5</w:t>
+            </w:r>
+          </w:p>
+        </w:tc>
+      </w:tr>
+      <w:tr>
+        <w:trPr>
+          <w:jc w:val="center"/>
+        </w:trPr>
+        <w:tc>
+          <w:tcPr>
+            <w:tcW w:w="1438" w:type="dxa"/>
+          </w:tcPr>
+          <w:p>
+            <w:pPr>
+              <w:pStyle w:val="ListParagraph"/>
+              <w:ind w:left="0"/>
+              <w:jc w:val="center"/>
+              <w:rPr>
+                <w:rFonts w:ascii="Times New Roman" w:hAnsi="Times New Roman" w:cs="Times New Roman"/>
+                <w:sz w:val="24"/>
+                <w:szCs w:val="24"/>
+              </w:rPr>
+            </w:pPr>
+            <w:r>
+              <w:rPr>
+                <w:rFonts w:ascii="Times New Roman" w:hAnsi="Times New Roman" w:cs="Times New Roman"/>
+                <w:sz w:val="24"/>
+                <w:szCs w:val="24"/>
+              </w:rPr>
+              <w:t>t</w:t>
+            </w:r>
+          </w:p>
+        </w:tc>
+        <w:tc>
+          <w:tcPr>
+            <w:tcW w:w="1438" w:type="dxa"/>
+          </w:tcPr>
+          <w:p>
+            <w:pPr>
+              <w:pStyle w:val="ListParagraph"/>
+              <w:ind w:left="0"/>
+              <w:jc w:val="center"/>
+              <w:rPr>
+                <w:rFonts w:ascii="Times New Roman" w:hAnsi="Times New Roman" w:cs="Times New Roman"/>
+                <w:sz w:val="24"/>
+                <w:szCs w:val="24"/>
+              </w:rPr>
+            </w:pPr>
+            <w:r>
+              <w:rPr>
+                <w:rFonts w:ascii="Times New Roman" w:hAnsi="Times New Roman" w:cs="Times New Roman"/>
+                <w:sz w:val="24"/>
+                <w:szCs w:val="24"/>
+              </w:rPr>
+              <w:t>2</w:t>
+            </w:r>
+          </w:p>
+        </w:tc>
+        <w:tc>
+          <w:tcPr>
+            <w:tcW w:w="1438" w:type="dxa"/>
+          </w:tcPr>
+          <w:p>
+            <w:pPr>
+              <w:pStyle w:val="ListParagraph"/>
+              <w:ind w:left="0"/>
+              <w:jc w:val="center"/>
+              <w:rPr>
+                <w:rFonts w:ascii="Times New Roman" w:hAnsi="Times New Roman" w:cs="Times New Roman"/>
+                <w:sz w:val="24"/>
+                <w:szCs w:val="24"/>
+              </w:rPr>
+            </w:pPr>
+            <w:r>
+              <w:rPr>
+                <w:rFonts w:ascii="Times New Roman" w:hAnsi="Times New Roman" w:cs="Times New Roman"/>
+                <w:sz w:val="24"/>
+                <w:szCs w:val="24"/>
+              </w:rPr>
+              <w:t>3</w:t>
+            </w:r>
+          </w:p>
+        </w:tc>
+        <w:tc>
+          <w:tcPr>
+            <w:tcW w:w="1438" w:type="dxa"/>
+          </w:tcPr>
+          <w:p>
+            <w:pPr>
+              <w:pStyle w:val="ListParagraph"/>
+              <w:ind w:left="0"/>
+              <w:jc w:val="center"/>
+              <w:rPr>
+                <w:rFonts w:ascii="Times New Roman" w:hAnsi="Times New Roman" w:cs="Times New Roman"/>
+                <w:sz w:val="24"/>
+                <w:szCs w:val="24"/>
+              </w:rPr>
+            </w:pPr>
+            <w:r>
+              <w:rPr>
+                <w:rFonts w:ascii="Times New Roman" w:hAnsi="Times New Roman" w:cs="Times New Roman"/>
+                <w:sz w:val="24"/>
+                <w:szCs w:val="24"/>
+              </w:rPr>
+              <w:t>4</w:t>
+            </w:r>
+          </w:p>
+        </w:tc>
+        <w:tc>
+          <w:tcPr>
+            <w:tcW w:w="1439" w:type="dxa"/>
+          </w:tcPr>
+          <w:p>
+            <w:pPr>
+              <w:pStyle w:val="ListParagraph"/>
+              <w:ind w:left="0"/>
+              <w:jc w:val="center"/>
+              <w:rPr>
+                <w:rFonts w:ascii="Times New Roman" w:hAnsi="Times New Roman" w:cs="Times New Roman"/>
+                <w:sz w:val="24"/>
+                <w:szCs w:val="24"/>
+              </w:rPr>
+            </w:pPr>
+            <w:r>
+              <w:rPr>
+                <w:rFonts w:ascii="Times New Roman" w:hAnsi="Times New Roman" w:cs="Times New Roman"/>
+                <w:sz w:val="24"/>
+                <w:szCs w:val="24"/>
+              </w:rPr>
+              <w:t>5</w:t>
+            </w:r>
+          </w:p>
+        </w:tc>
+        <w:tc>
+          <w:tcPr>
+            <w:tcW w:w="1439" w:type="dxa"/>
+          </w:tcPr>
+          <w:p>
+            <w:pPr>
+              <w:pStyle w:val="ListParagraph"/>
+              <w:ind w:left="0"/>
+              <w:jc w:val="center"/>
+              <w:rPr>
+                <w:rFonts w:ascii="Times New Roman" w:hAnsi="Times New Roman" w:cs="Times New Roman"/>
+                <w:sz w:val="24"/>
+                <w:szCs w:val="24"/>
+              </w:rPr>
+            </w:pPr>
+            <w:r>
+              <w:rPr>
+                <w:rFonts w:ascii="Times New Roman" w:hAnsi="Times New Roman" w:cs="Times New Roman"/>
+                <w:sz w:val="24"/>
+                <w:szCs w:val="24"/>
+              </w:rPr>
+              <w:t>6</w:t>
+            </w:r>
+          </w:p>
+        </w:tc>
+      </w:tr>
+      <w:tr>
+        <w:trPr>
+          <w:jc w:val="center"/>
+        </w:trPr>
+        <w:tc>
+          <w:tcPr>
+            <w:tcW w:w="1438" w:type="dxa"/>
+          </w:tcPr>
+          <w:p>
+            <w:pPr>
+              <w:pStyle w:val="ListParagraph"/>
+              <w:ind w:left="0"/>
+              <w:jc w:val="center"/>
+              <w:rPr>
+                <w:rFonts w:ascii="Times New Roman" w:hAnsi="Times New Roman" w:cs="Times New Roman"/>
+                <w:sz w:val="24"/>
+                <w:szCs w:val="24"/>
+              </w:rPr>
+            </w:pPr>
+            <w:r>
+              <w:rPr>
+                <w:rFonts w:ascii="Times New Roman" w:hAnsi="Times New Roman" w:cs="Times New Roman"/>
+                <w:sz w:val="24"/>
+                <w:szCs w:val="24"/>
+              </w:rPr>
+              <w:t>a</w:t>
+            </w:r>
+          </w:p>
+        </w:tc>
+        <w:tc>
+          <w:tcPr>
+            <w:tcW w:w="1438" w:type="dxa"/>
+          </w:tcPr>
+          <w:p>
+            <w:pPr>
+              <w:pStyle w:val="ListParagraph"/>
+              <w:ind w:left="0"/>
+              <w:jc w:val="center"/>
+              <w:rPr>
+                <w:rFonts w:ascii="Times New Roman" w:hAnsi="Times New Roman" w:cs="Times New Roman"/>
+                <w:sz w:val="24"/>
+                <w:szCs w:val="24"/>
+              </w:rPr>
+            </w:pPr>
+            <w:r>
+              <w:rPr>
+                <w:rFonts w:ascii="Times New Roman" w:hAnsi="Times New Roman" w:cs="Times New Roman"/>
+                <w:sz w:val="24"/>
+                <w:szCs w:val="24"/>
+              </w:rPr>
+              <w:t>3</w:t>
+            </w:r>
+          </w:p>
+        </w:tc>
+        <w:tc>
+          <w:tcPr>
+            <w:tcW w:w="1438" w:type="dxa"/>
+          </w:tcPr>
+          <w:p>
+            <w:pPr>
+              <w:pStyle w:val="ListParagraph"/>
+              <w:ind w:left="0"/>
+              <w:jc w:val="center"/>
+              <w:rPr>
+                <w:rFonts w:ascii="Times New Roman" w:hAnsi="Times New Roman" w:cs="Times New Roman"/>
+                <w:sz w:val="24"/>
+                <w:szCs w:val="24"/>
+              </w:rPr>
+            </w:pPr>
+            <w:r>
+              <w:rPr>
+                <w:rFonts w:ascii="Times New Roman" w:hAnsi="Times New Roman" w:cs="Times New Roman"/>
+                <w:sz w:val="24"/>
+                <w:szCs w:val="24"/>
+              </w:rPr>
+              <w:t>4</w:t>
+            </w:r>
+          </w:p>
+        </w:tc>
+        <w:tc>
+          <w:tcPr>
+            <w:tcW w:w="1438" w:type="dxa"/>
+          </w:tcPr>
+          <w:p>
+            <w:pPr>
+              <w:pStyle w:val="ListParagraph"/>
+              <w:ind w:left="0"/>
+              <w:jc w:val="center"/>
+              <w:rPr>
+                <w:rFonts w:ascii="Times New Roman" w:hAnsi="Times New Roman" w:cs="Times New Roman"/>
+                <w:sz w:val="24"/>
+                <w:szCs w:val="24"/>
+              </w:rPr>
+            </w:pPr>
+            <w:r>
+              <w:rPr>
+                <w:rFonts w:ascii="Times New Roman" w:hAnsi="Times New Roman" w:cs="Times New Roman"/>
+                <w:sz w:val="24"/>
+                <w:szCs w:val="24"/>
+              </w:rPr>
+              <w:t>5</w:t>
+            </w:r>
+          </w:p>
+        </w:tc>
+        <w:tc>
+          <w:tcPr>
+            <w:tcW w:w="1439" w:type="dxa"/>
+          </w:tcPr>
+          <w:p>
+            <w:pPr>
+              <w:pStyle w:val="ListParagraph"/>
+              <w:ind w:left="0"/>
+              <w:jc w:val="center"/>
+              <w:rPr>
+                <w:rFonts w:ascii="Times New Roman" w:hAnsi="Times New Roman" w:cs="Times New Roman"/>
+                <w:sz w:val="24"/>
+                <w:szCs w:val="24"/>
+              </w:rPr>
+            </w:pPr>
+            <w:r>
+              <w:rPr>
+                <w:rFonts w:ascii="Times New Roman" w:hAnsi="Times New Roman" w:cs="Times New Roman"/>
+                <w:sz w:val="24"/>
+                <w:szCs w:val="24"/>
+              </w:rPr>
+              <w:t>4</w:t>
+            </w:r>
+          </w:p>
+        </w:tc>
+        <w:tc>
+          <w:tcPr>
+            <w:tcW w:w="1439" w:type="dxa"/>
+          </w:tcPr>
+          <w:p>
+            <w:pPr>
+              <w:pStyle w:val="ListParagraph"/>
+              <w:ind w:left="0"/>
+              <w:jc w:val="center"/>
+              <w:rPr>
+                <w:rFonts w:ascii="Times New Roman" w:hAnsi="Times New Roman" w:cs="Times New Roman"/>
+                <w:sz w:val="24"/>
+                <w:szCs w:val="24"/>
+              </w:rPr>
+            </w:pPr>
+            <w:r>
+              <w:rPr>
+                <w:rFonts w:ascii="Times New Roman" w:hAnsi="Times New Roman" w:cs="Times New Roman"/>
+                <w:sz w:val="24"/>
+                <w:szCs w:val="24"/>
+              </w:rPr>
+              <w:t>4</w:t>
+            </w:r>
+          </w:p>
+        </w:tc>
+      </w:tr>
+      <w:tr>
+        <w:trPr>
+          <w:jc w:val="center"/>
+        </w:trPr>
+        <w:tc>
+          <w:tcPr>
+            <w:tcW w:w="1438" w:type="dxa"/>
+          </w:tcPr>
+          <w:p>
+            <w:pPr>
+              <w:pStyle w:val="ListParagraph"/>
+              <w:ind w:left="0"/>
+              <w:jc w:val="center"/>
+              <w:rPr>
+                <w:rFonts w:ascii="Times New Roman" w:hAnsi="Times New Roman" w:cs="Times New Roman"/>
+                <w:sz w:val="24"/>
+                <w:szCs w:val="24"/>
+              </w:rPr>
+            </w:pPr>
+            <w:r>
+              <w:rPr>
+                <w:rFonts w:ascii="Times New Roman" w:hAnsi="Times New Roman" w:cs="Times New Roman"/>
+                <w:sz w:val="24"/>
+                <w:szCs w:val="24"/>
+              </w:rPr>
+              <w:t>y</w:t>
+            </w:r>
+          </w:p>
+        </w:tc>
+        <w:tc>
+          <w:tcPr>
+            <w:tcW w:w="1438" w:type="dxa"/>
+          </w:tcPr>
+          <w:p>
+            <w:pPr>
+              <w:pStyle w:val="ListParagraph"/>
+              <w:ind w:left="0"/>
+              <w:jc w:val="center"/>
+              <w:rPr>
+                <w:rFonts w:ascii="Times New Roman" w:hAnsi="Times New Roman" w:cs="Times New Roman"/>
+                <w:sz w:val="24"/>
+                <w:szCs w:val="24"/>
+              </w:rPr>
+            </w:pPr>
+            <w:r>
+              <w:rPr>
+                <w:rFonts w:ascii="Times New Roman" w:hAnsi="Times New Roman" w:cs="Times New Roman"/>
+                <w:sz w:val="24"/>
+                <w:szCs w:val="24"/>
+              </w:rPr>
+              <w:t>4</w:t>
+            </w:r>
+          </w:p>
+        </w:tc>
+        <w:tc>
+          <w:tcPr>
+            <w:tcW w:w="1438" w:type="dxa"/>
+          </w:tcPr>
+          <w:p>
+            <w:pPr>
+              <w:pStyle w:val="ListParagraph"/>
+              <w:ind w:left="0"/>
+              <w:jc w:val="center"/>
+              <w:rPr>
+                <w:rFonts w:ascii="Times New Roman" w:hAnsi="Times New Roman" w:cs="Times New Roman"/>
+                <w:sz w:val="24"/>
+                <w:szCs w:val="24"/>
+              </w:rPr>
+            </w:pPr>
+            <w:r>
+              <w:rPr>
+                <w:rFonts w:ascii="Times New Roman" w:hAnsi="Times New Roman" w:cs="Times New Roman"/>
+                <w:sz w:val="24"/>
+                <w:szCs w:val="24"/>
+              </w:rPr>
+              <w:t>5</w:t>
+            </w:r>
+          </w:p>
+        </w:tc>
+        <w:tc>
+          <w:tcPr>
+            <w:tcW w:w="1438" w:type="dxa"/>
+          </w:tcPr>
+          <w:p>
+            <w:pPr>
+              <w:pStyle w:val="ListParagraph"/>
+              <w:ind w:left="0"/>
+              <w:jc w:val="center"/>
+              <w:rPr>
+                <w:rFonts w:ascii="Times New Roman" w:hAnsi="Times New Roman" w:cs="Times New Roman"/>
+                <w:sz w:val="24"/>
+                <w:szCs w:val="24"/>
+              </w:rPr>
+            </w:pPr>
+            <w:r>
+              <w:rPr>
+                <w:rFonts w:ascii="Times New Roman" w:hAnsi="Times New Roman" w:cs="Times New Roman"/>
+                <w:sz w:val="24"/>
+                <w:szCs w:val="24"/>
+              </w:rPr>
+              <w:t>6</w:t>
+            </w:r>
+          </w:p>
+        </w:tc>
+        <w:tc>
+          <w:tcPr>
+            <w:tcW w:w="1439" w:type="dxa"/>
+          </w:tcPr>
+          <w:p>
+            <w:pPr>
+              <w:pStyle w:val="ListParagraph"/>
+              <w:ind w:left="0"/>
+              <w:jc w:val="center"/>
+              <w:rPr>
+                <w:rFonts w:ascii="Times New Roman" w:hAnsi="Times New Roman" w:cs="Times New Roman"/>
+                <w:sz w:val="24"/>
+                <w:szCs w:val="24"/>
+              </w:rPr>
+            </w:pPr>
+            <w:r>
+              <w:rPr>
+                <w:rFonts w:ascii="Times New Roman" w:hAnsi="Times New Roman" w:cs="Times New Roman"/>
+                <w:sz w:val="24"/>
+                <w:szCs w:val="24"/>
+              </w:rPr>
+              <w:t>5</w:t>
+            </w:r>
+          </w:p>
+        </w:tc>
+        <w:tc>
+          <w:tcPr>
+            <w:tcW w:w="1439" w:type="dxa"/>
+          </w:tcPr>
+          <w:p>
+            <w:pPr>
+              <w:pStyle w:val="ListParagraph"/>
+              <w:ind w:left="0"/>
+              <w:jc w:val="center"/>
+              <w:rPr>
+                <w:rFonts w:ascii="Times New Roman" w:hAnsi="Times New Roman" w:cs="Times New Roman"/>
+                <w:sz w:val="24"/>
+                <w:szCs w:val="24"/>
+              </w:rPr>
+            </w:pPr>
+            <w:r>
+              <w:rPr>
+                <w:rFonts w:ascii="Times New Roman" w:hAnsi="Times New Roman" w:cs="Times New Roman"/>
+                <w:sz w:val="24"/>
+                <w:szCs w:val="24"/>
+              </w:rPr>
+              <w:t>4</w:t>
+            </w:r>
+          </w:p>
+        </w:tc>
+      </w:tr>
+    </w:tbl>
+    <w:p>
+      <w:pPr>
+        <w:pStyle w:val="ListParagraph"/>
+        <w:rPr>
+          <w:rFonts w:ascii="Times New Roman" w:hAnsi="Times New Roman" w:cs="Times New Roman"/>
+          <w:sz w:val="24"/>
+          <w:szCs w:val="24"/>
+        </w:rPr>
+      </w:pPr>
+    </w:p>
+    <w:p>
+      <w:pPr>
+        <w:pStyle w:val="ListParagraph"/>
+        <w:rPr>
+          <w:rFonts w:ascii="Times New Roman" w:hAnsi="Times New Roman" w:cs="Times New Roman"/>
+          <w:sz w:val="24"/>
+          <w:szCs w:val="24"/>
+        </w:rPr>
+      </w:pPr>
+    </w:p>
+    <w:p>
+      <w:pPr>
+        <w:pStyle w:val="ListParagraph"/>
+        <w:rPr>
+          <w:rFonts w:ascii="Times New Roman" w:hAnsi="Times New Roman" w:cs="Times New Roman"/>
+          <w:sz w:val="24"/>
+          <w:szCs w:val="24"/>
+        </w:rPr>
+      </w:pPr>
     </w:p>
     <w:sectPr>
       <w:pgSz w:w="12240" w:h="15840"/>
@@ -557,9 +3537,122 @@
 <file path=word/numbering.xml><?xml version="1.0" encoding="utf-8"?>
 <w:numbering xmlns:wpc="http://schemas.microsoft.com/office/word/2010/wordprocessingCanvas" xmlns:cx="http://schemas.microsoft.com/office/drawing/2014/chartex" xmlns:cx1="http://schemas.microsoft.com/office/drawing/2015/9/8/chartex" xmlns:cx2="http://schemas.microsoft.com/office/drawing/2015/10/21/chartex" xmlns:cx3="http://schemas.microsoft.com/office/drawing/2016/5/9/chartex" xmlns:cx4="http://schemas.microsoft.com/office/drawing/2016/5/10/chartex" xmlns:cx5="http://schemas.microsoft.com/office/drawing/2016/5/11/chartex" xmlns:cx6="http://schemas.microsoft.com/office/drawing/2016/5/12/chartex" xmlns:cx7="http://schemas.microsoft.com/office/drawing/2016/5/13/chartex" xmlns:cx8="http://schemas.microsoft.com/office/drawing/2016/5/14/chartex" xmlns:mc="http://schemas.openxmlformats.org/markup-compatibility/2006" xmlns:aink="http://schemas.microsoft.com/office/drawing/2016/ink" xmlns:am3d="http://schemas.microsoft.com/office/drawing/2017/model3d" xmlns:o="urn:schemas-microsoft-com:office:office" xmlns:oel="http://schemas.microsoft.com/office/2019/extlst" xmlns:r="http://schemas.openxmlformats.org/officeDocument/2006/relationships" xmlns:m="http://schemas.openxmlformats.org/officeDocument/2006/math" xmlns:v="urn:schemas-microsoft-com:vml" xmlns:wp14="http://schemas.microsoft.com/office/word/2010/wordprocessingDrawing" xmlns:wp="http://schemas.openxmlformats.org/drawingml/2006/wordprocessingDrawing" xmlns:w10="urn:schemas-microsoft-com:office:word" xmlns:w="http://schemas.openxmlformats.org/wordprocessingml/2006/main" xmlns:w14="http://schemas.microsoft.com/office/word/2010/wordml" xmlns:w15="http://schemas.microsoft.com/office/word/2012/wordml" xmlns:w16cex="http://schemas.microsoft.com/office/word/2018/wordml/cex" xmlns:w16cid="http://schemas.microsoft.com/office/word/2016/wordml/cid" xmlns:w16="http://schemas.microsoft.com/office/word/2018/wordml" xmlns:w16du="http://schemas.microsoft.com/office/word/2023/wordml/word16du" xmlns:w16sdtdh="http://schemas.microsoft.com/office/word/2020/wordml/sdtdatahash" xmlns:w16se="http://schemas.microsoft.com/office/word/2015/wordml/symex" xmlns:wpg="http://schemas.microsoft.com/office/word/2010/wordprocessingGroup" xmlns:wpi="http://schemas.microsoft.com/office/word/2010/wordprocessingInk" xmlns:wne="http://schemas.microsoft.com/office/word/2006/wordml" xmlns:wps="http://schemas.microsoft.com/office/word/2010/wordprocessingShape" mc:Ignorable="w14 w15 w16se w16cid w16 w16cex w16sdtdh w16du wp14">
   <w:abstractNum w:abstractNumId="0" w15:restartNumberingAfterBreak="0">
-    <w:nsid w:val="69430595"/>
+    <w:nsid w:val="26693530"/>
     <w:multiLevelType w:val="hybridMultilevel"/>
-    <w:tmpl w:val="5A7EF53C"/>
+    <w:tmpl w:val="71AC5186"/>
+    <w:lvl w:ilvl="0" w:tplc="04090001">
+      <w:start w:val="1"/>
+      <w:numFmt w:val="bullet"/>
+      <w:lvlText w:val=""/>
+      <w:lvlJc w:val="left"/>
+      <w:pPr>
+        <w:ind w:left="1440" w:hanging="360"/>
+      </w:pPr>
+      <w:rPr>
+        <w:rFonts w:ascii="Symbol" w:hAnsi="Symbol" w:hint="default"/>
+      </w:rPr>
+    </w:lvl>
+    <w:lvl w:ilvl="1" w:tplc="04090003" w:tentative="1">
+      <w:start w:val="1"/>
+      <w:numFmt w:val="bullet"/>
+      <w:lvlText w:val="o"/>
+      <w:lvlJc w:val="left"/>
+      <w:pPr>
+        <w:ind w:left="2160" w:hanging="360"/>
+      </w:pPr>
+      <w:rPr>
+        <w:rFonts w:ascii="Courier New" w:hAnsi="Courier New" w:cs="Courier New" w:hint="default"/>
+      </w:rPr>
+    </w:lvl>
+    <w:lvl w:ilvl="2" w:tplc="04090005" w:tentative="1">
+      <w:start w:val="1"/>
+      <w:numFmt w:val="bullet"/>
+      <w:lvlText w:val=""/>
+      <w:lvlJc w:val="left"/>
+      <w:pPr>
+        <w:ind w:left="2880" w:hanging="360"/>
+      </w:pPr>
+      <w:rPr>
+        <w:rFonts w:ascii="Wingdings" w:hAnsi="Wingdings" w:hint="default"/>
+      </w:rPr>
+    </w:lvl>
+    <w:lvl w:ilvl="3" w:tplc="04090001" w:tentative="1">
+      <w:start w:val="1"/>
+      <w:numFmt w:val="bullet"/>
+      <w:lvlText w:val=""/>
+      <w:lvlJc w:val="left"/>
+      <w:pPr>
+        <w:ind w:left="3600" w:hanging="360"/>
+      </w:pPr>
+      <w:rPr>
+        <w:rFonts w:ascii="Symbol" w:hAnsi="Symbol" w:hint="default"/>
+      </w:rPr>
+    </w:lvl>
+    <w:lvl w:ilvl="4" w:tplc="04090003" w:tentative="1">
+      <w:start w:val="1"/>
+      <w:numFmt w:val="bullet"/>
+      <w:lvlText w:val="o"/>
+      <w:lvlJc w:val="left"/>
+      <w:pPr>
+        <w:ind w:left="4320" w:hanging="360"/>
+      </w:pPr>
+      <w:rPr>
+        <w:rFonts w:ascii="Courier New" w:hAnsi="Courier New" w:cs="Courier New" w:hint="default"/>
+      </w:rPr>
+    </w:lvl>
+    <w:lvl w:ilvl="5" w:tplc="04090005" w:tentative="1">
+      <w:start w:val="1"/>
+      <w:numFmt w:val="bullet"/>
+      <w:lvlText w:val=""/>
+      <w:lvlJc w:val="left"/>
+      <w:pPr>
+        <w:ind w:left="5040" w:hanging="360"/>
+      </w:pPr>
+      <w:rPr>
+        <w:rFonts w:ascii="Wingdings" w:hAnsi="Wingdings" w:hint="default"/>
+      </w:rPr>
+    </w:lvl>
+    <w:lvl w:ilvl="6" w:tplc="04090001" w:tentative="1">
+      <w:start w:val="1"/>
+      <w:numFmt w:val="bullet"/>
+      <w:lvlText w:val=""/>
+      <w:lvlJc w:val="left"/>
+      <w:pPr>
+        <w:ind w:left="5760" w:hanging="360"/>
+      </w:pPr>
+      <w:rPr>
+        <w:rFonts w:ascii="Symbol" w:hAnsi="Symbol" w:hint="default"/>
+      </w:rPr>
+    </w:lvl>
+    <w:lvl w:ilvl="7" w:tplc="04090003" w:tentative="1">
+      <w:start w:val="1"/>
+      <w:numFmt w:val="bullet"/>
+      <w:lvlText w:val="o"/>
+      <w:lvlJc w:val="left"/>
+      <w:pPr>
+        <w:ind w:left="6480" w:hanging="360"/>
+      </w:pPr>
+      <w:rPr>
+        <w:rFonts w:ascii="Courier New" w:hAnsi="Courier New" w:cs="Courier New" w:hint="default"/>
+      </w:rPr>
+    </w:lvl>
+    <w:lvl w:ilvl="8" w:tplc="04090005" w:tentative="1">
+      <w:start w:val="1"/>
+      <w:numFmt w:val="bullet"/>
+      <w:lvlText w:val=""/>
+      <w:lvlJc w:val="left"/>
+      <w:pPr>
+        <w:ind w:left="7200" w:hanging="360"/>
+      </w:pPr>
+      <w:rPr>
+        <w:rFonts w:ascii="Wingdings" w:hAnsi="Wingdings" w:hint="default"/>
+      </w:rPr>
+    </w:lvl>
+  </w:abstractNum>
+  <w:abstractNum w:abstractNumId="1" w15:restartNumberingAfterBreak="0">
+    <w:nsid w:val="4DCE21EF"/>
+    <w:multiLevelType w:val="hybridMultilevel"/>
+    <w:tmpl w:val="6F326C96"/>
     <w:lvl w:ilvl="0" w:tplc="0409000F">
       <w:start w:val="1"/>
       <w:numFmt w:val="decimal"/>
@@ -645,7 +3738,102 @@
       </w:pPr>
     </w:lvl>
   </w:abstractNum>
+  <w:abstractNum w:abstractNumId="2" w15:restartNumberingAfterBreak="0">
+    <w:nsid w:val="69430595"/>
+    <w:multiLevelType w:val="hybridMultilevel"/>
+    <w:tmpl w:val="5A7EF53C"/>
+    <w:lvl w:ilvl="0" w:tplc="0409000F">
+      <w:start w:val="1"/>
+      <w:numFmt w:val="decimal"/>
+      <w:lvlText w:val="%1."/>
+      <w:lvlJc w:val="left"/>
+      <w:pPr>
+        <w:ind w:left="720" w:hanging="360"/>
+      </w:pPr>
+      <w:rPr>
+        <w:rFonts w:hint="default"/>
+      </w:rPr>
+    </w:lvl>
+    <w:lvl w:ilvl="1" w:tplc="04090019" w:tentative="1">
+      <w:start w:val="1"/>
+      <w:numFmt w:val="lowerLetter"/>
+      <w:lvlText w:val="%2."/>
+      <w:lvlJc w:val="left"/>
+      <w:pPr>
+        <w:ind w:left="1440" w:hanging="360"/>
+      </w:pPr>
+    </w:lvl>
+    <w:lvl w:ilvl="2" w:tplc="0409001B" w:tentative="1">
+      <w:start w:val="1"/>
+      <w:numFmt w:val="lowerRoman"/>
+      <w:lvlText w:val="%3."/>
+      <w:lvlJc w:val="right"/>
+      <w:pPr>
+        <w:ind w:left="2160" w:hanging="180"/>
+      </w:pPr>
+    </w:lvl>
+    <w:lvl w:ilvl="3" w:tplc="0409000F" w:tentative="1">
+      <w:start w:val="1"/>
+      <w:numFmt w:val="decimal"/>
+      <w:lvlText w:val="%4."/>
+      <w:lvlJc w:val="left"/>
+      <w:pPr>
+        <w:ind w:left="2880" w:hanging="360"/>
+      </w:pPr>
+    </w:lvl>
+    <w:lvl w:ilvl="4" w:tplc="04090019" w:tentative="1">
+      <w:start w:val="1"/>
+      <w:numFmt w:val="lowerLetter"/>
+      <w:lvlText w:val="%5."/>
+      <w:lvlJc w:val="left"/>
+      <w:pPr>
+        <w:ind w:left="3600" w:hanging="360"/>
+      </w:pPr>
+    </w:lvl>
+    <w:lvl w:ilvl="5" w:tplc="0409001B" w:tentative="1">
+      <w:start w:val="1"/>
+      <w:numFmt w:val="lowerRoman"/>
+      <w:lvlText w:val="%6."/>
+      <w:lvlJc w:val="right"/>
+      <w:pPr>
+        <w:ind w:left="4320" w:hanging="180"/>
+      </w:pPr>
+    </w:lvl>
+    <w:lvl w:ilvl="6" w:tplc="0409000F" w:tentative="1">
+      <w:start w:val="1"/>
+      <w:numFmt w:val="decimal"/>
+      <w:lvlText w:val="%7."/>
+      <w:lvlJc w:val="left"/>
+      <w:pPr>
+        <w:ind w:left="5040" w:hanging="360"/>
+      </w:pPr>
+    </w:lvl>
+    <w:lvl w:ilvl="7" w:tplc="04090019" w:tentative="1">
+      <w:start w:val="1"/>
+      <w:numFmt w:val="lowerLetter"/>
+      <w:lvlText w:val="%8."/>
+      <w:lvlJc w:val="left"/>
+      <w:pPr>
+        <w:ind w:left="5760" w:hanging="360"/>
+      </w:pPr>
+    </w:lvl>
+    <w:lvl w:ilvl="8" w:tplc="0409001B" w:tentative="1">
+      <w:start w:val="1"/>
+      <w:numFmt w:val="lowerRoman"/>
+      <w:lvlText w:val="%9."/>
+      <w:lvlJc w:val="right"/>
+      <w:pPr>
+        <w:ind w:left="6480" w:hanging="180"/>
+      </w:pPr>
+    </w:lvl>
+  </w:abstractNum>
   <w:num w:numId="1" w16cid:durableId="1863739960">
+    <w:abstractNumId w:val="2"/>
+  </w:num>
+  <w:num w:numId="2" w16cid:durableId="458037147">
+    <w:abstractNumId w:val="1"/>
+  </w:num>
+  <w:num w:numId="3" w16cid:durableId="1174108545">
     <w:abstractNumId w:val="0"/>
   </w:num>
 </w:numbering>
@@ -1142,6 +4330,25 @@
       <w:contextualSpacing/>
     </w:pPr>
   </w:style>
+  <w:style w:type="table" w:styleId="TableGrid">
+    <w:name w:val="Table Grid"/>
+    <w:basedOn w:val="TableNormal"/>
+    <w:uiPriority w:val="39"/>
+    <w:rsid w:val="006E3DDE"/>
+    <w:pPr>
+      <w:spacing w:after="0" w:line="240" w:lineRule="auto"/>
+    </w:pPr>
+    <w:tblPr>
+      <w:tblBorders>
+        <w:top w:val="single" w:sz="4" w:space="0" w:color="auto"/>
+        <w:left w:val="single" w:sz="4" w:space="0" w:color="auto"/>
+        <w:bottom w:val="single" w:sz="4" w:space="0" w:color="auto"/>
+        <w:right w:val="single" w:sz="4" w:space="0" w:color="auto"/>
+        <w:insideH w:val="single" w:sz="4" w:space="0" w:color="auto"/>
+        <w:insideV w:val="single" w:sz="4" w:space="0" w:color="auto"/>
+      </w:tblBorders>
+    </w:tblPr>
+  </w:style>
 </w:styles>
 </file>
 

</xml_diff>

<commit_message>
write summary 2nd github project
</commit_message>
<xml_diff>
--- a/English language auto correct/Documentation_diary.docx
+++ b/English language auto correct/Documentation_diary.docx
@@ -382,10 +382,7 @@
     <w:p>
       <w:pPr>
         <w:pStyle w:val="ListParagraph"/>
-        <w:numPr>
-          <w:ilvl w:val="0"/>
-          <w:numId w:val="5"/>
-        </w:numPr>
+        <w:ind w:left="1800"/>
         <w:rPr>
           <w:rStyle w:val="Hyperlink"/>
           <w:rFonts w:ascii="Times New Roman" w:hAnsi="Times New Roman" w:cs="Times New Roman"/>
@@ -421,10 +418,7 @@
     <w:p>
       <w:pPr>
         <w:pStyle w:val="ListParagraph"/>
-        <w:numPr>
-          <w:ilvl w:val="0"/>
-          <w:numId w:val="5"/>
-        </w:numPr>
+        <w:ind w:left="1800"/>
         <w:rPr>
           <w:rStyle w:val="Hyperlink"/>
           <w:rFonts w:ascii="Times New Roman" w:hAnsi="Times New Roman" w:cs="Times New Roman"/>
@@ -445,7 +439,6 @@
         </w:rPr>
         <w:t xml:space="preserve">each method </w:t>
       </w:r>
-      <w:proofErr w:type="gramStart"/>
       <w:r>
         <w:rPr>
           <w:rStyle w:val="Hyperlink"/>
@@ -455,9 +448,8 @@
           <w:szCs w:val="24"/>
           <w:u w:val="none"/>
         </w:rPr>
-        <w:t>generate</w:t>
-      </w:r>
-      <w:proofErr w:type="gramEnd"/>
+        <w:t>generates</w:t>
+      </w:r>
       <w:r>
         <w:rPr>
           <w:rStyle w:val="Hyperlink"/>
@@ -517,10 +509,7 @@
     <w:p>
       <w:pPr>
         <w:pStyle w:val="ListParagraph"/>
-        <w:numPr>
-          <w:ilvl w:val="0"/>
-          <w:numId w:val="4"/>
-        </w:numPr>
+        <w:ind w:left="1778"/>
         <w:rPr>
           <w:rFonts w:ascii="Times New Roman" w:hAnsi="Times New Roman" w:cs="Times New Roman"/>
           <w:sz w:val="24"/>
@@ -600,14 +589,100 @@
           <w:szCs w:val="24"/>
         </w:rPr>
         <w:t>removes capitalized words that appear after punctuation or at the beginning of a line and yields all remaining words that match the language's word regex.</w:t>
+      </w:r>
+    </w:p>
+    <w:p>
+      <w:pPr>
+        <w:pStyle w:val="ListParagraph"/>
+        <w:ind w:left="1778"/>
+        <w:rPr>
+          <w:rFonts w:ascii="Times New Roman" w:hAnsi="Times New Roman" w:cs="Times New Roman"/>
+          <w:sz w:val="24"/>
+          <w:szCs w:val="24"/>
+        </w:rPr>
+      </w:pPr>
+      <w:r>
+        <w:rPr>
+          <w:rFonts w:ascii="Times New Roman" w:hAnsi="Times New Roman" w:cs="Times New Roman"/>
+          <w:sz w:val="24"/>
+          <w:szCs w:val="24"/>
+        </w:rPr>
+        <w:t xml:space="preserve">def </w:t>
+      </w:r>
+      <w:r>
+        <w:rPr>
+          <w:rFonts w:ascii="Times New Roman" w:hAnsi="Times New Roman" w:cs="Times New Roman"/>
+          <w:sz w:val="24"/>
+          <w:szCs w:val="24"/>
+        </w:rPr>
+        <w:t>count_words</w:t>
+      </w:r>
+      <w:r>
+        <w:rPr>
+          <w:rFonts w:ascii="Times New Roman" w:hAnsi="Times New Roman" w:cs="Times New Roman"/>
+          <w:sz w:val="24"/>
+          <w:szCs w:val="24"/>
+        </w:rPr>
+        <w:t xml:space="preserve">: </w:t>
+      </w:r>
+      <w:r>
+        <w:rPr>
+          <w:rFonts w:ascii="Times New Roman" w:hAnsi="Times New Roman" w:cs="Times New Roman"/>
+          <w:sz w:val="24"/>
+          <w:szCs w:val="24"/>
+        </w:rPr>
+        <w:t>Extracts words from a file based on the given language and encoding.</w:t>
+      </w:r>
+      <w:r>
+        <w:t xml:space="preserve"> </w:t>
+      </w:r>
+      <w:r>
+        <w:rPr>
+          <w:rFonts w:ascii="Times New Roman" w:hAnsi="Times New Roman" w:cs="Times New Roman"/>
+          <w:sz w:val="24"/>
+          <w:szCs w:val="24"/>
+        </w:rPr>
+        <w:t>Counts the occurrences of each word.</w:t>
+      </w:r>
+      <w:r>
+        <w:rPr>
+          <w:rFonts w:ascii="Times New Roman" w:hAnsi="Times New Roman" w:cs="Times New Roman"/>
+          <w:sz w:val="24"/>
+          <w:szCs w:val="24"/>
+        </w:rPr>
+        <w:t xml:space="preserve"> </w:t>
+      </w:r>
+      <w:r>
+        <w:rPr>
+          <w:rFonts w:ascii="Times New Roman" w:hAnsi="Times New Roman" w:cs="Times New Roman"/>
+          <w:sz w:val="24"/>
+          <w:szCs w:val="24"/>
+        </w:rPr>
+        <w:t>Counts the occurrences of each word.</w:t>
+      </w:r>
+      <w:r>
+        <w:rPr>
+          <w:rFonts w:ascii="Times New Roman" w:hAnsi="Times New Roman" w:cs="Times New Roman"/>
+          <w:sz w:val="24"/>
+          <w:szCs w:val="24"/>
+        </w:rPr>
+        <w:t xml:space="preserve"> </w:t>
+      </w:r>
+      <w:r>
+        <w:rPr>
+          <w:rFonts w:ascii="Times New Roman" w:hAnsi="Times New Roman" w:cs="Times New Roman"/>
+          <w:sz w:val="24"/>
+          <w:szCs w:val="24"/>
+        </w:rPr>
+        <w:t>Sorts the words by frequency in descending order.</w:t>
       </w:r>
     </w:p>
     <w:p>
       <w:pPr>
         <w:pStyle w:val="ListParagraph"/>
         <w:numPr>
-          <w:ilvl w:val="0"/>
-          <w:numId w:val="4"/>
+          <w:ilvl w:val="2"/>
+          <w:numId w:val="1"/>
         </w:numPr>
         <w:rPr>
           <w:rFonts w:ascii="Times New Roman" w:hAnsi="Times New Roman" w:cs="Times New Roman"/>
@@ -621,7 +696,58 @@
           <w:sz w:val="24"/>
           <w:szCs w:val="24"/>
         </w:rPr>
-        <w:t xml:space="preserve">def </w:t>
+        <w:t xml:space="preserve">autocorrect/constants.py </w:t>
+      </w:r>
+    </w:p>
+    <w:p>
+      <w:pPr>
+        <w:pStyle w:val="ListParagraph"/>
+        <w:ind w:left="1778"/>
+        <w:rPr>
+          <w:rFonts w:ascii="Times New Roman" w:hAnsi="Times New Roman" w:cs="Times New Roman"/>
+          <w:sz w:val="24"/>
+          <w:szCs w:val="24"/>
+        </w:rPr>
+      </w:pPr>
+      <w:r>
+        <w:rPr>
+          <w:rFonts w:ascii="Times New Roman" w:hAnsi="Times New Roman" w:cs="Times New Roman"/>
+          <w:sz w:val="24"/>
+          <w:szCs w:val="24"/>
+        </w:rPr>
+        <w:t>word_regexes</w:t>
+      </w:r>
+      <w:r>
+        <w:rPr>
+          <w:rFonts w:ascii="Times New Roman" w:hAnsi="Times New Roman" w:cs="Times New Roman"/>
+          <w:sz w:val="24"/>
+          <w:szCs w:val="24"/>
+        </w:rPr>
+        <w:t>: this</w:t>
+      </w:r>
+      <w:r>
+        <w:rPr>
+          <w:rFonts w:ascii="Times New Roman" w:hAnsi="Times New Roman" w:cs="Times New Roman"/>
+          <w:sz w:val="24"/>
+          <w:szCs w:val="24"/>
+        </w:rPr>
+        <w:t xml:space="preserve"> dictionary</w:t>
+      </w:r>
+      <w:r>
+        <w:rPr>
+          <w:rFonts w:ascii="Times New Roman" w:hAnsi="Times New Roman" w:cs="Times New Roman"/>
+          <w:sz w:val="24"/>
+          <w:szCs w:val="24"/>
+        </w:rPr>
+        <w:t xml:space="preserve"> </w:t>
+      </w:r>
+      <w:r>
+        <w:rPr>
+          <w:rFonts w:ascii="Times New Roman" w:hAnsi="Times New Roman" w:cs="Times New Roman"/>
+          <w:sz w:val="24"/>
+          <w:szCs w:val="24"/>
+        </w:rPr>
+        <w:t xml:space="preserve">gives </w:t>
       </w:r>
       <w:proofErr w:type="spellStart"/>
       <w:r>
@@ -630,7 +756,7 @@
           <w:sz w:val="24"/>
           <w:szCs w:val="24"/>
         </w:rPr>
-        <w:t>count_words</w:t>
+        <w:t>regx</w:t>
       </w:r>
       <w:proofErr w:type="spellEnd"/>
       <w:r>
@@ -639,6 +765,59 @@
           <w:sz w:val="24"/>
           <w:szCs w:val="24"/>
         </w:rPr>
+        <w:t xml:space="preserve"> to extract words</w:t>
+      </w:r>
+      <w:r>
+        <w:rPr>
+          <w:rFonts w:ascii="Times New Roman" w:hAnsi="Times New Roman" w:cs="Times New Roman"/>
+          <w:sz w:val="24"/>
+          <w:szCs w:val="24"/>
+        </w:rPr>
+        <w:t xml:space="preserve"> from each language from this </w:t>
+      </w:r>
+      <w:proofErr w:type="spellStart"/>
+      <w:r>
+        <w:rPr>
+          <w:rFonts w:ascii="Times New Roman" w:hAnsi="Times New Roman" w:cs="Times New Roman"/>
+          <w:sz w:val="24"/>
+          <w:szCs w:val="24"/>
+        </w:rPr>
+        <w:t>regx</w:t>
+      </w:r>
+      <w:proofErr w:type="spellEnd"/>
+      <w:r>
+        <w:rPr>
+          <w:rFonts w:ascii="Times New Roman" w:hAnsi="Times New Roman" w:cs="Times New Roman"/>
+          <w:sz w:val="24"/>
+          <w:szCs w:val="24"/>
+        </w:rPr>
+        <w:t xml:space="preserve"> we can get only the words that are matching only to the specific language. </w:t>
+      </w:r>
+    </w:p>
+    <w:p>
+      <w:pPr>
+        <w:pStyle w:val="ListParagraph"/>
+        <w:ind w:left="1778"/>
+        <w:rPr>
+          <w:rFonts w:ascii="Times New Roman" w:hAnsi="Times New Roman" w:cs="Times New Roman"/>
+          <w:sz w:val="24"/>
+          <w:szCs w:val="24"/>
+        </w:rPr>
+      </w:pPr>
+      <w:r>
+        <w:rPr>
+          <w:rFonts w:ascii="Times New Roman" w:hAnsi="Times New Roman" w:cs="Times New Roman"/>
+          <w:sz w:val="24"/>
+          <w:szCs w:val="24"/>
+        </w:rPr>
+        <w:t>alphabets</w:t>
+      </w:r>
+      <w:r>
+        <w:rPr>
+          <w:rFonts w:ascii="Times New Roman" w:hAnsi="Times New Roman" w:cs="Times New Roman"/>
+          <w:sz w:val="24"/>
+          <w:szCs w:val="24"/>
+        </w:rPr>
         <w:t xml:space="preserve">: </w:t>
       </w:r>
       <w:r>
@@ -647,26 +826,98 @@
           <w:sz w:val="24"/>
           <w:szCs w:val="24"/>
         </w:rPr>
-        <w:t>Extracts words from a file based on the given language and encoding.</w:t>
-      </w:r>
-      <w:r>
+        <w:t>this dictionary gives</w:t>
+      </w:r>
+      <w:r>
+        <w:rPr>
+          <w:rFonts w:ascii="Times New Roman" w:hAnsi="Times New Roman" w:cs="Times New Roman"/>
+          <w:sz w:val="24"/>
+          <w:szCs w:val="24"/>
+        </w:rPr>
         <w:t xml:space="preserve"> </w:t>
       </w:r>
-      <w:r>
-        <w:rPr>
-          <w:rFonts w:ascii="Times New Roman" w:hAnsi="Times New Roman" w:cs="Times New Roman"/>
-          <w:sz w:val="24"/>
-          <w:szCs w:val="24"/>
-        </w:rPr>
-        <w:t xml:space="preserve">Counts the occurrences of each </w:t>
-      </w:r>
-      <w:r>
-        <w:rPr>
-          <w:rFonts w:ascii="Times New Roman" w:hAnsi="Times New Roman" w:cs="Times New Roman"/>
-          <w:sz w:val="24"/>
-          <w:szCs w:val="24"/>
-        </w:rPr>
-        <w:t>word.</w:t>
+      <w:proofErr w:type="spellStart"/>
+      <w:r>
+        <w:rPr>
+          <w:rFonts w:ascii="Times New Roman" w:hAnsi="Times New Roman" w:cs="Times New Roman"/>
+          <w:sz w:val="24"/>
+          <w:szCs w:val="24"/>
+        </w:rPr>
+        <w:t>regx</w:t>
+      </w:r>
+      <w:proofErr w:type="spellEnd"/>
+      <w:r>
+        <w:rPr>
+          <w:rFonts w:ascii="Times New Roman" w:hAnsi="Times New Roman" w:cs="Times New Roman"/>
+          <w:sz w:val="24"/>
+          <w:szCs w:val="24"/>
+        </w:rPr>
+        <w:t xml:space="preserve"> to extract each matching letters of any given language.</w:t>
+      </w:r>
+    </w:p>
+    <w:p>
+      <w:pPr>
+        <w:pStyle w:val="ListParagraph"/>
+        <w:numPr>
+          <w:ilvl w:val="2"/>
+          <w:numId w:val="1"/>
+        </w:numPr>
+        <w:rPr>
+          <w:rFonts w:ascii="Times New Roman" w:hAnsi="Times New Roman" w:cs="Times New Roman"/>
+          <w:sz w:val="24"/>
+          <w:szCs w:val="24"/>
+        </w:rPr>
+      </w:pPr>
+      <w:r>
+        <w:rPr>
+          <w:rFonts w:ascii="Times New Roman" w:hAnsi="Times New Roman" w:cs="Times New Roman"/>
+          <w:sz w:val="24"/>
+          <w:szCs w:val="24"/>
+        </w:rPr>
+        <w:t>autocorrect/</w:t>
+      </w:r>
+      <w:r>
+        <w:rPr>
+          <w:rFonts w:ascii="Times New Roman" w:hAnsi="Times New Roman" w:cs="Times New Roman"/>
+          <w:sz w:val="24"/>
+          <w:szCs w:val="24"/>
+        </w:rPr>
+        <w:t>__init_</w:t>
+      </w:r>
+      <w:r>
+        <w:rPr>
+          <w:rFonts w:ascii="Times New Roman" w:hAnsi="Times New Roman" w:cs="Times New Roman"/>
+          <w:sz w:val="24"/>
+          <w:szCs w:val="24"/>
+        </w:rPr>
+        <w:t>_</w:t>
+      </w:r>
+      <w:r>
+        <w:rPr>
+          <w:rFonts w:ascii="Times New Roman" w:hAnsi="Times New Roman" w:cs="Times New Roman"/>
+          <w:sz w:val="24"/>
+          <w:szCs w:val="24"/>
+        </w:rPr>
+        <w:t>.py</w:t>
+      </w:r>
+    </w:p>
+    <w:p>
+      <w:pPr>
+        <w:pStyle w:val="ListParagraph"/>
+        <w:ind w:left="1778"/>
+        <w:rPr>
+          <w:rFonts w:ascii="Times New Roman" w:hAnsi="Times New Roman" w:cs="Times New Roman"/>
+          <w:sz w:val="24"/>
+          <w:szCs w:val="24"/>
+        </w:rPr>
+      </w:pPr>
+      <w:r>
+        <w:rPr>
+          <w:rFonts w:ascii="Times New Roman" w:hAnsi="Times New Roman" w:cs="Times New Roman"/>
+          <w:sz w:val="24"/>
+          <w:szCs w:val="24"/>
+        </w:rPr>
+        <w:t>class ProgressBar:</w:t>
       </w:r>
       <w:r>
         <w:rPr>
@@ -682,15 +933,50 @@
           <w:sz w:val="24"/>
           <w:szCs w:val="24"/>
         </w:rPr>
-        <w:t>Counts</w:t>
-      </w:r>
-      <w:r>
-        <w:rPr>
-          <w:rFonts w:ascii="Times New Roman" w:hAnsi="Times New Roman" w:cs="Times New Roman"/>
-          <w:sz w:val="24"/>
-          <w:szCs w:val="24"/>
-        </w:rPr>
-        <w:t xml:space="preserve"> the occurrences of each word.</w:t>
+        <w:t>this will show the progress of downloading element</w:t>
+      </w:r>
+    </w:p>
+    <w:p>
+      <w:pPr>
+        <w:pStyle w:val="ListParagraph"/>
+        <w:ind w:left="1778"/>
+        <w:rPr>
+          <w:rFonts w:ascii="Times New Roman" w:hAnsi="Times New Roman" w:cs="Times New Roman"/>
+          <w:sz w:val="24"/>
+          <w:szCs w:val="24"/>
+        </w:rPr>
+      </w:pPr>
+      <w:r>
+        <w:rPr>
+          <w:rFonts w:ascii="Times New Roman" w:hAnsi="Times New Roman" w:cs="Times New Roman"/>
+          <w:sz w:val="24"/>
+          <w:szCs w:val="24"/>
+        </w:rPr>
+        <w:t>def load_from_tar</w:t>
+      </w:r>
+      <w:r>
+        <w:rPr>
+          <w:rFonts w:ascii="Times New Roman" w:hAnsi="Times New Roman" w:cs="Times New Roman"/>
+          <w:sz w:val="24"/>
+          <w:szCs w:val="24"/>
+        </w:rPr>
+        <w:t xml:space="preserve">: this </w:t>
+      </w:r>
+      <w:r>
+        <w:rPr>
+          <w:rFonts w:ascii="Times New Roman" w:hAnsi="Times New Roman" w:cs="Times New Roman"/>
+          <w:sz w:val="24"/>
+          <w:szCs w:val="24"/>
+        </w:rPr>
+        <w:t xml:space="preserve">will download the dictionary from the internet. This downloads the frequency dictionary from the internet. Downloads the file </w:t>
+      </w:r>
+      <w:r>
+        <w:rPr>
+          <w:rFonts w:ascii="Times New Roman" w:hAnsi="Times New Roman" w:cs="Times New Roman"/>
+          <w:sz w:val="24"/>
+          <w:szCs w:val="24"/>
+        </w:rPr>
+        <w:t>file_name="word_count.json"</w:t>
       </w:r>
       <w:r>
         <w:rPr>
@@ -700,28 +986,315 @@
         </w:rPr>
         <w:t xml:space="preserve"> </w:t>
       </w:r>
-      <w:r>
-        <w:rPr>
-          <w:rFonts w:ascii="Times New Roman" w:hAnsi="Times New Roman" w:cs="Times New Roman"/>
-          <w:sz w:val="24"/>
-          <w:szCs w:val="24"/>
-        </w:rPr>
-        <w:t>Sorts the words by frequency in descending order.</w:t>
-      </w:r>
-    </w:p>
-    <w:p>
-      <w:pPr>
-        <w:ind w:left="1440"/>
-        <w:rPr>
-          <w:rFonts w:ascii="Times New Roman" w:hAnsi="Times New Roman" w:cs="Times New Roman"/>
-          <w:sz w:val="24"/>
-          <w:szCs w:val="24"/>
-        </w:rPr>
-      </w:pPr>
     </w:p>
     <w:p>
       <w:pPr>
         <w:pStyle w:val="ListParagraph"/>
+        <w:ind w:left="1778"/>
+        <w:rPr>
+          <w:rFonts w:ascii="Times New Roman" w:hAnsi="Times New Roman" w:cs="Times New Roman"/>
+          <w:sz w:val="24"/>
+          <w:szCs w:val="24"/>
+        </w:rPr>
+      </w:pPr>
+    </w:p>
+    <w:p>
+      <w:pPr>
+        <w:pStyle w:val="ListParagraph"/>
+        <w:ind w:left="1778"/>
+        <w:rPr>
+          <w:rFonts w:ascii="Times New Roman" w:hAnsi="Times New Roman" w:cs="Times New Roman"/>
+          <w:sz w:val="24"/>
+          <w:szCs w:val="24"/>
+        </w:rPr>
+      </w:pPr>
+      <w:r>
+        <w:rPr>
+          <w:rFonts w:ascii="Times New Roman" w:hAnsi="Times New Roman" w:cs="Times New Roman"/>
+          <w:sz w:val="24"/>
+          <w:szCs w:val="24"/>
+        </w:rPr>
+        <w:t>class Speller:</w:t>
+      </w:r>
+      <w:r>
+        <w:rPr>
+          <w:rFonts w:ascii="Times New Roman" w:hAnsi="Times New Roman" w:cs="Times New Roman"/>
+          <w:sz w:val="24"/>
+          <w:szCs w:val="24"/>
+        </w:rPr>
+        <w:t xml:space="preserve">  </w:t>
+      </w:r>
+    </w:p>
+    <w:p>
+      <w:pPr>
+        <w:pStyle w:val="ListParagraph"/>
+        <w:ind w:left="2160" w:firstLine="2"/>
+        <w:rPr>
+          <w:rFonts w:ascii="Times New Roman" w:hAnsi="Times New Roman" w:cs="Times New Roman"/>
+          <w:sz w:val="24"/>
+          <w:szCs w:val="24"/>
+        </w:rPr>
+      </w:pPr>
+      <w:proofErr w:type="spellStart"/>
+      <w:r>
+        <w:rPr>
+          <w:rFonts w:ascii="Times New Roman" w:hAnsi="Times New Roman" w:cs="Times New Roman"/>
+          <w:sz w:val="24"/>
+          <w:szCs w:val="24"/>
+        </w:rPr>
+        <w:t>self.nlp_data</w:t>
+      </w:r>
+      <w:proofErr w:type="spellEnd"/>
+      <w:r>
+        <w:rPr>
+          <w:rFonts w:ascii="Times New Roman" w:hAnsi="Times New Roman" w:cs="Times New Roman"/>
+          <w:sz w:val="24"/>
+          <w:szCs w:val="24"/>
+        </w:rPr>
+        <w:t>: this is frequency dictionary in previously generated by text corpus.</w:t>
+      </w:r>
+    </w:p>
+    <w:p>
+      <w:pPr>
+        <w:pStyle w:val="ListParagraph"/>
+        <w:ind w:left="2160" w:firstLine="2"/>
+        <w:rPr>
+          <w:rFonts w:ascii="Times New Roman" w:hAnsi="Times New Roman" w:cs="Times New Roman"/>
+          <w:sz w:val="24"/>
+          <w:szCs w:val="24"/>
+        </w:rPr>
+      </w:pPr>
+      <w:r>
+        <w:rPr>
+          <w:rFonts w:ascii="Times New Roman" w:hAnsi="Times New Roman" w:cs="Times New Roman"/>
+          <w:sz w:val="24"/>
+          <w:szCs w:val="24"/>
+        </w:rPr>
+        <w:lastRenderedPageBreak/>
+        <w:t>def existing</w:t>
+      </w:r>
+      <w:r>
+        <w:rPr>
+          <w:rFonts w:ascii="Times New Roman" w:hAnsi="Times New Roman" w:cs="Times New Roman"/>
+          <w:sz w:val="24"/>
+          <w:szCs w:val="24"/>
+        </w:rPr>
+        <w:t>: this function return</w:t>
+      </w:r>
+      <w:r>
+        <w:rPr>
+          <w:rFonts w:ascii="Times New Roman" w:hAnsi="Times New Roman" w:cs="Times New Roman"/>
+          <w:sz w:val="24"/>
+          <w:szCs w:val="24"/>
+        </w:rPr>
+        <w:t>s</w:t>
+      </w:r>
+      <w:r>
+        <w:rPr>
+          <w:rFonts w:ascii="Times New Roman" w:hAnsi="Times New Roman" w:cs="Times New Roman"/>
+          <w:sz w:val="24"/>
+          <w:szCs w:val="24"/>
+        </w:rPr>
+        <w:t xml:space="preserve"> only the word that are in the </w:t>
+      </w:r>
+      <w:r>
+        <w:rPr>
+          <w:rFonts w:ascii="Times New Roman" w:hAnsi="Times New Roman" w:cs="Times New Roman"/>
+          <w:sz w:val="24"/>
+          <w:szCs w:val="24"/>
+        </w:rPr>
+        <w:t>frequency dictionary</w:t>
+      </w:r>
+    </w:p>
+    <w:p>
+      <w:pPr>
+        <w:pStyle w:val="ListParagraph"/>
+        <w:ind w:left="2160" w:firstLine="2"/>
+        <w:rPr>
+          <w:rFonts w:ascii="Times New Roman" w:hAnsi="Times New Roman" w:cs="Times New Roman"/>
+          <w:sz w:val="24"/>
+          <w:szCs w:val="24"/>
+        </w:rPr>
+      </w:pPr>
+      <w:r>
+        <w:rPr>
+          <w:rFonts w:ascii="Times New Roman" w:hAnsi="Times New Roman" w:cs="Times New Roman"/>
+          <w:sz w:val="24"/>
+          <w:szCs w:val="24"/>
+        </w:rPr>
+        <w:t xml:space="preserve">main logic </w:t>
+      </w:r>
+    </w:p>
+    <w:p>
+      <w:pPr>
+        <w:pStyle w:val="ListParagraph"/>
+        <w:numPr>
+          <w:ilvl w:val="3"/>
+          <w:numId w:val="1"/>
+        </w:numPr>
+        <w:rPr>
+          <w:rFonts w:ascii="Times New Roman" w:hAnsi="Times New Roman" w:cs="Times New Roman"/>
+          <w:sz w:val="24"/>
+          <w:szCs w:val="24"/>
+        </w:rPr>
+      </w:pPr>
+      <w:r>
+        <w:rPr>
+          <w:rFonts w:ascii="Times New Roman" w:hAnsi="Times New Roman" w:cs="Times New Roman"/>
+          <w:sz w:val="24"/>
+          <w:szCs w:val="24"/>
+        </w:rPr>
+        <w:t xml:space="preserve">The method first checks if the exact word exists by calling </w:t>
+      </w:r>
+      <w:proofErr w:type="spellStart"/>
+      <w:proofErr w:type="gramStart"/>
+      <w:r>
+        <w:rPr>
+          <w:rFonts w:ascii="Times New Roman" w:hAnsi="Times New Roman" w:cs="Times New Roman"/>
+          <w:sz w:val="24"/>
+          <w:szCs w:val="24"/>
+        </w:rPr>
+        <w:t>self.existing</w:t>
+      </w:r>
+      <w:proofErr w:type="spellEnd"/>
+      <w:proofErr w:type="gramEnd"/>
+      <w:r>
+        <w:rPr>
+          <w:rFonts w:ascii="Times New Roman" w:hAnsi="Times New Roman" w:cs="Times New Roman"/>
+          <w:sz w:val="24"/>
+          <w:szCs w:val="24"/>
+        </w:rPr>
+        <w:t>([word]).</w:t>
+      </w:r>
+    </w:p>
+    <w:p>
+      <w:pPr>
+        <w:pStyle w:val="ListParagraph"/>
+        <w:numPr>
+          <w:ilvl w:val="3"/>
+          <w:numId w:val="1"/>
+        </w:numPr>
+        <w:rPr>
+          <w:rFonts w:ascii="Times New Roman" w:hAnsi="Times New Roman" w:cs="Times New Roman"/>
+          <w:sz w:val="24"/>
+          <w:szCs w:val="24"/>
+        </w:rPr>
+      </w:pPr>
+      <w:r>
+        <w:rPr>
+          <w:rFonts w:ascii="Times New Roman" w:hAnsi="Times New Roman" w:cs="Times New Roman"/>
+          <w:sz w:val="24"/>
+          <w:szCs w:val="24"/>
+        </w:rPr>
+        <w:t xml:space="preserve">If it doesn’t exist, it checks for typo candidates using </w:t>
+      </w:r>
+      <w:proofErr w:type="spellStart"/>
+      <w:proofErr w:type="gramStart"/>
+      <w:r>
+        <w:rPr>
+          <w:rFonts w:ascii="Times New Roman" w:hAnsi="Times New Roman" w:cs="Times New Roman"/>
+          <w:sz w:val="24"/>
+          <w:szCs w:val="24"/>
+        </w:rPr>
+        <w:t>w.typos</w:t>
+      </w:r>
+      <w:proofErr w:type="spellEnd"/>
+      <w:proofErr w:type="gramEnd"/>
+      <w:r>
+        <w:rPr>
+          <w:rFonts w:ascii="Times New Roman" w:hAnsi="Times New Roman" w:cs="Times New Roman"/>
+          <w:sz w:val="24"/>
+          <w:szCs w:val="24"/>
+        </w:rPr>
+        <w:t>().</w:t>
+      </w:r>
+    </w:p>
+    <w:p>
+      <w:pPr>
+        <w:pStyle w:val="ListParagraph"/>
+        <w:numPr>
+          <w:ilvl w:val="3"/>
+          <w:numId w:val="1"/>
+        </w:numPr>
+        <w:rPr>
+          <w:rFonts w:ascii="Times New Roman" w:hAnsi="Times New Roman" w:cs="Times New Roman"/>
+          <w:sz w:val="24"/>
+          <w:szCs w:val="24"/>
+        </w:rPr>
+      </w:pPr>
+      <w:r>
+        <w:rPr>
+          <w:rFonts w:ascii="Times New Roman" w:hAnsi="Times New Roman" w:cs="Times New Roman"/>
+          <w:sz w:val="24"/>
+          <w:szCs w:val="24"/>
+        </w:rPr>
+        <w:t xml:space="preserve">If still no valid candidates are found, it checks for more complex typo candidates (in the non-fast mode) using </w:t>
+      </w:r>
+      <w:proofErr w:type="spellStart"/>
+      <w:proofErr w:type="gramStart"/>
+      <w:r>
+        <w:rPr>
+          <w:rFonts w:ascii="Times New Roman" w:hAnsi="Times New Roman" w:cs="Times New Roman"/>
+          <w:sz w:val="24"/>
+          <w:szCs w:val="24"/>
+        </w:rPr>
+        <w:t>w.double</w:t>
+      </w:r>
+      <w:proofErr w:type="gramEnd"/>
+      <w:r>
+        <w:rPr>
+          <w:rFonts w:ascii="Times New Roman" w:hAnsi="Times New Roman" w:cs="Times New Roman"/>
+          <w:sz w:val="24"/>
+          <w:szCs w:val="24"/>
+        </w:rPr>
+        <w:t>_typos</w:t>
+      </w:r>
+      <w:proofErr w:type="spellEnd"/>
+      <w:r>
+        <w:rPr>
+          <w:rFonts w:ascii="Times New Roman" w:hAnsi="Times New Roman" w:cs="Times New Roman"/>
+          <w:sz w:val="24"/>
+          <w:szCs w:val="24"/>
+        </w:rPr>
+        <w:t>().</w:t>
+      </w:r>
+    </w:p>
+    <w:p>
+      <w:pPr>
+        <w:pStyle w:val="ListParagraph"/>
+        <w:numPr>
+          <w:ilvl w:val="3"/>
+          <w:numId w:val="1"/>
+        </w:numPr>
+        <w:rPr>
+          <w:rFonts w:ascii="Times New Roman" w:hAnsi="Times New Roman" w:cs="Times New Roman"/>
+          <w:sz w:val="24"/>
+          <w:szCs w:val="24"/>
+        </w:rPr>
+      </w:pPr>
+      <w:r>
+        <w:rPr>
+          <w:rFonts w:ascii="Times New Roman" w:hAnsi="Times New Roman" w:cs="Times New Roman"/>
+          <w:sz w:val="24"/>
+          <w:szCs w:val="24"/>
+        </w:rPr>
+        <w:t>If nothing valid is found even after all this, it returns the original word as a fallback.</w:t>
+      </w:r>
+    </w:p>
+    <w:p>
+      <w:pPr>
+        <w:pStyle w:val="ListParagraph"/>
+        <w:ind w:left="2160" w:firstLine="2"/>
+        <w:rPr>
+          <w:rFonts w:ascii="Times New Roman" w:hAnsi="Times New Roman" w:cs="Times New Roman"/>
+          <w:sz w:val="24"/>
+          <w:szCs w:val="24"/>
+        </w:rPr>
+      </w:pPr>
+    </w:p>
+    <w:p>
+      <w:pPr>
+        <w:pStyle w:val="ListParagraph"/>
         <w:rPr>
           <w:rFonts w:ascii="Times New Roman" w:hAnsi="Times New Roman" w:cs="Times New Roman"/>
           <w:sz w:val="24"/>
@@ -754,6 +1327,114 @@
         </w:rPr>
         <w:t xml:space="preserve"> </w:t>
       </w:r>
+    </w:p>
+    <w:p>
+      <w:pPr>
+        <w:rPr>
+          <w:rFonts w:ascii="Times New Roman" w:hAnsi="Times New Roman" w:cs="Times New Roman"/>
+          <w:sz w:val="24"/>
+          <w:szCs w:val="24"/>
+        </w:rPr>
+      </w:pPr>
+    </w:p>
+    <w:p>
+      <w:pPr>
+        <w:rPr>
+          <w:rFonts w:ascii="Times New Roman" w:hAnsi="Times New Roman" w:cs="Times New Roman"/>
+          <w:sz w:val="24"/>
+          <w:szCs w:val="24"/>
+        </w:rPr>
+      </w:pPr>
+    </w:p>
+    <w:p>
+      <w:pPr>
+        <w:rPr>
+          <w:rFonts w:ascii="Times New Roman" w:hAnsi="Times New Roman" w:cs="Times New Roman"/>
+          <w:sz w:val="24"/>
+          <w:szCs w:val="24"/>
+        </w:rPr>
+      </w:pPr>
+    </w:p>
+    <w:p>
+      <w:pPr>
+        <w:rPr>
+          <w:rFonts w:ascii="Times New Roman" w:hAnsi="Times New Roman" w:cs="Times New Roman"/>
+          <w:sz w:val="24"/>
+          <w:szCs w:val="24"/>
+        </w:rPr>
+      </w:pPr>
+    </w:p>
+    <w:p>
+      <w:pPr>
+        <w:rPr>
+          <w:rFonts w:ascii="Times New Roman" w:hAnsi="Times New Roman" w:cs="Times New Roman"/>
+          <w:sz w:val="24"/>
+          <w:szCs w:val="24"/>
+        </w:rPr>
+      </w:pPr>
+    </w:p>
+    <w:p>
+      <w:pPr>
+        <w:rPr>
+          <w:rFonts w:ascii="Times New Roman" w:hAnsi="Times New Roman" w:cs="Times New Roman"/>
+          <w:sz w:val="24"/>
+          <w:szCs w:val="24"/>
+        </w:rPr>
+      </w:pPr>
+    </w:p>
+    <w:p>
+      <w:pPr>
+        <w:rPr>
+          <w:rFonts w:ascii="Times New Roman" w:hAnsi="Times New Roman" w:cs="Times New Roman"/>
+          <w:sz w:val="24"/>
+          <w:szCs w:val="24"/>
+        </w:rPr>
+      </w:pPr>
+    </w:p>
+    <w:p>
+      <w:pPr>
+        <w:rPr>
+          <w:rFonts w:ascii="Times New Roman" w:hAnsi="Times New Roman" w:cs="Times New Roman"/>
+          <w:sz w:val="24"/>
+          <w:szCs w:val="24"/>
+        </w:rPr>
+      </w:pPr>
+    </w:p>
+    <w:p>
+      <w:pPr>
+        <w:rPr>
+          <w:rFonts w:ascii="Times New Roman" w:hAnsi="Times New Roman" w:cs="Times New Roman"/>
+          <w:sz w:val="24"/>
+          <w:szCs w:val="24"/>
+        </w:rPr>
+      </w:pPr>
+    </w:p>
+    <w:p>
+      <w:pPr>
+        <w:rPr>
+          <w:rFonts w:ascii="Times New Roman" w:hAnsi="Times New Roman" w:cs="Times New Roman"/>
+          <w:sz w:val="24"/>
+          <w:szCs w:val="24"/>
+        </w:rPr>
+      </w:pPr>
+    </w:p>
+    <w:p>
+      <w:pPr>
+        <w:rPr>
+          <w:rFonts w:ascii="Times New Roman" w:hAnsi="Times New Roman" w:cs="Times New Roman"/>
+          <w:sz w:val="24"/>
+          <w:szCs w:val="24"/>
+        </w:rPr>
+      </w:pPr>
+    </w:p>
+    <w:p>
+      <w:pPr>
+        <w:rPr>
+          <w:rFonts w:ascii="Times New Roman" w:hAnsi="Times New Roman" w:cs="Times New Roman"/>
+          <w:sz w:val="24"/>
+          <w:szCs w:val="24"/>
+        </w:rPr>
+      </w:pPr>
     </w:p>
     <w:p>
       <w:pPr>
@@ -3871,13 +4552,13 @@
       <w:lvlText w:val="%1."/>
       <w:lvlJc w:val="left"/>
       <w:pPr>
-        <w:ind w:left="1800" w:hanging="360"/>
+        <w:ind w:left="1778" w:hanging="360"/>
       </w:pPr>
       <w:rPr>
         <w:rFonts w:hint="default"/>
       </w:rPr>
     </w:lvl>
-    <w:lvl w:ilvl="1" w:tplc="04090019" w:tentative="1">
+    <w:lvl w:ilvl="1" w:tplc="04090019">
       <w:start w:val="1"/>
       <w:numFmt w:val="lowerLetter"/>
       <w:lvlText w:val="%2."/>
@@ -4131,7 +4812,7 @@
   <w:abstractNum w:abstractNumId="4" w15:restartNumberingAfterBreak="0">
     <w:nsid w:val="69430595"/>
     <w:multiLevelType w:val="hybridMultilevel"/>
-    <w:tmpl w:val="60C02CD2"/>
+    <w:tmpl w:val="093EDA10"/>
     <w:lvl w:ilvl="0" w:tplc="0409000F">
       <w:start w:val="1"/>
       <w:numFmt w:val="decimal"/>
@@ -4177,7 +4858,7 @@
         <w:ind w:left="2880" w:hanging="360"/>
       </w:pPr>
     </w:lvl>
-    <w:lvl w:ilvl="4" w:tplc="04090019" w:tentative="1">
+    <w:lvl w:ilvl="4" w:tplc="106A1394">
       <w:start w:val="1"/>
       <w:numFmt w:val="lowerLetter"/>
       <w:lvlText w:val="%5."/>
@@ -4185,6 +4866,9 @@
       <w:pPr>
         <w:ind w:left="3600" w:hanging="360"/>
       </w:pPr>
+      <w:rPr>
+        <w:rFonts w:hint="default"/>
+      </w:rPr>
     </w:lvl>
     <w:lvl w:ilvl="5" w:tplc="0409001B" w:tentative="1">
       <w:start w:val="1"/>

</xml_diff>

<commit_message>
updated the docx file with new Similar Approaches
</commit_message>
<xml_diff>
--- a/English language auto correct/Documentation_diary.docx
+++ b/English language auto correct/Documentation_diary.docx
@@ -564,23 +564,13 @@
         </w:rPr>
         <w:t xml:space="preserve"> the word based on each language specific </w:t>
       </w:r>
-      <w:proofErr w:type="spellStart"/>
-      <w:r>
-        <w:rPr>
-          <w:rFonts w:ascii="Times New Roman" w:hAnsi="Times New Roman" w:cs="Times New Roman"/>
-          <w:sz w:val="24"/>
-          <w:szCs w:val="24"/>
-        </w:rPr>
-        <w:t>regx</w:t>
-      </w:r>
-      <w:proofErr w:type="spellEnd"/>
-      <w:r>
-        <w:rPr>
-          <w:rFonts w:ascii="Times New Roman" w:hAnsi="Times New Roman" w:cs="Times New Roman"/>
-          <w:sz w:val="24"/>
-          <w:szCs w:val="24"/>
-        </w:rPr>
-        <w:t xml:space="preserve"> pattern. It </w:t>
+      <w:r>
+        <w:rPr>
+          <w:rFonts w:ascii="Times New Roman" w:hAnsi="Times New Roman" w:cs="Times New Roman"/>
+          <w:sz w:val="24"/>
+          <w:szCs w:val="24"/>
+        </w:rPr>
+        <w:t xml:space="preserve">regx pattern. It </w:t>
       </w:r>
       <w:r>
         <w:rPr>
@@ -739,51 +729,15 @@
           <w:sz w:val="24"/>
           <w:szCs w:val="24"/>
         </w:rPr>
-        <w:t xml:space="preserve"> gives </w:t>
-      </w:r>
-      <w:proofErr w:type="spellStart"/>
-      <w:r>
-        <w:rPr>
-          <w:rFonts w:ascii="Times New Roman" w:hAnsi="Times New Roman" w:cs="Times New Roman"/>
-          <w:sz w:val="24"/>
-          <w:szCs w:val="24"/>
-        </w:rPr>
-        <w:t>regx</w:t>
-      </w:r>
-      <w:proofErr w:type="spellEnd"/>
-      <w:r>
-        <w:rPr>
-          <w:rFonts w:ascii="Times New Roman" w:hAnsi="Times New Roman" w:cs="Times New Roman"/>
-          <w:sz w:val="24"/>
-          <w:szCs w:val="24"/>
-        </w:rPr>
-        <w:t xml:space="preserve"> to extract words</w:t>
-      </w:r>
-      <w:r>
-        <w:rPr>
-          <w:rFonts w:ascii="Times New Roman" w:hAnsi="Times New Roman" w:cs="Times New Roman"/>
-          <w:sz w:val="24"/>
-          <w:szCs w:val="24"/>
-        </w:rPr>
-        <w:t xml:space="preserve"> from each language from this </w:t>
-      </w:r>
-      <w:proofErr w:type="spellStart"/>
-      <w:r>
-        <w:rPr>
-          <w:rFonts w:ascii="Times New Roman" w:hAnsi="Times New Roman" w:cs="Times New Roman"/>
-          <w:sz w:val="24"/>
-          <w:szCs w:val="24"/>
-        </w:rPr>
-        <w:t>regx</w:t>
-      </w:r>
-      <w:proofErr w:type="spellEnd"/>
-      <w:r>
-        <w:rPr>
-          <w:rFonts w:ascii="Times New Roman" w:hAnsi="Times New Roman" w:cs="Times New Roman"/>
-          <w:sz w:val="24"/>
-          <w:szCs w:val="24"/>
-        </w:rPr>
-        <w:t xml:space="preserve"> we can get only the words that are matching only to the specific language. </w:t>
+        <w:t xml:space="preserve"> gives regx to extract words</w:t>
+      </w:r>
+      <w:r>
+        <w:rPr>
+          <w:rFonts w:ascii="Times New Roman" w:hAnsi="Times New Roman" w:cs="Times New Roman"/>
+          <w:sz w:val="24"/>
+          <w:szCs w:val="24"/>
+        </w:rPr>
+        <w:t xml:space="preserve"> from each language from this regx we can get only the words that are matching only to the specific language. </w:t>
       </w:r>
     </w:p>
     <w:p>
@@ -818,25 +772,7 @@
           <w:sz w:val="24"/>
           <w:szCs w:val="24"/>
         </w:rPr>
-        <w:t xml:space="preserve">this dictionary gives </w:t>
-      </w:r>
-      <w:proofErr w:type="spellStart"/>
-      <w:r>
-        <w:rPr>
-          <w:rFonts w:ascii="Times New Roman" w:hAnsi="Times New Roman" w:cs="Times New Roman"/>
-          <w:sz w:val="24"/>
-          <w:szCs w:val="24"/>
-        </w:rPr>
-        <w:t>regx</w:t>
-      </w:r>
-      <w:proofErr w:type="spellEnd"/>
-      <w:r>
-        <w:rPr>
-          <w:rFonts w:ascii="Times New Roman" w:hAnsi="Times New Roman" w:cs="Times New Roman"/>
-          <w:sz w:val="24"/>
-          <w:szCs w:val="24"/>
-        </w:rPr>
-        <w:t xml:space="preserve"> to extract each matching letters of any given language.</w:t>
+        <w:t>this dictionary gives regx to extract each matching letters of any given language.</w:t>
       </w:r>
     </w:p>
     <w:p>
@@ -1019,7 +955,6 @@
           <w:szCs w:val="24"/>
         </w:rPr>
       </w:pPr>
-      <w:proofErr w:type="spellStart"/>
       <w:r>
         <w:rPr>
           <w:rFonts w:ascii="Times New Roman" w:hAnsi="Times New Roman" w:cs="Times New Roman"/>
@@ -1028,7 +963,6 @@
         </w:rPr>
         <w:t>self.nlp_data</w:t>
       </w:r>
-      <w:proofErr w:type="spellEnd"/>
       <w:r>
         <w:rPr>
           <w:rFonts w:ascii="Times New Roman" w:hAnsi="Times New Roman" w:cs="Times New Roman"/>
@@ -1128,27 +1062,7 @@
           <w:sz w:val="24"/>
           <w:szCs w:val="24"/>
         </w:rPr>
-        <w:t xml:space="preserve">The method first checks if the exact word exists by calling </w:t>
-      </w:r>
-      <w:proofErr w:type="spellStart"/>
-      <w:proofErr w:type="gramStart"/>
-      <w:r>
-        <w:rPr>
-          <w:rFonts w:ascii="Times New Roman" w:hAnsi="Times New Roman" w:cs="Times New Roman"/>
-          <w:sz w:val="24"/>
-          <w:szCs w:val="24"/>
-        </w:rPr>
-        <w:t>self.existing</w:t>
-      </w:r>
-      <w:proofErr w:type="spellEnd"/>
-      <w:proofErr w:type="gramEnd"/>
-      <w:r>
-        <w:rPr>
-          <w:rFonts w:ascii="Times New Roman" w:hAnsi="Times New Roman" w:cs="Times New Roman"/>
-          <w:sz w:val="24"/>
-          <w:szCs w:val="24"/>
-        </w:rPr>
-        <w:t>([word]).</w:t>
+        <w:t>The method first checks if the exact word exists by calling self.existing([word]).</w:t>
       </w:r>
     </w:p>
     <w:p>
@@ -1170,27 +1084,7 @@
           <w:sz w:val="24"/>
           <w:szCs w:val="24"/>
         </w:rPr>
-        <w:t xml:space="preserve">If it doesn’t exist, it checks for typo candidates using </w:t>
-      </w:r>
-      <w:proofErr w:type="spellStart"/>
-      <w:proofErr w:type="gramStart"/>
-      <w:r>
-        <w:rPr>
-          <w:rFonts w:ascii="Times New Roman" w:hAnsi="Times New Roman" w:cs="Times New Roman"/>
-          <w:sz w:val="24"/>
-          <w:szCs w:val="24"/>
-        </w:rPr>
-        <w:t>w.typos</w:t>
-      </w:r>
-      <w:proofErr w:type="spellEnd"/>
-      <w:proofErr w:type="gramEnd"/>
-      <w:r>
-        <w:rPr>
-          <w:rFonts w:ascii="Times New Roman" w:hAnsi="Times New Roman" w:cs="Times New Roman"/>
-          <w:sz w:val="24"/>
-          <w:szCs w:val="24"/>
-        </w:rPr>
-        <w:t>().</w:t>
+        <w:t>If it doesn’t exist, it checks for typo candidates using w.typos().</w:t>
       </w:r>
     </w:p>
     <w:p>
@@ -1212,35 +1106,7 @@
           <w:sz w:val="24"/>
           <w:szCs w:val="24"/>
         </w:rPr>
-        <w:t xml:space="preserve">If still no valid candidates are found, it checks for more complex typo candidates (in the non-fast mode) using </w:t>
-      </w:r>
-      <w:proofErr w:type="spellStart"/>
-      <w:proofErr w:type="gramStart"/>
-      <w:r>
-        <w:rPr>
-          <w:rFonts w:ascii="Times New Roman" w:hAnsi="Times New Roman" w:cs="Times New Roman"/>
-          <w:sz w:val="24"/>
-          <w:szCs w:val="24"/>
-        </w:rPr>
-        <w:t>w.double</w:t>
-      </w:r>
-      <w:proofErr w:type="gramEnd"/>
-      <w:r>
-        <w:rPr>
-          <w:rFonts w:ascii="Times New Roman" w:hAnsi="Times New Roman" w:cs="Times New Roman"/>
-          <w:sz w:val="24"/>
-          <w:szCs w:val="24"/>
-        </w:rPr>
-        <w:t>_typos</w:t>
-      </w:r>
-      <w:proofErr w:type="spellEnd"/>
-      <w:r>
-        <w:rPr>
-          <w:rFonts w:ascii="Times New Roman" w:hAnsi="Times New Roman" w:cs="Times New Roman"/>
-          <w:sz w:val="24"/>
-          <w:szCs w:val="24"/>
-        </w:rPr>
-        <w:t>().</w:t>
+        <w:t>If still no valid candidates are found, it checks for more complex typo candidates (in the non-fast mode) using w.double_typos().</w:t>
       </w:r>
     </w:p>
     <w:p>
@@ -1268,6 +1134,642 @@
     <w:p>
       <w:pPr>
         <w:pStyle w:val="ListParagraph"/>
+        <w:numPr>
+          <w:ilvl w:val="0"/>
+          <w:numId w:val="1"/>
+        </w:numPr>
+        <w:rPr>
+          <w:rFonts w:ascii="Times New Roman" w:hAnsi="Times New Roman" w:cs="Times New Roman"/>
+          <w:sz w:val="24"/>
+          <w:szCs w:val="24"/>
+        </w:rPr>
+      </w:pPr>
+      <w:hyperlink r:id="rId8" w:history="1">
+        <w:r>
+          <w:rPr>
+            <w:rStyle w:val="Hyperlink"/>
+            <w:rFonts w:ascii="Times New Roman" w:hAnsi="Times New Roman" w:cs="Times New Roman"/>
+            <w:sz w:val="24"/>
+            <w:szCs w:val="24"/>
+          </w:rPr>
+          <w:t>https://github.com/anassinator/markov-sentence-correction/blob/master/corrector.py</w:t>
+        </w:r>
+      </w:hyperlink>
+    </w:p>
+    <w:p>
+      <w:pPr>
+        <w:pStyle w:val="ListParagraph"/>
+        <w:rPr>
+          <w:rFonts w:ascii="Times New Roman" w:hAnsi="Times New Roman" w:cs="Times New Roman"/>
+          <w:sz w:val="24"/>
+          <w:szCs w:val="24"/>
+        </w:rPr>
+      </w:pPr>
+    </w:p>
+    <w:p>
+      <w:pPr>
+        <w:pStyle w:val="ListParagraph"/>
+        <w:numPr>
+          <w:ilvl w:val="0"/>
+          <w:numId w:val="8"/>
+        </w:numPr>
+        <w:rPr>
+          <w:rFonts w:ascii="Times New Roman" w:hAnsi="Times New Roman" w:cs="Times New Roman"/>
+          <w:sz w:val="24"/>
+          <w:szCs w:val="24"/>
+        </w:rPr>
+      </w:pPr>
+      <w:r>
+        <w:rPr>
+          <w:rFonts w:ascii="Times New Roman" w:hAnsi="Times New Roman" w:cs="Times New Roman"/>
+          <w:sz w:val="24"/>
+          <w:szCs w:val="24"/>
+        </w:rPr>
+        <w:t xml:space="preserve">Using a </w:t>
+      </w:r>
+      <w:r>
+        <w:rPr>
+          <w:rFonts w:ascii="Times New Roman" w:hAnsi="Times New Roman" w:cs="Times New Roman"/>
+          <w:b/>
+          <w:bCs/>
+          <w:sz w:val="24"/>
+          <w:szCs w:val="24"/>
+        </w:rPr>
+        <w:t>bigram model</w:t>
+      </w:r>
+      <w:r>
+        <w:rPr>
+          <w:rFonts w:ascii="Times New Roman" w:hAnsi="Times New Roman" w:cs="Times New Roman"/>
+          <w:sz w:val="24"/>
+          <w:szCs w:val="24"/>
+        </w:rPr>
+        <w:t xml:space="preserve"> to predict likely word sequences.</w:t>
+      </w:r>
+    </w:p>
+    <w:p>
+      <w:pPr>
+        <w:pStyle w:val="ListParagraph"/>
+        <w:numPr>
+          <w:ilvl w:val="0"/>
+          <w:numId w:val="8"/>
+        </w:numPr>
+        <w:rPr>
+          <w:rFonts w:ascii="Times New Roman" w:hAnsi="Times New Roman" w:cs="Times New Roman"/>
+          <w:sz w:val="24"/>
+          <w:szCs w:val="24"/>
+        </w:rPr>
+      </w:pPr>
+      <w:r>
+        <w:rPr>
+          <w:rFonts w:ascii="Times New Roman" w:hAnsi="Times New Roman" w:cs="Times New Roman"/>
+          <w:sz w:val="24"/>
+          <w:szCs w:val="24"/>
+        </w:rPr>
+        <w:t xml:space="preserve">Applying </w:t>
+      </w:r>
+      <w:r>
+        <w:rPr>
+          <w:rFonts w:ascii="Times New Roman" w:hAnsi="Times New Roman" w:cs="Times New Roman"/>
+          <w:b/>
+          <w:bCs/>
+          <w:sz w:val="24"/>
+          <w:szCs w:val="24"/>
+        </w:rPr>
+        <w:t>edit distance</w:t>
+      </w:r>
+      <w:r>
+        <w:rPr>
+          <w:rFonts w:ascii="Times New Roman" w:hAnsi="Times New Roman" w:cs="Times New Roman"/>
+          <w:sz w:val="24"/>
+          <w:szCs w:val="24"/>
+        </w:rPr>
+        <w:t xml:space="preserve"> to measure how close an observed word is to a possible correction.</w:t>
+      </w:r>
+    </w:p>
+    <w:p>
+      <w:pPr>
+        <w:pStyle w:val="ListParagraph"/>
+        <w:numPr>
+          <w:ilvl w:val="0"/>
+          <w:numId w:val="8"/>
+        </w:numPr>
+        <w:rPr>
+          <w:rFonts w:ascii="Times New Roman" w:hAnsi="Times New Roman" w:cs="Times New Roman"/>
+          <w:sz w:val="24"/>
+          <w:szCs w:val="24"/>
+        </w:rPr>
+      </w:pPr>
+      <w:r>
+        <w:rPr>
+          <w:rFonts w:ascii="Times New Roman" w:hAnsi="Times New Roman" w:cs="Times New Roman"/>
+          <w:sz w:val="24"/>
+          <w:szCs w:val="24"/>
+        </w:rPr>
+        <w:t xml:space="preserve">Building a </w:t>
+      </w:r>
+      <w:r>
+        <w:rPr>
+          <w:rFonts w:ascii="Times New Roman" w:hAnsi="Times New Roman" w:cs="Times New Roman"/>
+          <w:b/>
+          <w:bCs/>
+          <w:sz w:val="24"/>
+          <w:szCs w:val="24"/>
+        </w:rPr>
+        <w:t>trellis</w:t>
+      </w:r>
+      <w:r>
+        <w:rPr>
+          <w:rFonts w:ascii="Times New Roman" w:hAnsi="Times New Roman" w:cs="Times New Roman"/>
+          <w:sz w:val="24"/>
+          <w:szCs w:val="24"/>
+        </w:rPr>
+        <w:t xml:space="preserve"> graph to track the best word sequences and their probabilities.</w:t>
+      </w:r>
+    </w:p>
+    <w:p>
+      <w:pPr>
+        <w:pStyle w:val="ListParagraph"/>
+        <w:numPr>
+          <w:ilvl w:val="0"/>
+          <w:numId w:val="8"/>
+        </w:numPr>
+        <w:rPr>
+          <w:rFonts w:ascii="Times New Roman" w:hAnsi="Times New Roman" w:cs="Times New Roman"/>
+          <w:sz w:val="24"/>
+          <w:szCs w:val="24"/>
+        </w:rPr>
+      </w:pPr>
+      <w:r>
+        <w:rPr>
+          <w:rFonts w:ascii="Times New Roman" w:hAnsi="Times New Roman" w:cs="Times New Roman"/>
+          <w:sz w:val="24"/>
+          <w:szCs w:val="24"/>
+        </w:rPr>
+        <w:t>Iteratively increasing error tolerance until it finds the most likely corrected sentence.</w:t>
+      </w:r>
+    </w:p>
+    <w:p>
+      <w:pPr>
+        <w:pStyle w:val="ListParagraph"/>
+        <w:rPr>
+          <w:rFonts w:ascii="Times New Roman" w:hAnsi="Times New Roman" w:cs="Times New Roman"/>
+          <w:sz w:val="24"/>
+          <w:szCs w:val="24"/>
+        </w:rPr>
+      </w:pPr>
+      <w:r>
+        <w:rPr>
+          <w:rFonts w:ascii="Times New Roman" w:hAnsi="Times New Roman" w:cs="Times New Roman"/>
+          <w:sz w:val="24"/>
+          <w:szCs w:val="24"/>
+        </w:rPr>
+        <w:t>It outputs the corrected sentence and additional details like probability and distance if verbose mode is enabled.</w:t>
+      </w:r>
+    </w:p>
+    <w:p>
+      <w:pPr>
+        <w:pStyle w:val="ListParagraph"/>
+        <w:rPr>
+          <w:rFonts w:ascii="Times New Roman" w:hAnsi="Times New Roman" w:cs="Times New Roman"/>
+          <w:sz w:val="24"/>
+          <w:szCs w:val="24"/>
+        </w:rPr>
+      </w:pPr>
+    </w:p>
+    <w:p>
+      <w:pPr>
+        <w:pStyle w:val="ListParagraph"/>
+        <w:numPr>
+          <w:ilvl w:val="0"/>
+          <w:numId w:val="1"/>
+        </w:numPr>
+        <w:rPr>
+          <w:rFonts w:ascii="Times New Roman" w:hAnsi="Times New Roman" w:cs="Times New Roman"/>
+          <w:sz w:val="24"/>
+          <w:szCs w:val="24"/>
+        </w:rPr>
+      </w:pPr>
+      <w:r>
+        <w:rPr>
+          <w:rFonts w:ascii="Times New Roman" w:hAnsi="Times New Roman" w:cs="Times New Roman"/>
+          <w:sz w:val="24"/>
+          <w:szCs w:val="24"/>
+        </w:rPr>
+        <w:fldChar w:fldCharType="begin"/>
+      </w:r>
+      <w:r>
+        <w:rPr>
+          <w:rFonts w:ascii="Times New Roman" w:hAnsi="Times New Roman" w:cs="Times New Roman"/>
+          <w:sz w:val="24"/>
+          <w:szCs w:val="24"/>
+        </w:rPr>
+        <w:instrText>HYPERLINK "</w:instrText>
+      </w:r>
+      <w:r>
+        <w:rPr>
+          <w:rFonts w:ascii="Times New Roman" w:hAnsi="Times New Roman" w:cs="Times New Roman"/>
+          <w:sz w:val="24"/>
+          <w:szCs w:val="24"/>
+        </w:rPr>
+        <w:instrText xml:space="preserve">https://github.com/ericcornelissen/AutoCorrect- py/blob/master/AutoCorrect/autocorrect.py </w:instrText>
+      </w:r>
+    </w:p>
+    <w:p>
+      <w:pPr>
+        <w:pStyle w:val="ListParagraph"/>
+        <w:numPr>
+          <w:ilvl w:val="0"/>
+          <w:numId w:val="1"/>
+        </w:numPr>
+        <w:rPr>
+          <w:rStyle w:val="Hyperlink"/>
+          <w:rFonts w:ascii="Times New Roman" w:hAnsi="Times New Roman" w:cs="Times New Roman"/>
+          <w:sz w:val="24"/>
+          <w:szCs w:val="24"/>
+        </w:rPr>
+      </w:pPr>
+      <w:r>
+        <w:rPr>
+          <w:rFonts w:ascii="Times New Roman" w:hAnsi="Times New Roman" w:cs="Times New Roman"/>
+          <w:sz w:val="24"/>
+          <w:szCs w:val="24"/>
+        </w:rPr>
+        <w:instrText>"</w:instrText>
+      </w:r>
+      <w:r>
+        <w:rPr>
+          <w:rFonts w:ascii="Times New Roman" w:hAnsi="Times New Roman" w:cs="Times New Roman"/>
+          <w:sz w:val="24"/>
+          <w:szCs w:val="24"/>
+        </w:rPr>
+        <w:fldChar w:fldCharType="separate"/>
+      </w:r>
+      <w:r>
+        <w:rPr>
+          <w:rStyle w:val="Hyperlink"/>
+          <w:rFonts w:ascii="Times New Roman" w:hAnsi="Times New Roman" w:cs="Times New Roman"/>
+          <w:sz w:val="24"/>
+          <w:szCs w:val="24"/>
+        </w:rPr>
+        <w:t>https://github.com/ericcornelissen/AutoCorrect- py/blob/master/AutoCorrect/autocorrect.py</w:t>
+      </w:r>
+      <w:r>
+        <w:rPr>
+          <w:rStyle w:val="Hyperlink"/>
+          <w:rFonts w:ascii="Times New Roman" w:hAnsi="Times New Roman" w:cs="Times New Roman"/>
+          <w:sz w:val="24"/>
+          <w:szCs w:val="24"/>
+        </w:rPr>
+        <w:t xml:space="preserve"> </w:t>
+      </w:r>
+    </w:p>
+    <w:p>
+      <w:pPr>
+        <w:pStyle w:val="ListParagraph"/>
+        <w:rPr>
+          <w:rFonts w:ascii="Times New Roman" w:hAnsi="Times New Roman" w:cs="Times New Roman"/>
+          <w:sz w:val="24"/>
+          <w:szCs w:val="24"/>
+        </w:rPr>
+      </w:pPr>
+      <w:r>
+        <w:rPr>
+          <w:rFonts w:ascii="Times New Roman" w:hAnsi="Times New Roman" w:cs="Times New Roman"/>
+          <w:sz w:val="24"/>
+          <w:szCs w:val="24"/>
+        </w:rPr>
+        <w:fldChar w:fldCharType="end"/>
+      </w:r>
+    </w:p>
+    <w:p>
+      <w:pPr>
+        <w:pStyle w:val="ListParagraph"/>
+        <w:numPr>
+          <w:ilvl w:val="0"/>
+          <w:numId w:val="9"/>
+        </w:numPr>
+        <w:rPr>
+          <w:rFonts w:ascii="Times New Roman" w:hAnsi="Times New Roman" w:cs="Times New Roman"/>
+          <w:sz w:val="24"/>
+          <w:szCs w:val="24"/>
+        </w:rPr>
+      </w:pPr>
+      <w:r>
+        <w:rPr>
+          <w:rFonts w:ascii="Times New Roman" w:hAnsi="Times New Roman" w:cs="Times New Roman"/>
+          <w:b/>
+          <w:bCs/>
+          <w:sz w:val="24"/>
+          <w:szCs w:val="24"/>
+        </w:rPr>
+        <w:t>Dictionary Creation</w:t>
+      </w:r>
+      <w:r>
+        <w:rPr>
+          <w:rFonts w:ascii="Times New Roman" w:hAnsi="Times New Roman" w:cs="Times New Roman"/>
+          <w:sz w:val="24"/>
+          <w:szCs w:val="24"/>
+        </w:rPr>
+        <w:t>: It stores characters and word relationships (e.g., follows, leads) in a tree.</w:t>
+      </w:r>
+    </w:p>
+    <w:p>
+      <w:pPr>
+        <w:pStyle w:val="ListParagraph"/>
+        <w:numPr>
+          <w:ilvl w:val="0"/>
+          <w:numId w:val="9"/>
+        </w:numPr>
+        <w:rPr>
+          <w:rFonts w:ascii="Times New Roman" w:hAnsi="Times New Roman" w:cs="Times New Roman"/>
+          <w:sz w:val="24"/>
+          <w:szCs w:val="24"/>
+        </w:rPr>
+      </w:pPr>
+      <w:r>
+        <w:rPr>
+          <w:rFonts w:ascii="Times New Roman" w:hAnsi="Times New Roman" w:cs="Times New Roman"/>
+          <w:b/>
+          <w:bCs/>
+          <w:sz w:val="24"/>
+          <w:szCs w:val="24"/>
+        </w:rPr>
+        <w:t>Search Algorithms</w:t>
+      </w:r>
+      <w:r>
+        <w:rPr>
+          <w:rFonts w:ascii="Times New Roman" w:hAnsi="Times New Roman" w:cs="Times New Roman"/>
+          <w:sz w:val="24"/>
+          <w:szCs w:val="24"/>
+        </w:rPr>
+        <w:t>: It has methods to find and suggest corrections for words, including:</w:t>
+      </w:r>
+    </w:p>
+    <w:p>
+      <w:pPr>
+        <w:pStyle w:val="ListParagraph"/>
+        <w:rPr>
+          <w:rFonts w:ascii="Times New Roman" w:hAnsi="Times New Roman" w:cs="Times New Roman"/>
+          <w:sz w:val="24"/>
+          <w:szCs w:val="24"/>
+        </w:rPr>
+      </w:pPr>
+      <w:r>
+        <w:rPr>
+          <w:rFonts w:ascii="Times New Roman" w:hAnsi="Times New Roman" w:cs="Times New Roman"/>
+          <w:b/>
+          <w:bCs/>
+          <w:sz w:val="24"/>
+          <w:szCs w:val="24"/>
+        </w:rPr>
+        <w:t xml:space="preserve">                           </w:t>
+      </w:r>
+      <w:r>
+        <w:rPr>
+          <w:rFonts w:ascii="Times New Roman" w:hAnsi="Times New Roman" w:cs="Times New Roman"/>
+          <w:b/>
+          <w:bCs/>
+          <w:sz w:val="24"/>
+          <w:szCs w:val="24"/>
+        </w:rPr>
+        <w:t>Bubble Search</w:t>
+      </w:r>
+      <w:r>
+        <w:rPr>
+          <w:rFonts w:ascii="Times New Roman" w:hAnsi="Times New Roman" w:cs="Times New Roman"/>
+          <w:sz w:val="24"/>
+          <w:szCs w:val="24"/>
+        </w:rPr>
+        <w:t>: For swapped characters.</w:t>
+      </w:r>
+    </w:p>
+    <w:p>
+      <w:pPr>
+        <w:pStyle w:val="ListParagraph"/>
+        <w:rPr>
+          <w:rFonts w:ascii="Times New Roman" w:hAnsi="Times New Roman" w:cs="Times New Roman"/>
+          <w:sz w:val="24"/>
+          <w:szCs w:val="24"/>
+        </w:rPr>
+      </w:pPr>
+      <w:r>
+        <w:rPr>
+          <w:rFonts w:ascii="Times New Roman" w:hAnsi="Times New Roman" w:cs="Times New Roman"/>
+          <w:b/>
+          <w:bCs/>
+          <w:sz w:val="24"/>
+          <w:szCs w:val="24"/>
+        </w:rPr>
+        <w:t xml:space="preserve">                           </w:t>
+      </w:r>
+      <w:r>
+        <w:rPr>
+          <w:rFonts w:ascii="Times New Roman" w:hAnsi="Times New Roman" w:cs="Times New Roman"/>
+          <w:b/>
+          <w:bCs/>
+          <w:sz w:val="24"/>
+          <w:szCs w:val="24"/>
+        </w:rPr>
+        <w:t>Insertion Search</w:t>
+      </w:r>
+      <w:r>
+        <w:rPr>
+          <w:rFonts w:ascii="Times New Roman" w:hAnsi="Times New Roman" w:cs="Times New Roman"/>
+          <w:sz w:val="24"/>
+          <w:szCs w:val="24"/>
+        </w:rPr>
+        <w:t>: For missing characters.</w:t>
+      </w:r>
+    </w:p>
+    <w:p>
+      <w:pPr>
+        <w:pStyle w:val="ListParagraph"/>
+        <w:rPr>
+          <w:rFonts w:ascii="Times New Roman" w:hAnsi="Times New Roman" w:cs="Times New Roman"/>
+          <w:sz w:val="24"/>
+          <w:szCs w:val="24"/>
+        </w:rPr>
+      </w:pPr>
+      <w:r>
+        <w:rPr>
+          <w:rFonts w:ascii="Times New Roman" w:hAnsi="Times New Roman" w:cs="Times New Roman"/>
+          <w:b/>
+          <w:bCs/>
+          <w:sz w:val="24"/>
+          <w:szCs w:val="24"/>
+        </w:rPr>
+        <w:t xml:space="preserve">                           </w:t>
+      </w:r>
+      <w:r>
+        <w:rPr>
+          <w:rFonts w:ascii="Times New Roman" w:hAnsi="Times New Roman" w:cs="Times New Roman"/>
+          <w:b/>
+          <w:bCs/>
+          <w:sz w:val="24"/>
+          <w:szCs w:val="24"/>
+        </w:rPr>
+        <w:t>Replacement Search</w:t>
+      </w:r>
+      <w:r>
+        <w:rPr>
+          <w:rFonts w:ascii="Times New Roman" w:hAnsi="Times New Roman" w:cs="Times New Roman"/>
+          <w:sz w:val="24"/>
+          <w:szCs w:val="24"/>
+        </w:rPr>
+        <w:t>: For incorrect characters.</w:t>
+      </w:r>
+    </w:p>
+    <w:p>
+      <w:pPr>
+        <w:pStyle w:val="ListParagraph"/>
+        <w:rPr>
+          <w:rFonts w:ascii="Times New Roman" w:hAnsi="Times New Roman" w:cs="Times New Roman"/>
+          <w:sz w:val="24"/>
+          <w:szCs w:val="24"/>
+        </w:rPr>
+      </w:pPr>
+      <w:r>
+        <w:rPr>
+          <w:rFonts w:ascii="Times New Roman" w:hAnsi="Times New Roman" w:cs="Times New Roman"/>
+          <w:b/>
+          <w:bCs/>
+          <w:sz w:val="24"/>
+          <w:szCs w:val="24"/>
+        </w:rPr>
+        <w:t xml:space="preserve">                           </w:t>
+      </w:r>
+      <w:r>
+        <w:rPr>
+          <w:rFonts w:ascii="Times New Roman" w:hAnsi="Times New Roman" w:cs="Times New Roman"/>
+          <w:b/>
+          <w:bCs/>
+          <w:sz w:val="24"/>
+          <w:szCs w:val="24"/>
+        </w:rPr>
+        <w:t>Space Search</w:t>
+      </w:r>
+      <w:r>
+        <w:rPr>
+          <w:rFonts w:ascii="Times New Roman" w:hAnsi="Times New Roman" w:cs="Times New Roman"/>
+          <w:sz w:val="24"/>
+          <w:szCs w:val="24"/>
+        </w:rPr>
+        <w:t>: For splitting words.</w:t>
+      </w:r>
+    </w:p>
+    <w:p>
+      <w:pPr>
+        <w:pStyle w:val="ListParagraph"/>
+        <w:numPr>
+          <w:ilvl w:val="0"/>
+          <w:numId w:val="10"/>
+        </w:numPr>
+        <w:rPr>
+          <w:rFonts w:ascii="Times New Roman" w:hAnsi="Times New Roman" w:cs="Times New Roman"/>
+          <w:sz w:val="24"/>
+          <w:szCs w:val="24"/>
+        </w:rPr>
+      </w:pPr>
+      <w:r>
+        <w:rPr>
+          <w:rFonts w:ascii="Times New Roman" w:hAnsi="Times New Roman" w:cs="Times New Roman"/>
+          <w:b/>
+          <w:bCs/>
+          <w:sz w:val="24"/>
+          <w:szCs w:val="24"/>
+        </w:rPr>
+        <w:t>Correction and Learning</w:t>
+      </w:r>
+      <w:r>
+        <w:rPr>
+          <w:rFonts w:ascii="Times New Roman" w:hAnsi="Times New Roman" w:cs="Times New Roman"/>
+          <w:sz w:val="24"/>
+          <w:szCs w:val="24"/>
+        </w:rPr>
+        <w:t>: It corrects words in text based on stored data and learns new words from input text.</w:t>
+      </w:r>
+    </w:p>
+    <w:p>
+      <w:pPr>
+        <w:pStyle w:val="ListParagraph"/>
+        <w:numPr>
+          <w:ilvl w:val="0"/>
+          <w:numId w:val="10"/>
+        </w:numPr>
+        <w:rPr>
+          <w:rFonts w:ascii="Times New Roman" w:hAnsi="Times New Roman" w:cs="Times New Roman"/>
+          <w:sz w:val="24"/>
+          <w:szCs w:val="24"/>
+        </w:rPr>
+      </w:pPr>
+      <w:r>
+        <w:rPr>
+          <w:rFonts w:ascii="Times New Roman" w:hAnsi="Times New Roman" w:cs="Times New Roman"/>
+          <w:b/>
+          <w:bCs/>
+          <w:sz w:val="24"/>
+          <w:szCs w:val="24"/>
+        </w:rPr>
+        <w:t>Feedback</w:t>
+      </w:r>
+      <w:r>
+        <w:rPr>
+          <w:rFonts w:ascii="Times New Roman" w:hAnsi="Times New Roman" w:cs="Times New Roman"/>
+          <w:sz w:val="24"/>
+          <w:szCs w:val="24"/>
+        </w:rPr>
+        <w:t>: Allows manual feedback to improve suggestions.</w:t>
+      </w:r>
+    </w:p>
+    <w:p>
+      <w:pPr>
+        <w:pStyle w:val="ListParagraph"/>
+        <w:numPr>
+          <w:ilvl w:val="0"/>
+          <w:numId w:val="10"/>
+        </w:numPr>
+        <w:rPr>
+          <w:rFonts w:ascii="Times New Roman" w:hAnsi="Times New Roman" w:cs="Times New Roman"/>
+          <w:sz w:val="24"/>
+          <w:szCs w:val="24"/>
+        </w:rPr>
+      </w:pPr>
+      <w:r>
+        <w:rPr>
+          <w:rFonts w:ascii="Times New Roman" w:hAnsi="Times New Roman" w:cs="Times New Roman"/>
+          <w:b/>
+          <w:bCs/>
+          <w:sz w:val="24"/>
+          <w:szCs w:val="24"/>
+        </w:rPr>
+        <w:t>Import/Export</w:t>
+      </w:r>
+      <w:r>
+        <w:rPr>
+          <w:rFonts w:ascii="Times New Roman" w:hAnsi="Times New Roman" w:cs="Times New Roman"/>
+          <w:sz w:val="24"/>
+          <w:szCs w:val="24"/>
+        </w:rPr>
+        <w:t>: The dictionary can be saved and loaded from a JSON file for reuse.</w:t>
+      </w:r>
+    </w:p>
+    <w:p>
+      <w:pPr>
+        <w:pStyle w:val="ListParagraph"/>
+        <w:numPr>
+          <w:ilvl w:val="0"/>
+          <w:numId w:val="1"/>
+        </w:numPr>
+        <w:rPr>
+          <w:rFonts w:ascii="Times New Roman" w:hAnsi="Times New Roman" w:cs="Times New Roman"/>
+          <w:sz w:val="24"/>
+          <w:szCs w:val="24"/>
+        </w:rPr>
+      </w:pPr>
+    </w:p>
+    <w:p>
+      <w:pPr>
+        <w:pStyle w:val="ListParagraph"/>
         <w:ind w:left="2160" w:firstLine="2"/>
         <w:rPr>
           <w:rFonts w:ascii="Times New Roman" w:hAnsi="Times New Roman" w:cs="Times New Roman"/>
@@ -1318,168 +1820,6 @@
           <w:rFonts w:ascii="Times New Roman" w:hAnsi="Times New Roman" w:cs="Times New Roman"/>
           <w:sz w:val="24"/>
           <w:szCs w:val="24"/>
-        </w:rPr>
-      </w:pPr>
-    </w:p>
-    <w:p>
-      <w:pPr>
-        <w:rPr>
-          <w:rFonts w:ascii="Times New Roman" w:hAnsi="Times New Roman" w:cs="Times New Roman"/>
-          <w:sz w:val="24"/>
-          <w:szCs w:val="24"/>
-        </w:rPr>
-      </w:pPr>
-    </w:p>
-    <w:p>
-      <w:pPr>
-        <w:rPr>
-          <w:rFonts w:ascii="Times New Roman" w:hAnsi="Times New Roman" w:cs="Times New Roman"/>
-          <w:sz w:val="24"/>
-          <w:szCs w:val="24"/>
-        </w:rPr>
-      </w:pPr>
-    </w:p>
-    <w:p>
-      <w:pPr>
-        <w:rPr>
-          <w:rFonts w:ascii="Times New Roman" w:hAnsi="Times New Roman" w:cs="Times New Roman"/>
-          <w:sz w:val="24"/>
-          <w:szCs w:val="24"/>
-        </w:rPr>
-      </w:pPr>
-    </w:p>
-    <w:p>
-      <w:pPr>
-        <w:rPr>
-          <w:rFonts w:ascii="Times New Roman" w:hAnsi="Times New Roman" w:cs="Times New Roman"/>
-          <w:sz w:val="24"/>
-          <w:szCs w:val="24"/>
-        </w:rPr>
-      </w:pPr>
-    </w:p>
-    <w:p>
-      <w:pPr>
-        <w:rPr>
-          <w:rFonts w:ascii="Times New Roman" w:hAnsi="Times New Roman" w:cs="Times New Roman"/>
-          <w:sz w:val="24"/>
-          <w:szCs w:val="24"/>
-        </w:rPr>
-      </w:pPr>
-    </w:p>
-    <w:p>
-      <w:pPr>
-        <w:rPr>
-          <w:rFonts w:ascii="Times New Roman" w:hAnsi="Times New Roman" w:cs="Times New Roman"/>
-          <w:sz w:val="24"/>
-          <w:szCs w:val="24"/>
-        </w:rPr>
-      </w:pPr>
-    </w:p>
-    <w:p>
-      <w:pPr>
-        <w:rPr>
-          <w:rFonts w:ascii="Times New Roman" w:hAnsi="Times New Roman" w:cs="Times New Roman"/>
-          <w:sz w:val="24"/>
-          <w:szCs w:val="24"/>
-        </w:rPr>
-      </w:pPr>
-    </w:p>
-    <w:p>
-      <w:pPr>
-        <w:rPr>
-          <w:rFonts w:ascii="Times New Roman" w:hAnsi="Times New Roman" w:cs="Times New Roman"/>
-          <w:sz w:val="24"/>
-          <w:szCs w:val="24"/>
-        </w:rPr>
-      </w:pPr>
-    </w:p>
-    <w:p>
-      <w:pPr>
-        <w:rPr>
-          <w:rFonts w:ascii="Times New Roman" w:hAnsi="Times New Roman" w:cs="Times New Roman"/>
-          <w:sz w:val="24"/>
-          <w:szCs w:val="24"/>
-        </w:rPr>
-      </w:pPr>
-    </w:p>
-    <w:p>
-      <w:pPr>
-        <w:rPr>
-          <w:rFonts w:ascii="Times New Roman" w:hAnsi="Times New Roman" w:cs="Times New Roman"/>
-          <w:sz w:val="24"/>
-          <w:szCs w:val="24"/>
-        </w:rPr>
-      </w:pPr>
-    </w:p>
-    <w:p>
-      <w:pPr>
-        <w:rPr>
-          <w:rFonts w:ascii="Times New Roman" w:hAnsi="Times New Roman" w:cs="Times New Roman"/>
-          <w:sz w:val="24"/>
-          <w:szCs w:val="24"/>
-        </w:rPr>
-      </w:pPr>
-    </w:p>
-    <w:p>
-      <w:pPr>
-        <w:rPr>
-          <w:rFonts w:ascii="Times New Roman" w:hAnsi="Times New Roman" w:cs="Times New Roman"/>
-          <w:sz w:val="24"/>
-          <w:szCs w:val="24"/>
-        </w:rPr>
-      </w:pPr>
-    </w:p>
-    <w:p>
-      <w:pPr>
-        <w:rPr>
-          <w:rFonts w:ascii="Times New Roman" w:hAnsi="Times New Roman" w:cs="Times New Roman"/>
-          <w:sz w:val="24"/>
-          <w:szCs w:val="24"/>
-        </w:rPr>
-      </w:pPr>
-    </w:p>
-    <w:p>
-      <w:pPr>
-        <w:rPr>
-          <w:rFonts w:ascii="Times New Roman" w:hAnsi="Times New Roman" w:cs="Times New Roman"/>
-          <w:sz w:val="24"/>
-          <w:szCs w:val="24"/>
-        </w:rPr>
-      </w:pPr>
-    </w:p>
-    <w:p>
-      <w:pPr>
-        <w:rPr>
-          <w:rFonts w:ascii="Times New Roman" w:hAnsi="Times New Roman" w:cs="Times New Roman"/>
-          <w:sz w:val="24"/>
-          <w:szCs w:val="24"/>
-        </w:rPr>
-      </w:pPr>
-    </w:p>
-    <w:p>
-      <w:pPr>
-        <w:rPr>
-          <w:rFonts w:ascii="Times New Roman" w:hAnsi="Times New Roman" w:cs="Times New Roman"/>
-          <w:sz w:val="24"/>
-          <w:szCs w:val="24"/>
-        </w:rPr>
-      </w:pPr>
-    </w:p>
-    <w:p>
-      <w:pPr>
-        <w:rPr>
-          <w:rFonts w:ascii="Times New Roman" w:hAnsi="Times New Roman" w:cs="Times New Roman"/>
-          <w:sz w:val="24"/>
-          <w:szCs w:val="24"/>
-        </w:rPr>
-      </w:pPr>
-    </w:p>
-    <w:p>
-      <w:pPr>
-        <w:rPr>
-          <w:rFonts w:ascii="Times New Roman" w:hAnsi="Times New Roman" w:cs="Times New Roman"/>
-          <w:sz w:val="32"/>
-          <w:szCs w:val="32"/>
         </w:rPr>
       </w:pPr>
       <w:r>
@@ -1743,35 +2083,11 @@
                                     <w:rFonts w:ascii="Times New Roman" w:hAnsi="Times New Roman" w:cs="Times New Roman"/>
                                   </w:rPr>
                                 </w:pPr>
-                                <w:proofErr w:type="spellStart"/>
                                 <w:r>
                                   <w:rPr>
                                     <w:rFonts w:ascii="Times New Roman" w:hAnsi="Times New Roman" w:cs="Times New Roman"/>
                                   </w:rPr>
-                                  <w:t>min_edit</w:t>
-                                </w:r>
-                                <w:proofErr w:type="spellEnd"/>
-                                <w:r>
-                                  <w:rPr>
-                                    <w:rFonts w:ascii="Times New Roman" w:hAnsi="Times New Roman" w:cs="Times New Roman"/>
-                                  </w:rPr>
-                                  <w:t>(</w:t>
-                                </w:r>
-                                <w:proofErr w:type="spellStart"/>
-                                <w:proofErr w:type="gramStart"/>
-                                <w:r>
-                                  <w:rPr>
-                                    <w:rFonts w:ascii="Times New Roman" w:hAnsi="Times New Roman" w:cs="Times New Roman"/>
-                                  </w:rPr>
-                                  <w:t>stay,play</w:t>
-                                </w:r>
-                                <w:proofErr w:type="spellEnd"/>
-                                <w:proofErr w:type="gramEnd"/>
-                                <w:r>
-                                  <w:rPr>
-                                    <w:rFonts w:ascii="Times New Roman" w:hAnsi="Times New Roman" w:cs="Times New Roman"/>
-                                  </w:rPr>
-                                  <w:t>)</w:t>
+                                  <w:t>min_edit(stay,play)</w:t>
                                 </w:r>
                               </w:p>
                             </w:txbxContent>
@@ -2027,35 +2343,11 @@
                                     <w:rFonts w:ascii="Times New Roman" w:hAnsi="Times New Roman" w:cs="Times New Roman"/>
                                   </w:rPr>
                                 </w:pPr>
-                                <w:proofErr w:type="spellStart"/>
                                 <w:r>
                                   <w:rPr>
                                     <w:rFonts w:ascii="Times New Roman" w:hAnsi="Times New Roman" w:cs="Times New Roman"/>
                                   </w:rPr>
-                                  <w:t>min_edit</w:t>
-                                </w:r>
-                                <w:proofErr w:type="spellEnd"/>
-                                <w:r>
-                                  <w:rPr>
-                                    <w:rFonts w:ascii="Times New Roman" w:hAnsi="Times New Roman" w:cs="Times New Roman"/>
-                                  </w:rPr>
-                                  <w:t>(</w:t>
-                                </w:r>
-                                <w:proofErr w:type="spellStart"/>
-                                <w:proofErr w:type="gramStart"/>
-                                <w:r>
-                                  <w:rPr>
-                                    <w:rFonts w:ascii="Times New Roman" w:hAnsi="Times New Roman" w:cs="Times New Roman"/>
-                                  </w:rPr>
-                                  <w:t>pstay,play</w:t>
-                                </w:r>
-                                <w:proofErr w:type="spellEnd"/>
-                                <w:proofErr w:type="gramEnd"/>
-                                <w:r>
-                                  <w:rPr>
-                                    <w:rFonts w:ascii="Times New Roman" w:hAnsi="Times New Roman" w:cs="Times New Roman"/>
-                                  </w:rPr>
-                                  <w:t>)+1</w:t>
+                                  <w:t>min_edit(pstay,play)+1</w:t>
                                 </w:r>
                               </w:p>
                             </w:txbxContent>
@@ -2102,35 +2394,11 @@
                                     <w:rFonts w:ascii="Times New Roman" w:hAnsi="Times New Roman" w:cs="Times New Roman"/>
                                   </w:rPr>
                                 </w:pPr>
-                                <w:proofErr w:type="spellStart"/>
                                 <w:r>
                                   <w:rPr>
                                     <w:rFonts w:ascii="Times New Roman" w:hAnsi="Times New Roman" w:cs="Times New Roman"/>
                                   </w:rPr>
-                                  <w:t>min_edit</w:t>
-                                </w:r>
-                                <w:proofErr w:type="spellEnd"/>
-                                <w:r>
-                                  <w:rPr>
-                                    <w:rFonts w:ascii="Times New Roman" w:hAnsi="Times New Roman" w:cs="Times New Roman"/>
-                                  </w:rPr>
-                                  <w:t>(</w:t>
-                                </w:r>
-                                <w:proofErr w:type="spellStart"/>
-                                <w:proofErr w:type="gramStart"/>
-                                <w:r>
-                                  <w:rPr>
-                                    <w:rFonts w:ascii="Times New Roman" w:hAnsi="Times New Roman" w:cs="Times New Roman"/>
-                                  </w:rPr>
-                                  <w:t>tay,play</w:t>
-                                </w:r>
-                                <w:proofErr w:type="spellEnd"/>
-                                <w:proofErr w:type="gramEnd"/>
-                                <w:r>
-                                  <w:rPr>
-                                    <w:rFonts w:ascii="Times New Roman" w:hAnsi="Times New Roman" w:cs="Times New Roman"/>
-                                  </w:rPr>
-                                  <w:t>)+1</w:t>
+                                  <w:t>min_edit(tay,play)+1</w:t>
                                 </w:r>
                               </w:p>
                             </w:txbxContent>
@@ -2177,35 +2445,11 @@
                                     <w:rFonts w:ascii="Times New Roman" w:hAnsi="Times New Roman" w:cs="Times New Roman"/>
                                   </w:rPr>
                                 </w:pPr>
-                                <w:proofErr w:type="spellStart"/>
                                 <w:r>
                                   <w:rPr>
                                     <w:rFonts w:ascii="Times New Roman" w:hAnsi="Times New Roman" w:cs="Times New Roman"/>
                                   </w:rPr>
-                                  <w:t>min_edit</w:t>
-                                </w:r>
-                                <w:proofErr w:type="spellEnd"/>
-                                <w:r>
-                                  <w:rPr>
-                                    <w:rFonts w:ascii="Times New Roman" w:hAnsi="Times New Roman" w:cs="Times New Roman"/>
-                                  </w:rPr>
-                                  <w:t>(</w:t>
-                                </w:r>
-                                <w:proofErr w:type="spellStart"/>
-                                <w:proofErr w:type="gramStart"/>
-                                <w:r>
-                                  <w:rPr>
-                                    <w:rFonts w:ascii="Times New Roman" w:hAnsi="Times New Roman" w:cs="Times New Roman"/>
-                                  </w:rPr>
-                                  <w:t>ptay,play</w:t>
-                                </w:r>
-                                <w:proofErr w:type="spellEnd"/>
-                                <w:proofErr w:type="gramEnd"/>
-                                <w:r>
-                                  <w:rPr>
-                                    <w:rFonts w:ascii="Times New Roman" w:hAnsi="Times New Roman" w:cs="Times New Roman"/>
-                                  </w:rPr>
-                                  <w:t>)+2</w:t>
+                                  <w:t>min_edit(ptay,play)+2</w:t>
                                 </w:r>
                               </w:p>
                             </w:txbxContent>
@@ -2245,35 +2489,11 @@
                               <w:rFonts w:ascii="Times New Roman" w:hAnsi="Times New Roman" w:cs="Times New Roman"/>
                             </w:rPr>
                           </w:pPr>
-                          <w:proofErr w:type="spellStart"/>
                           <w:r>
                             <w:rPr>
                               <w:rFonts w:ascii="Times New Roman" w:hAnsi="Times New Roman" w:cs="Times New Roman"/>
                             </w:rPr>
-                            <w:t>min_edit</w:t>
-                          </w:r>
-                          <w:proofErr w:type="spellEnd"/>
-                          <w:r>
-                            <w:rPr>
-                              <w:rFonts w:ascii="Times New Roman" w:hAnsi="Times New Roman" w:cs="Times New Roman"/>
-                            </w:rPr>
-                            <w:t>(</w:t>
-                          </w:r>
-                          <w:proofErr w:type="spellStart"/>
-                          <w:proofErr w:type="gramStart"/>
-                          <w:r>
-                            <w:rPr>
-                              <w:rFonts w:ascii="Times New Roman" w:hAnsi="Times New Roman" w:cs="Times New Roman"/>
-                            </w:rPr>
-                            <w:t>stay,play</w:t>
-                          </w:r>
-                          <w:proofErr w:type="spellEnd"/>
-                          <w:proofErr w:type="gramEnd"/>
-                          <w:r>
-                            <w:rPr>
-                              <w:rFonts w:ascii="Times New Roman" w:hAnsi="Times New Roman" w:cs="Times New Roman"/>
-                            </w:rPr>
-                            <w:t>)</w:t>
+                            <w:t>min_edit(stay,play)</w:t>
                           </w:r>
                         </w:p>
                       </w:txbxContent>
@@ -2337,35 +2557,11 @@
                               <w:rFonts w:ascii="Times New Roman" w:hAnsi="Times New Roman" w:cs="Times New Roman"/>
                             </w:rPr>
                           </w:pPr>
-                          <w:proofErr w:type="spellStart"/>
                           <w:r>
                             <w:rPr>
                               <w:rFonts w:ascii="Times New Roman" w:hAnsi="Times New Roman" w:cs="Times New Roman"/>
                             </w:rPr>
-                            <w:t>min_edit</w:t>
-                          </w:r>
-                          <w:proofErr w:type="spellEnd"/>
-                          <w:r>
-                            <w:rPr>
-                              <w:rFonts w:ascii="Times New Roman" w:hAnsi="Times New Roman" w:cs="Times New Roman"/>
-                            </w:rPr>
-                            <w:t>(</w:t>
-                          </w:r>
-                          <w:proofErr w:type="spellStart"/>
-                          <w:proofErr w:type="gramStart"/>
-                          <w:r>
-                            <w:rPr>
-                              <w:rFonts w:ascii="Times New Roman" w:hAnsi="Times New Roman" w:cs="Times New Roman"/>
-                            </w:rPr>
-                            <w:t>pstay,play</w:t>
-                          </w:r>
-                          <w:proofErr w:type="spellEnd"/>
-                          <w:proofErr w:type="gramEnd"/>
-                          <w:r>
-                            <w:rPr>
-                              <w:rFonts w:ascii="Times New Roman" w:hAnsi="Times New Roman" w:cs="Times New Roman"/>
-                            </w:rPr>
-                            <w:t>)+1</w:t>
+                            <w:t>min_edit(pstay,play)+1</w:t>
                           </w:r>
                         </w:p>
                       </w:txbxContent>
@@ -2381,35 +2577,11 @@
                               <w:rFonts w:ascii="Times New Roman" w:hAnsi="Times New Roman" w:cs="Times New Roman"/>
                             </w:rPr>
                           </w:pPr>
-                          <w:proofErr w:type="spellStart"/>
                           <w:r>
                             <w:rPr>
                               <w:rFonts w:ascii="Times New Roman" w:hAnsi="Times New Roman" w:cs="Times New Roman"/>
                             </w:rPr>
-                            <w:t>min_edit</w:t>
-                          </w:r>
-                          <w:proofErr w:type="spellEnd"/>
-                          <w:r>
-                            <w:rPr>
-                              <w:rFonts w:ascii="Times New Roman" w:hAnsi="Times New Roman" w:cs="Times New Roman"/>
-                            </w:rPr>
-                            <w:t>(</w:t>
-                          </w:r>
-                          <w:proofErr w:type="spellStart"/>
-                          <w:proofErr w:type="gramStart"/>
-                          <w:r>
-                            <w:rPr>
-                              <w:rFonts w:ascii="Times New Roman" w:hAnsi="Times New Roman" w:cs="Times New Roman"/>
-                            </w:rPr>
-                            <w:t>tay,play</w:t>
-                          </w:r>
-                          <w:proofErr w:type="spellEnd"/>
-                          <w:proofErr w:type="gramEnd"/>
-                          <w:r>
-                            <w:rPr>
-                              <w:rFonts w:ascii="Times New Roman" w:hAnsi="Times New Roman" w:cs="Times New Roman"/>
-                            </w:rPr>
-                            <w:t>)+1</w:t>
+                            <w:t>min_edit(tay,play)+1</w:t>
                           </w:r>
                         </w:p>
                       </w:txbxContent>
@@ -2425,35 +2597,11 @@
                               <w:rFonts w:ascii="Times New Roman" w:hAnsi="Times New Roman" w:cs="Times New Roman"/>
                             </w:rPr>
                           </w:pPr>
-                          <w:proofErr w:type="spellStart"/>
                           <w:r>
                             <w:rPr>
                               <w:rFonts w:ascii="Times New Roman" w:hAnsi="Times New Roman" w:cs="Times New Roman"/>
                             </w:rPr>
-                            <w:t>min_edit</w:t>
-                          </w:r>
-                          <w:proofErr w:type="spellEnd"/>
-                          <w:r>
-                            <w:rPr>
-                              <w:rFonts w:ascii="Times New Roman" w:hAnsi="Times New Roman" w:cs="Times New Roman"/>
-                            </w:rPr>
-                            <w:t>(</w:t>
-                          </w:r>
-                          <w:proofErr w:type="spellStart"/>
-                          <w:proofErr w:type="gramStart"/>
-                          <w:r>
-                            <w:rPr>
-                              <w:rFonts w:ascii="Times New Roman" w:hAnsi="Times New Roman" w:cs="Times New Roman"/>
-                            </w:rPr>
-                            <w:t>ptay,play</w:t>
-                          </w:r>
-                          <w:proofErr w:type="spellEnd"/>
-                          <w:proofErr w:type="gramEnd"/>
-                          <w:r>
-                            <w:rPr>
-                              <w:rFonts w:ascii="Times New Roman" w:hAnsi="Times New Roman" w:cs="Times New Roman"/>
-                            </w:rPr>
-                            <w:t>)+2</w:t>
+                            <w:t>min_edit(ptay,play)+2</w:t>
                           </w:r>
                         </w:p>
                       </w:txbxContent>
@@ -2807,27 +2955,11 @@
                                     <w:rFonts w:ascii="Times New Roman" w:hAnsi="Times New Roman" w:cs="Times New Roman"/>
                                   </w:rPr>
                                 </w:pPr>
-                                <w:proofErr w:type="spellStart"/>
                                 <w:r>
                                   <w:rPr>
                                     <w:rFonts w:ascii="Times New Roman" w:hAnsi="Times New Roman" w:cs="Times New Roman"/>
                                   </w:rPr>
-                                  <w:t>min_edit</w:t>
-                                </w:r>
-                                <w:proofErr w:type="spellEnd"/>
-                                <w:r>
-                                  <w:rPr>
-                                    <w:rFonts w:ascii="Times New Roman" w:hAnsi="Times New Roman" w:cs="Times New Roman"/>
-                                  </w:rPr>
-                                  <w:t>(</w:t>
-                                </w:r>
-                                <w:proofErr w:type="spellStart"/>
-                                <w:proofErr w:type="gramStart"/>
-                                <w:r>
-                                  <w:rPr>
-                                    <w:rFonts w:ascii="Times New Roman" w:hAnsi="Times New Roman" w:cs="Times New Roman"/>
-                                  </w:rPr>
-                                  <w:t>p</w:t>
+                                  <w:t>min_edit(p</w:t>
                                 </w:r>
                                 <w:r>
                                   <w:rPr>
@@ -2839,15 +2971,7 @@
                                   <w:rPr>
                                     <w:rFonts w:ascii="Times New Roman" w:hAnsi="Times New Roman" w:cs="Times New Roman"/>
                                   </w:rPr>
-                                  <w:t>stay,play</w:t>
-                                </w:r>
-                                <w:proofErr w:type="spellEnd"/>
-                                <w:proofErr w:type="gramEnd"/>
-                                <w:r>
-                                  <w:rPr>
-                                    <w:rFonts w:ascii="Times New Roman" w:hAnsi="Times New Roman" w:cs="Times New Roman"/>
-                                  </w:rPr>
-                                  <w:t>)+1</w:t>
+                                  <w:t>stay,play)+1</w:t>
                                 </w:r>
                               </w:p>
                             </w:txbxContent>
@@ -2894,22 +3018,12 @@
                                     <w:rFonts w:ascii="Times New Roman" w:hAnsi="Times New Roman" w:cs="Times New Roman"/>
                                   </w:rPr>
                                 </w:pPr>
-                                <w:proofErr w:type="spellStart"/>
                                 <w:r>
                                   <w:rPr>
                                     <w:rFonts w:ascii="Times New Roman" w:hAnsi="Times New Roman" w:cs="Times New Roman"/>
                                   </w:rPr>
-                                  <w:t>min_edit</w:t>
+                                  <w:t>min_edit(</w:t>
                                 </w:r>
-                                <w:proofErr w:type="spellEnd"/>
-                                <w:r>
-                                  <w:rPr>
-                                    <w:rFonts w:ascii="Times New Roman" w:hAnsi="Times New Roman" w:cs="Times New Roman"/>
-                                  </w:rPr>
-                                  <w:t>(</w:t>
-                                </w:r>
-                                <w:proofErr w:type="spellStart"/>
-                                <w:proofErr w:type="gramStart"/>
                                 <w:r>
                                   <w:rPr>
                                     <w:rFonts w:ascii="Times New Roman" w:hAnsi="Times New Roman" w:cs="Times New Roman"/>
@@ -2920,15 +3034,7 @@
                                   <w:rPr>
                                     <w:rFonts w:ascii="Times New Roman" w:hAnsi="Times New Roman" w:cs="Times New Roman"/>
                                   </w:rPr>
-                                  <w:t>tay,play</w:t>
-                                </w:r>
-                                <w:proofErr w:type="spellEnd"/>
-                                <w:proofErr w:type="gramEnd"/>
-                                <w:r>
-                                  <w:rPr>
-                                    <w:rFonts w:ascii="Times New Roman" w:hAnsi="Times New Roman" w:cs="Times New Roman"/>
-                                  </w:rPr>
-                                  <w:t>)+1</w:t>
+                                  <w:t>tay,play)+1</w:t>
                                 </w:r>
                               </w:p>
                             </w:txbxContent>
@@ -2975,27 +3081,11 @@
                                     <w:rFonts w:ascii="Times New Roman" w:hAnsi="Times New Roman" w:cs="Times New Roman"/>
                                   </w:rPr>
                                 </w:pPr>
-                                <w:proofErr w:type="spellStart"/>
                                 <w:r>
                                   <w:rPr>
                                     <w:rFonts w:ascii="Times New Roman" w:hAnsi="Times New Roman" w:cs="Times New Roman"/>
                                   </w:rPr>
-                                  <w:t>min_edit</w:t>
-                                </w:r>
-                                <w:proofErr w:type="spellEnd"/>
-                                <w:r>
-                                  <w:rPr>
-                                    <w:rFonts w:ascii="Times New Roman" w:hAnsi="Times New Roman" w:cs="Times New Roman"/>
-                                  </w:rPr>
-                                  <w:t>(</w:t>
-                                </w:r>
-                                <w:proofErr w:type="spellStart"/>
-                                <w:proofErr w:type="gramStart"/>
-                                <w:r>
-                                  <w:rPr>
-                                    <w:rFonts w:ascii="Times New Roman" w:hAnsi="Times New Roman" w:cs="Times New Roman"/>
-                                  </w:rPr>
-                                  <w:t>p</w:t>
+                                  <w:t>min_edit(p</w:t>
                                 </w:r>
                                 <w:r>
                                   <w:rPr>
@@ -3007,15 +3097,7 @@
                                   <w:rPr>
                                     <w:rFonts w:ascii="Times New Roman" w:hAnsi="Times New Roman" w:cs="Times New Roman"/>
                                   </w:rPr>
-                                  <w:t>tay,play</w:t>
-                                </w:r>
-                                <w:proofErr w:type="spellEnd"/>
-                                <w:proofErr w:type="gramEnd"/>
-                                <w:r>
-                                  <w:rPr>
-                                    <w:rFonts w:ascii="Times New Roman" w:hAnsi="Times New Roman" w:cs="Times New Roman"/>
-                                  </w:rPr>
-                                  <w:t>)+2</w:t>
+                                  <w:t>tay,play)+2</w:t>
                                 </w:r>
                               </w:p>
                             </w:txbxContent>
@@ -3117,27 +3199,11 @@
                               <w:rFonts w:ascii="Times New Roman" w:hAnsi="Times New Roman" w:cs="Times New Roman"/>
                             </w:rPr>
                           </w:pPr>
-                          <w:proofErr w:type="spellStart"/>
                           <w:r>
                             <w:rPr>
                               <w:rFonts w:ascii="Times New Roman" w:hAnsi="Times New Roman" w:cs="Times New Roman"/>
                             </w:rPr>
-                            <w:t>min_edit</w:t>
-                          </w:r>
-                          <w:proofErr w:type="spellEnd"/>
-                          <w:r>
-                            <w:rPr>
-                              <w:rFonts w:ascii="Times New Roman" w:hAnsi="Times New Roman" w:cs="Times New Roman"/>
-                            </w:rPr>
-                            <w:t>(</w:t>
-                          </w:r>
-                          <w:proofErr w:type="spellStart"/>
-                          <w:proofErr w:type="gramStart"/>
-                          <w:r>
-                            <w:rPr>
-                              <w:rFonts w:ascii="Times New Roman" w:hAnsi="Times New Roman" w:cs="Times New Roman"/>
-                            </w:rPr>
-                            <w:t>p</w:t>
+                            <w:t>min_edit(p</w:t>
                           </w:r>
                           <w:r>
                             <w:rPr>
@@ -3149,15 +3215,7 @@
                             <w:rPr>
                               <w:rFonts w:ascii="Times New Roman" w:hAnsi="Times New Roman" w:cs="Times New Roman"/>
                             </w:rPr>
-                            <w:t>stay,play</w:t>
-                          </w:r>
-                          <w:proofErr w:type="spellEnd"/>
-                          <w:proofErr w:type="gramEnd"/>
-                          <w:r>
-                            <w:rPr>
-                              <w:rFonts w:ascii="Times New Roman" w:hAnsi="Times New Roman" w:cs="Times New Roman"/>
-                            </w:rPr>
-                            <w:t>)+1</w:t>
+                            <w:t>stay,play)+1</w:t>
                           </w:r>
                         </w:p>
                       </w:txbxContent>
@@ -3173,22 +3231,12 @@
                               <w:rFonts w:ascii="Times New Roman" w:hAnsi="Times New Roman" w:cs="Times New Roman"/>
                             </w:rPr>
                           </w:pPr>
-                          <w:proofErr w:type="spellStart"/>
                           <w:r>
                             <w:rPr>
                               <w:rFonts w:ascii="Times New Roman" w:hAnsi="Times New Roman" w:cs="Times New Roman"/>
                             </w:rPr>
-                            <w:t>min_edit</w:t>
+                            <w:t>min_edit(</w:t>
                           </w:r>
-                          <w:proofErr w:type="spellEnd"/>
-                          <w:r>
-                            <w:rPr>
-                              <w:rFonts w:ascii="Times New Roman" w:hAnsi="Times New Roman" w:cs="Times New Roman"/>
-                            </w:rPr>
-                            <w:t>(</w:t>
-                          </w:r>
-                          <w:proofErr w:type="spellStart"/>
-                          <w:proofErr w:type="gramStart"/>
                           <w:r>
                             <w:rPr>
                               <w:rFonts w:ascii="Times New Roman" w:hAnsi="Times New Roman" w:cs="Times New Roman"/>
@@ -3199,15 +3247,7 @@
                             <w:rPr>
                               <w:rFonts w:ascii="Times New Roman" w:hAnsi="Times New Roman" w:cs="Times New Roman"/>
                             </w:rPr>
-                            <w:t>tay,play</w:t>
-                          </w:r>
-                          <w:proofErr w:type="spellEnd"/>
-                          <w:proofErr w:type="gramEnd"/>
-                          <w:r>
-                            <w:rPr>
-                              <w:rFonts w:ascii="Times New Roman" w:hAnsi="Times New Roman" w:cs="Times New Roman"/>
-                            </w:rPr>
-                            <w:t>)+1</w:t>
+                            <w:t>tay,play)+1</w:t>
                           </w:r>
                         </w:p>
                       </w:txbxContent>
@@ -3223,27 +3263,11 @@
                               <w:rFonts w:ascii="Times New Roman" w:hAnsi="Times New Roman" w:cs="Times New Roman"/>
                             </w:rPr>
                           </w:pPr>
-                          <w:proofErr w:type="spellStart"/>
                           <w:r>
                             <w:rPr>
                               <w:rFonts w:ascii="Times New Roman" w:hAnsi="Times New Roman" w:cs="Times New Roman"/>
                             </w:rPr>
-                            <w:t>min_edit</w:t>
-                          </w:r>
-                          <w:proofErr w:type="spellEnd"/>
-                          <w:r>
-                            <w:rPr>
-                              <w:rFonts w:ascii="Times New Roman" w:hAnsi="Times New Roman" w:cs="Times New Roman"/>
-                            </w:rPr>
-                            <w:t>(</w:t>
-                          </w:r>
-                          <w:proofErr w:type="spellStart"/>
-                          <w:proofErr w:type="gramStart"/>
-                          <w:r>
-                            <w:rPr>
-                              <w:rFonts w:ascii="Times New Roman" w:hAnsi="Times New Roman" w:cs="Times New Roman"/>
-                            </w:rPr>
-                            <w:t>p</w:t>
+                            <w:t>min_edit(p</w:t>
                           </w:r>
                           <w:r>
                             <w:rPr>
@@ -3255,15 +3279,7 @@
                             <w:rPr>
                               <w:rFonts w:ascii="Times New Roman" w:hAnsi="Times New Roman" w:cs="Times New Roman"/>
                             </w:rPr>
-                            <w:t>tay,play</w:t>
-                          </w:r>
-                          <w:proofErr w:type="spellEnd"/>
-                          <w:proofErr w:type="gramEnd"/>
-                          <w:r>
-                            <w:rPr>
-                              <w:rFonts w:ascii="Times New Roman" w:hAnsi="Times New Roman" w:cs="Times New Roman"/>
-                            </w:rPr>
-                            <w:t>)+2</w:t>
+                            <w:t>tay,play)+2</w:t>
                           </w:r>
                         </w:p>
                       </w:txbxContent>
@@ -4433,15 +4449,7 @@
           <w:szCs w:val="32"/>
         </w:rPr>
         <w:lastRenderedPageBreak/>
-        <w:t>Auto Correct</w:t>
-      </w:r>
-      <w:r>
-        <w:rPr>
-          <w:rFonts w:ascii="Times New Roman" w:hAnsi="Times New Roman" w:cs="Times New Roman"/>
-          <w:sz w:val="32"/>
-          <w:szCs w:val="32"/>
-        </w:rPr>
-        <w:t xml:space="preserve"> V2</w:t>
+        <w:t>Auto Correct V2</w:t>
       </w:r>
     </w:p>
     <w:p>
@@ -4508,7 +4516,7 @@
           <w:szCs w:val="24"/>
         </w:rPr>
       </w:pPr>
-      <w:hyperlink r:id="rId8" w:history="1">
+      <w:hyperlink r:id="rId9" w:history="1">
         <w:r>
           <w:rPr>
             <w:rStyle w:val="Hyperlink"/>
@@ -4633,23 +4641,13 @@
           <w:szCs w:val="24"/>
         </w:rPr>
       </w:pPr>
-      <w:proofErr w:type="gramStart"/>
-      <w:r>
-        <w:rPr>
-          <w:rFonts w:ascii="Times New Roman" w:hAnsi="Times New Roman" w:cs="Times New Roman"/>
-          <w:sz w:val="24"/>
-          <w:szCs w:val="24"/>
-        </w:rPr>
-        <w:t>re.sub(</w:t>
-      </w:r>
-      <w:proofErr w:type="gramEnd"/>
-      <w:r>
-        <w:rPr>
-          <w:rFonts w:ascii="Times New Roman" w:hAnsi="Times New Roman" w:cs="Times New Roman"/>
-          <w:sz w:val="24"/>
-          <w:szCs w:val="24"/>
-        </w:rPr>
-        <w:t>r'^\d+\s+', '', line)</w:t>
+      <w:r>
+        <w:rPr>
+          <w:rFonts w:ascii="Times New Roman" w:hAnsi="Times New Roman" w:cs="Times New Roman"/>
+          <w:sz w:val="24"/>
+          <w:szCs w:val="24"/>
+        </w:rPr>
+        <w:t>re.sub(r'^\d+\s+', '', line)</w:t>
       </w:r>
       <w:r>
         <w:rPr>
@@ -4679,25 +4677,7 @@
           <w:sz w:val="24"/>
           <w:szCs w:val="24"/>
         </w:rPr>
-        <w:t>^[</w:t>
-      </w:r>
-      <w:proofErr w:type="gramStart"/>
-      <w:r>
-        <w:rPr>
-          <w:rFonts w:ascii="Times New Roman" w:hAnsi="Times New Roman" w:cs="Times New Roman"/>
-          <w:sz w:val="24"/>
-          <w:szCs w:val="24"/>
-        </w:rPr>
-        <w:t>\W\d]+</w:t>
-      </w:r>
-      <w:proofErr w:type="gramEnd"/>
-      <w:r>
-        <w:rPr>
-          <w:rFonts w:ascii="Times New Roman" w:hAnsi="Times New Roman" w:cs="Times New Roman"/>
-          <w:sz w:val="24"/>
-          <w:szCs w:val="24"/>
-        </w:rPr>
-        <w:t>: Matches one or more non-word characters (\W) or digits (\d) at the beginning of the word.</w:t>
+        <w:t>^[\W\d]+: Matches one or more non-word characters (\W) or digits (\d) at the beginning of the word.</w:t>
       </w:r>
     </w:p>
     <w:p>
@@ -4719,25 +4699,7 @@
           <w:sz w:val="24"/>
           <w:szCs w:val="24"/>
         </w:rPr>
-        <w:t>[</w:t>
-      </w:r>
-      <w:proofErr w:type="gramStart"/>
-      <w:r>
-        <w:rPr>
-          <w:rFonts w:ascii="Times New Roman" w:hAnsi="Times New Roman" w:cs="Times New Roman"/>
-          <w:sz w:val="24"/>
-          <w:szCs w:val="24"/>
-        </w:rPr>
-        <w:t>\W\d]+</w:t>
-      </w:r>
-      <w:proofErr w:type="gramEnd"/>
-      <w:r>
-        <w:rPr>
-          <w:rFonts w:ascii="Times New Roman" w:hAnsi="Times New Roman" w:cs="Times New Roman"/>
-          <w:sz w:val="24"/>
-          <w:szCs w:val="24"/>
-        </w:rPr>
-        <w:t>$: Matches one or more non-word characters or digits at the end of the word.</w:t>
+        <w:t>[\W\d]+$: Matches one or more non-word characters or digits at the end of the word.</w:t>
       </w:r>
     </w:p>
     <w:p>
@@ -4785,6 +4747,232 @@
 <file path=word/numbering.xml><?xml version="1.0" encoding="utf-8"?>
 <w:numbering xmlns:wpc="http://schemas.microsoft.com/office/word/2010/wordprocessingCanvas" xmlns:cx="http://schemas.microsoft.com/office/drawing/2014/chartex" xmlns:cx1="http://schemas.microsoft.com/office/drawing/2015/9/8/chartex" xmlns:cx2="http://schemas.microsoft.com/office/drawing/2015/10/21/chartex" xmlns:cx3="http://schemas.microsoft.com/office/drawing/2016/5/9/chartex" xmlns:cx4="http://schemas.microsoft.com/office/drawing/2016/5/10/chartex" xmlns:cx5="http://schemas.microsoft.com/office/drawing/2016/5/11/chartex" xmlns:cx6="http://schemas.microsoft.com/office/drawing/2016/5/12/chartex" xmlns:cx7="http://schemas.microsoft.com/office/drawing/2016/5/13/chartex" xmlns:cx8="http://schemas.microsoft.com/office/drawing/2016/5/14/chartex" xmlns:mc="http://schemas.openxmlformats.org/markup-compatibility/2006" xmlns:aink="http://schemas.microsoft.com/office/drawing/2016/ink" xmlns:am3d="http://schemas.microsoft.com/office/drawing/2017/model3d" xmlns:o="urn:schemas-microsoft-com:office:office" xmlns:oel="http://schemas.microsoft.com/office/2019/extlst" xmlns:r="http://schemas.openxmlformats.org/officeDocument/2006/relationships" xmlns:m="http://schemas.openxmlformats.org/officeDocument/2006/math" xmlns:v="urn:schemas-microsoft-com:vml" xmlns:wp14="http://schemas.microsoft.com/office/word/2010/wordprocessingDrawing" xmlns:wp="http://schemas.openxmlformats.org/drawingml/2006/wordprocessingDrawing" xmlns:w10="urn:schemas-microsoft-com:office:word" xmlns:w="http://schemas.openxmlformats.org/wordprocessingml/2006/main" xmlns:w14="http://schemas.microsoft.com/office/word/2010/wordml" xmlns:w15="http://schemas.microsoft.com/office/word/2012/wordml" xmlns:w16cex="http://schemas.microsoft.com/office/word/2018/wordml/cex" xmlns:w16cid="http://schemas.microsoft.com/office/word/2016/wordml/cid" xmlns:w16="http://schemas.microsoft.com/office/word/2018/wordml" xmlns:w16du="http://schemas.microsoft.com/office/word/2023/wordml/word16du" xmlns:w16sdtdh="http://schemas.microsoft.com/office/word/2020/wordml/sdtdatahash" xmlns:w16se="http://schemas.microsoft.com/office/word/2015/wordml/symex" xmlns:wpg="http://schemas.microsoft.com/office/word/2010/wordprocessingGroup" xmlns:wpi="http://schemas.microsoft.com/office/word/2010/wordprocessingInk" xmlns:wne="http://schemas.microsoft.com/office/word/2006/wordml" xmlns:wps="http://schemas.microsoft.com/office/word/2010/wordprocessingShape" mc:Ignorable="w14 w15 w16se w16cid w16 w16cex w16sdtdh w16du wp14">
   <w:abstractNum w:abstractNumId="0" w15:restartNumberingAfterBreak="0">
+    <w:nsid w:val="0D010BD2"/>
+    <w:multiLevelType w:val="hybridMultilevel"/>
+    <w:tmpl w:val="6E8EA1B0"/>
+    <w:lvl w:ilvl="0" w:tplc="04090001">
+      <w:start w:val="1"/>
+      <w:numFmt w:val="bullet"/>
+      <w:lvlText w:val=""/>
+      <w:lvlJc w:val="left"/>
+      <w:pPr>
+        <w:ind w:left="1440" w:hanging="360"/>
+      </w:pPr>
+      <w:rPr>
+        <w:rFonts w:ascii="Symbol" w:hAnsi="Symbol" w:hint="default"/>
+      </w:rPr>
+    </w:lvl>
+    <w:lvl w:ilvl="1" w:tplc="04090003" w:tentative="1">
+      <w:start w:val="1"/>
+      <w:numFmt w:val="bullet"/>
+      <w:lvlText w:val="o"/>
+      <w:lvlJc w:val="left"/>
+      <w:pPr>
+        <w:ind w:left="2160" w:hanging="360"/>
+      </w:pPr>
+      <w:rPr>
+        <w:rFonts w:ascii="Courier New" w:hAnsi="Courier New" w:cs="Courier New" w:hint="default"/>
+      </w:rPr>
+    </w:lvl>
+    <w:lvl w:ilvl="2" w:tplc="04090005" w:tentative="1">
+      <w:start w:val="1"/>
+      <w:numFmt w:val="bullet"/>
+      <w:lvlText w:val=""/>
+      <w:lvlJc w:val="left"/>
+      <w:pPr>
+        <w:ind w:left="2880" w:hanging="360"/>
+      </w:pPr>
+      <w:rPr>
+        <w:rFonts w:ascii="Wingdings" w:hAnsi="Wingdings" w:hint="default"/>
+      </w:rPr>
+    </w:lvl>
+    <w:lvl w:ilvl="3" w:tplc="04090001" w:tentative="1">
+      <w:start w:val="1"/>
+      <w:numFmt w:val="bullet"/>
+      <w:lvlText w:val=""/>
+      <w:lvlJc w:val="left"/>
+      <w:pPr>
+        <w:ind w:left="3600" w:hanging="360"/>
+      </w:pPr>
+      <w:rPr>
+        <w:rFonts w:ascii="Symbol" w:hAnsi="Symbol" w:hint="default"/>
+      </w:rPr>
+    </w:lvl>
+    <w:lvl w:ilvl="4" w:tplc="04090003" w:tentative="1">
+      <w:start w:val="1"/>
+      <w:numFmt w:val="bullet"/>
+      <w:lvlText w:val="o"/>
+      <w:lvlJc w:val="left"/>
+      <w:pPr>
+        <w:ind w:left="4320" w:hanging="360"/>
+      </w:pPr>
+      <w:rPr>
+        <w:rFonts w:ascii="Courier New" w:hAnsi="Courier New" w:cs="Courier New" w:hint="default"/>
+      </w:rPr>
+    </w:lvl>
+    <w:lvl w:ilvl="5" w:tplc="04090005" w:tentative="1">
+      <w:start w:val="1"/>
+      <w:numFmt w:val="bullet"/>
+      <w:lvlText w:val=""/>
+      <w:lvlJc w:val="left"/>
+      <w:pPr>
+        <w:ind w:left="5040" w:hanging="360"/>
+      </w:pPr>
+      <w:rPr>
+        <w:rFonts w:ascii="Wingdings" w:hAnsi="Wingdings" w:hint="default"/>
+      </w:rPr>
+    </w:lvl>
+    <w:lvl w:ilvl="6" w:tplc="04090001" w:tentative="1">
+      <w:start w:val="1"/>
+      <w:numFmt w:val="bullet"/>
+      <w:lvlText w:val=""/>
+      <w:lvlJc w:val="left"/>
+      <w:pPr>
+        <w:ind w:left="5760" w:hanging="360"/>
+      </w:pPr>
+      <w:rPr>
+        <w:rFonts w:ascii="Symbol" w:hAnsi="Symbol" w:hint="default"/>
+      </w:rPr>
+    </w:lvl>
+    <w:lvl w:ilvl="7" w:tplc="04090003" w:tentative="1">
+      <w:start w:val="1"/>
+      <w:numFmt w:val="bullet"/>
+      <w:lvlText w:val="o"/>
+      <w:lvlJc w:val="left"/>
+      <w:pPr>
+        <w:ind w:left="6480" w:hanging="360"/>
+      </w:pPr>
+      <w:rPr>
+        <w:rFonts w:ascii="Courier New" w:hAnsi="Courier New" w:cs="Courier New" w:hint="default"/>
+      </w:rPr>
+    </w:lvl>
+    <w:lvl w:ilvl="8" w:tplc="04090005" w:tentative="1">
+      <w:start w:val="1"/>
+      <w:numFmt w:val="bullet"/>
+      <w:lvlText w:val=""/>
+      <w:lvlJc w:val="left"/>
+      <w:pPr>
+        <w:ind w:left="7200" w:hanging="360"/>
+      </w:pPr>
+      <w:rPr>
+        <w:rFonts w:ascii="Wingdings" w:hAnsi="Wingdings" w:hint="default"/>
+      </w:rPr>
+    </w:lvl>
+  </w:abstractNum>
+  <w:abstractNum w:abstractNumId="1" w15:restartNumberingAfterBreak="0">
+    <w:nsid w:val="0D966F8D"/>
+    <w:multiLevelType w:val="hybridMultilevel"/>
+    <w:tmpl w:val="800A702C"/>
+    <w:lvl w:ilvl="0" w:tplc="04090001">
+      <w:start w:val="1"/>
+      <w:numFmt w:val="bullet"/>
+      <w:lvlText w:val=""/>
+      <w:lvlJc w:val="left"/>
+      <w:pPr>
+        <w:ind w:left="1440" w:hanging="360"/>
+      </w:pPr>
+      <w:rPr>
+        <w:rFonts w:ascii="Symbol" w:hAnsi="Symbol" w:hint="default"/>
+      </w:rPr>
+    </w:lvl>
+    <w:lvl w:ilvl="1" w:tplc="04090003" w:tentative="1">
+      <w:start w:val="1"/>
+      <w:numFmt w:val="bullet"/>
+      <w:lvlText w:val="o"/>
+      <w:lvlJc w:val="left"/>
+      <w:pPr>
+        <w:ind w:left="2160" w:hanging="360"/>
+      </w:pPr>
+      <w:rPr>
+        <w:rFonts w:ascii="Courier New" w:hAnsi="Courier New" w:cs="Courier New" w:hint="default"/>
+      </w:rPr>
+    </w:lvl>
+    <w:lvl w:ilvl="2" w:tplc="04090005" w:tentative="1">
+      <w:start w:val="1"/>
+      <w:numFmt w:val="bullet"/>
+      <w:lvlText w:val=""/>
+      <w:lvlJc w:val="left"/>
+      <w:pPr>
+        <w:ind w:left="2880" w:hanging="360"/>
+      </w:pPr>
+      <w:rPr>
+        <w:rFonts w:ascii="Wingdings" w:hAnsi="Wingdings" w:hint="default"/>
+      </w:rPr>
+    </w:lvl>
+    <w:lvl w:ilvl="3" w:tplc="04090001" w:tentative="1">
+      <w:start w:val="1"/>
+      <w:numFmt w:val="bullet"/>
+      <w:lvlText w:val=""/>
+      <w:lvlJc w:val="left"/>
+      <w:pPr>
+        <w:ind w:left="3600" w:hanging="360"/>
+      </w:pPr>
+      <w:rPr>
+        <w:rFonts w:ascii="Symbol" w:hAnsi="Symbol" w:hint="default"/>
+      </w:rPr>
+    </w:lvl>
+    <w:lvl w:ilvl="4" w:tplc="04090003" w:tentative="1">
+      <w:start w:val="1"/>
+      <w:numFmt w:val="bullet"/>
+      <w:lvlText w:val="o"/>
+      <w:lvlJc w:val="left"/>
+      <w:pPr>
+        <w:ind w:left="4320" w:hanging="360"/>
+      </w:pPr>
+      <w:rPr>
+        <w:rFonts w:ascii="Courier New" w:hAnsi="Courier New" w:cs="Courier New" w:hint="default"/>
+      </w:rPr>
+    </w:lvl>
+    <w:lvl w:ilvl="5" w:tplc="04090005" w:tentative="1">
+      <w:start w:val="1"/>
+      <w:numFmt w:val="bullet"/>
+      <w:lvlText w:val=""/>
+      <w:lvlJc w:val="left"/>
+      <w:pPr>
+        <w:ind w:left="5040" w:hanging="360"/>
+      </w:pPr>
+      <w:rPr>
+        <w:rFonts w:ascii="Wingdings" w:hAnsi="Wingdings" w:hint="default"/>
+      </w:rPr>
+    </w:lvl>
+    <w:lvl w:ilvl="6" w:tplc="04090001" w:tentative="1">
+      <w:start w:val="1"/>
+      <w:numFmt w:val="bullet"/>
+      <w:lvlText w:val=""/>
+      <w:lvlJc w:val="left"/>
+      <w:pPr>
+        <w:ind w:left="5760" w:hanging="360"/>
+      </w:pPr>
+      <w:rPr>
+        <w:rFonts w:ascii="Symbol" w:hAnsi="Symbol" w:hint="default"/>
+      </w:rPr>
+    </w:lvl>
+    <w:lvl w:ilvl="7" w:tplc="04090003" w:tentative="1">
+      <w:start w:val="1"/>
+      <w:numFmt w:val="bullet"/>
+      <w:lvlText w:val="o"/>
+      <w:lvlJc w:val="left"/>
+      <w:pPr>
+        <w:ind w:left="6480" w:hanging="360"/>
+      </w:pPr>
+      <w:rPr>
+        <w:rFonts w:ascii="Courier New" w:hAnsi="Courier New" w:cs="Courier New" w:hint="default"/>
+      </w:rPr>
+    </w:lvl>
+    <w:lvl w:ilvl="8" w:tplc="04090005" w:tentative="1">
+      <w:start w:val="1"/>
+      <w:numFmt w:val="bullet"/>
+      <w:lvlText w:val=""/>
+      <w:lvlJc w:val="left"/>
+      <w:pPr>
+        <w:ind w:left="7200" w:hanging="360"/>
+      </w:pPr>
+      <w:rPr>
+        <w:rFonts w:ascii="Wingdings" w:hAnsi="Wingdings" w:hint="default"/>
+      </w:rPr>
+    </w:lvl>
+  </w:abstractNum>
+  <w:abstractNum w:abstractNumId="2" w15:restartNumberingAfterBreak="0">
     <w:nsid w:val="25991405"/>
     <w:multiLevelType w:val="hybridMultilevel"/>
     <w:tmpl w:val="39000A84"/>
@@ -4873,7 +5061,7 @@
       </w:pPr>
     </w:lvl>
   </w:abstractNum>
-  <w:abstractNum w:abstractNumId="1" w15:restartNumberingAfterBreak="0">
+  <w:abstractNum w:abstractNumId="3" w15:restartNumberingAfterBreak="0">
     <w:nsid w:val="26693530"/>
     <w:multiLevelType w:val="hybridMultilevel"/>
     <w:tmpl w:val="71AC5186"/>
@@ -4986,7 +5174,7 @@
       </w:rPr>
     </w:lvl>
   </w:abstractNum>
-  <w:abstractNum w:abstractNumId="2" w15:restartNumberingAfterBreak="0">
+  <w:abstractNum w:abstractNumId="4" w15:restartNumberingAfterBreak="0">
     <w:nsid w:val="397202DE"/>
     <w:multiLevelType w:val="hybridMultilevel"/>
     <w:tmpl w:val="AF1A1884"/>
@@ -5075,7 +5263,156 @@
       </w:pPr>
     </w:lvl>
   </w:abstractNum>
-  <w:abstractNum w:abstractNumId="3" w15:restartNumberingAfterBreak="0">
+  <w:abstractNum w:abstractNumId="5" w15:restartNumberingAfterBreak="0">
+    <w:nsid w:val="3F112EB3"/>
+    <w:multiLevelType w:val="multilevel"/>
+    <w:tmpl w:val="A14212FC"/>
+    <w:lvl w:ilvl="0">
+      <w:start w:val="1"/>
+      <w:numFmt w:val="bullet"/>
+      <w:lvlText w:val=""/>
+      <w:lvlJc w:val="left"/>
+      <w:pPr>
+        <w:tabs>
+          <w:tab w:val="num" w:pos="720"/>
+        </w:tabs>
+        <w:ind w:left="720" w:hanging="360"/>
+      </w:pPr>
+      <w:rPr>
+        <w:rFonts w:ascii="Symbol" w:hAnsi="Symbol" w:hint="default"/>
+        <w:sz w:val="20"/>
+      </w:rPr>
+    </w:lvl>
+    <w:lvl w:ilvl="1" w:tentative="1">
+      <w:start w:val="1"/>
+      <w:numFmt w:val="bullet"/>
+      <w:lvlText w:val="o"/>
+      <w:lvlJc w:val="left"/>
+      <w:pPr>
+        <w:tabs>
+          <w:tab w:val="num" w:pos="1440"/>
+        </w:tabs>
+        <w:ind w:left="1440" w:hanging="360"/>
+      </w:pPr>
+      <w:rPr>
+        <w:rFonts w:ascii="Courier New" w:hAnsi="Courier New" w:hint="default"/>
+        <w:sz w:val="20"/>
+      </w:rPr>
+    </w:lvl>
+    <w:lvl w:ilvl="2" w:tentative="1">
+      <w:start w:val="1"/>
+      <w:numFmt w:val="bullet"/>
+      <w:lvlText w:val=""/>
+      <w:lvlJc w:val="left"/>
+      <w:pPr>
+        <w:tabs>
+          <w:tab w:val="num" w:pos="2160"/>
+        </w:tabs>
+        <w:ind w:left="2160" w:hanging="360"/>
+      </w:pPr>
+      <w:rPr>
+        <w:rFonts w:ascii="Wingdings" w:hAnsi="Wingdings" w:hint="default"/>
+        <w:sz w:val="20"/>
+      </w:rPr>
+    </w:lvl>
+    <w:lvl w:ilvl="3" w:tentative="1">
+      <w:start w:val="1"/>
+      <w:numFmt w:val="bullet"/>
+      <w:lvlText w:val=""/>
+      <w:lvlJc w:val="left"/>
+      <w:pPr>
+        <w:tabs>
+          <w:tab w:val="num" w:pos="2880"/>
+        </w:tabs>
+        <w:ind w:left="2880" w:hanging="360"/>
+      </w:pPr>
+      <w:rPr>
+        <w:rFonts w:ascii="Wingdings" w:hAnsi="Wingdings" w:hint="default"/>
+        <w:sz w:val="20"/>
+      </w:rPr>
+    </w:lvl>
+    <w:lvl w:ilvl="4" w:tentative="1">
+      <w:start w:val="1"/>
+      <w:numFmt w:val="bullet"/>
+      <w:lvlText w:val=""/>
+      <w:lvlJc w:val="left"/>
+      <w:pPr>
+        <w:tabs>
+          <w:tab w:val="num" w:pos="3600"/>
+        </w:tabs>
+        <w:ind w:left="3600" w:hanging="360"/>
+      </w:pPr>
+      <w:rPr>
+        <w:rFonts w:ascii="Wingdings" w:hAnsi="Wingdings" w:hint="default"/>
+        <w:sz w:val="20"/>
+      </w:rPr>
+    </w:lvl>
+    <w:lvl w:ilvl="5" w:tentative="1">
+      <w:start w:val="1"/>
+      <w:numFmt w:val="bullet"/>
+      <w:lvlText w:val=""/>
+      <w:lvlJc w:val="left"/>
+      <w:pPr>
+        <w:tabs>
+          <w:tab w:val="num" w:pos="4320"/>
+        </w:tabs>
+        <w:ind w:left="4320" w:hanging="360"/>
+      </w:pPr>
+      <w:rPr>
+        <w:rFonts w:ascii="Wingdings" w:hAnsi="Wingdings" w:hint="default"/>
+        <w:sz w:val="20"/>
+      </w:rPr>
+    </w:lvl>
+    <w:lvl w:ilvl="6" w:tentative="1">
+      <w:start w:val="1"/>
+      <w:numFmt w:val="bullet"/>
+      <w:lvlText w:val=""/>
+      <w:lvlJc w:val="left"/>
+      <w:pPr>
+        <w:tabs>
+          <w:tab w:val="num" w:pos="5040"/>
+        </w:tabs>
+        <w:ind w:left="5040" w:hanging="360"/>
+      </w:pPr>
+      <w:rPr>
+        <w:rFonts w:ascii="Wingdings" w:hAnsi="Wingdings" w:hint="default"/>
+        <w:sz w:val="20"/>
+      </w:rPr>
+    </w:lvl>
+    <w:lvl w:ilvl="7" w:tentative="1">
+      <w:start w:val="1"/>
+      <w:numFmt w:val="bullet"/>
+      <w:lvlText w:val=""/>
+      <w:lvlJc w:val="left"/>
+      <w:pPr>
+        <w:tabs>
+          <w:tab w:val="num" w:pos="5760"/>
+        </w:tabs>
+        <w:ind w:left="5760" w:hanging="360"/>
+      </w:pPr>
+      <w:rPr>
+        <w:rFonts w:ascii="Wingdings" w:hAnsi="Wingdings" w:hint="default"/>
+        <w:sz w:val="20"/>
+      </w:rPr>
+    </w:lvl>
+    <w:lvl w:ilvl="8" w:tentative="1">
+      <w:start w:val="1"/>
+      <w:numFmt w:val="bullet"/>
+      <w:lvlText w:val=""/>
+      <w:lvlJc w:val="left"/>
+      <w:pPr>
+        <w:tabs>
+          <w:tab w:val="num" w:pos="6480"/>
+        </w:tabs>
+        <w:ind w:left="6480" w:hanging="360"/>
+      </w:pPr>
+      <w:rPr>
+        <w:rFonts w:ascii="Wingdings" w:hAnsi="Wingdings" w:hint="default"/>
+        <w:sz w:val="20"/>
+      </w:rPr>
+    </w:lvl>
+  </w:abstractNum>
+  <w:abstractNum w:abstractNumId="6" w15:restartNumberingAfterBreak="0">
     <w:nsid w:val="4DCE21EF"/>
     <w:multiLevelType w:val="hybridMultilevel"/>
     <w:tmpl w:val="6F326C96"/>
@@ -5164,7 +5501,7 @@
       </w:pPr>
     </w:lvl>
   </w:abstractNum>
-  <w:abstractNum w:abstractNumId="4" w15:restartNumberingAfterBreak="0">
+  <w:abstractNum w:abstractNumId="7" w15:restartNumberingAfterBreak="0">
     <w:nsid w:val="5B6B7060"/>
     <w:multiLevelType w:val="hybridMultilevel"/>
     <w:tmpl w:val="0340FF56"/>
@@ -5253,7 +5590,7 @@
       </w:pPr>
     </w:lvl>
   </w:abstractNum>
-  <w:abstractNum w:abstractNumId="5" w15:restartNumberingAfterBreak="0">
+  <w:abstractNum w:abstractNumId="8" w15:restartNumberingAfterBreak="0">
     <w:nsid w:val="5D997DAB"/>
     <w:multiLevelType w:val="hybridMultilevel"/>
     <w:tmpl w:val="61E04E36"/>
@@ -5342,7 +5679,7 @@
       </w:pPr>
     </w:lvl>
   </w:abstractNum>
-  <w:abstractNum w:abstractNumId="6" w15:restartNumberingAfterBreak="0">
+  <w:abstractNum w:abstractNumId="9" w15:restartNumberingAfterBreak="0">
     <w:nsid w:val="69430595"/>
     <w:multiLevelType w:val="hybridMultilevel"/>
     <w:tmpl w:val="31F6F984"/>
@@ -5441,25 +5778,34 @@
     </w:lvl>
   </w:abstractNum>
   <w:num w:numId="1" w16cid:durableId="1863739960">
+    <w:abstractNumId w:val="9"/>
+  </w:num>
+  <w:num w:numId="2" w16cid:durableId="458037147">
     <w:abstractNumId w:val="6"/>
   </w:num>
-  <w:num w:numId="2" w16cid:durableId="458037147">
+  <w:num w:numId="3" w16cid:durableId="1174108545">
     <w:abstractNumId w:val="3"/>
   </w:num>
-  <w:num w:numId="3" w16cid:durableId="1174108545">
+  <w:num w:numId="4" w16cid:durableId="35273612">
+    <w:abstractNumId w:val="4"/>
+  </w:num>
+  <w:num w:numId="5" w16cid:durableId="1046444330">
+    <w:abstractNumId w:val="7"/>
+  </w:num>
+  <w:num w:numId="6" w16cid:durableId="750353967">
+    <w:abstractNumId w:val="2"/>
+  </w:num>
+  <w:num w:numId="7" w16cid:durableId="1568224744">
+    <w:abstractNumId w:val="8"/>
+  </w:num>
+  <w:num w:numId="8" w16cid:durableId="1489714893">
+    <w:abstractNumId w:val="5"/>
+  </w:num>
+  <w:num w:numId="9" w16cid:durableId="598872365">
     <w:abstractNumId w:val="1"/>
   </w:num>
-  <w:num w:numId="4" w16cid:durableId="35273612">
-    <w:abstractNumId w:val="2"/>
-  </w:num>
-  <w:num w:numId="5" w16cid:durableId="1046444330">
-    <w:abstractNumId w:val="4"/>
-  </w:num>
-  <w:num w:numId="6" w16cid:durableId="750353967">
+  <w:num w:numId="10" w16cid:durableId="709302169">
     <w:abstractNumId w:val="0"/>
-  </w:num>
-  <w:num w:numId="7" w16cid:durableId="1568224744">
-    <w:abstractNumId w:val="5"/>
   </w:num>
 </w:numbering>
 </file>

</xml_diff>

<commit_message>
Save as frequency_dict in ordered way
</commit_message>
<xml_diff>
--- a/English language auto correct/Documentation_diary.docx
+++ b/English language auto correct/Documentation_diary.docx
@@ -278,7 +278,25 @@
             <w:sz w:val="24"/>
             <w:szCs w:val="24"/>
           </w:rPr>
-          <w:t>https://github.com/somyajain99/english-autocorrect</w:t>
+          <w:t>https://github.com/so</w:t>
+        </w:r>
+        <w:r>
+          <w:rPr>
+            <w:rStyle w:val="Hyperlink"/>
+            <w:rFonts w:ascii="Times New Roman" w:hAnsi="Times New Roman" w:cs="Times New Roman"/>
+            <w:sz w:val="24"/>
+            <w:szCs w:val="24"/>
+          </w:rPr>
+          <w:t>m</w:t>
+        </w:r>
+        <w:r>
+          <w:rPr>
+            <w:rStyle w:val="Hyperlink"/>
+            <w:rFonts w:ascii="Times New Roman" w:hAnsi="Times New Roman" w:cs="Times New Roman"/>
+            <w:sz w:val="24"/>
+            <w:szCs w:val="24"/>
+          </w:rPr>
+          <w:t>yajain99/english-autocorrect</w:t>
         </w:r>
       </w:hyperlink>
     </w:p>
@@ -347,7 +365,25 @@
             <w:sz w:val="24"/>
             <w:szCs w:val="24"/>
           </w:rPr>
-          <w:t>https://github.com/filyp/autocorrect/tree/master</w:t>
+          <w:t>https://github.com/filyp/autoco</w:t>
+        </w:r>
+        <w:r>
+          <w:rPr>
+            <w:rStyle w:val="Hyperlink"/>
+            <w:rFonts w:ascii="Times New Roman" w:hAnsi="Times New Roman" w:cs="Times New Roman"/>
+            <w:sz w:val="24"/>
+            <w:szCs w:val="24"/>
+          </w:rPr>
+          <w:t>r</w:t>
+        </w:r>
+        <w:r>
+          <w:rPr>
+            <w:rStyle w:val="Hyperlink"/>
+            <w:rFonts w:ascii="Times New Roman" w:hAnsi="Times New Roman" w:cs="Times New Roman"/>
+            <w:sz w:val="24"/>
+            <w:szCs w:val="24"/>
+          </w:rPr>
+          <w:t>rect/tree/master</w:t>
         </w:r>
       </w:hyperlink>
     </w:p>
@@ -5035,7 +5071,23 @@
           <w:sz w:val="24"/>
           <w:szCs w:val="24"/>
         </w:rPr>
-        <w:t>So, we need to remove leading number.</w:t>
+        <w:t xml:space="preserve">So, we need to remove </w:t>
+      </w:r>
+      <w:r>
+        <w:rPr>
+          <w:rFonts w:ascii="Times New Roman" w:hAnsi="Times New Roman" w:cs="Times New Roman"/>
+          <w:sz w:val="24"/>
+          <w:szCs w:val="24"/>
+        </w:rPr>
+        <w:t xml:space="preserve">the </w:t>
+      </w:r>
+      <w:r>
+        <w:rPr>
+          <w:rFonts w:ascii="Times New Roman" w:hAnsi="Times New Roman" w:cs="Times New Roman"/>
+          <w:sz w:val="24"/>
+          <w:szCs w:val="24"/>
+        </w:rPr>
+        <w:t>leading number.</w:t>
       </w:r>
     </w:p>
     <w:p>
@@ -5172,8 +5224,8 @@
       <w:pPr>
         <w:pStyle w:val="ListParagraph"/>
         <w:numPr>
-          <w:ilvl w:val="2"/>
-          <w:numId w:val="1"/>
+          <w:ilvl w:val="0"/>
+          <w:numId w:val="7"/>
         </w:numPr>
         <w:rPr>
           <w:rFonts w:ascii="Times New Roman" w:hAnsi="Times New Roman" w:cs="Times New Roman"/>

</xml_diff>